<commit_message>
Gas Station Use Case + Robustness
</commit_message>
<xml_diff>
--- a/Part_2/Use_Case/Use-cases-v0.2.docx
+++ b/Part_2/Use_Case/Use-cases-v0.2.docx
@@ -19244,7 +19244,17 @@
           <w:sz w:val="24"/>
           <w:szCs w:val="24"/>
         </w:rPr>
-        <w:t>βενζινάδικων</w:t>
+        <w:t>βενζινάδι</w:t>
+      </w:r>
+      <w:r>
+        <w:rPr>
+          <w:rFonts w:ascii="Roboto" w:eastAsiaTheme="majorEastAsia" w:hAnsi="Roboto" w:cs="Arial"/>
+          <w:b/>
+          <w:bCs/>
+          <w:sz w:val="24"/>
+          <w:szCs w:val="24"/>
+        </w:rPr>
+        <w:t>κου</w:t>
       </w:r>
       <w:r>
         <w:rPr>
@@ -19550,28 +19560,6 @@
     </w:p>
     <w:p>
       <w:pPr>
-        <w:pStyle w:val="NormalWeb"/>
-        <w:numPr>
-          <w:ilvl w:val="0"/>
-          <w:numId w:val="86"/>
-        </w:numPr>
-        <w:spacing w:before="0" w:beforeAutospacing="0" w:after="240" w:afterAutospacing="0"/>
-        <w:textAlignment w:val="baseline"/>
-        <w:rPr>
-          <w:rFonts w:ascii="Roboto" w:eastAsiaTheme="minorHAnsi" w:hAnsi="Roboto" w:cs="Arial"/>
-          <w:lang w:eastAsia="en-US"/>
-        </w:rPr>
-      </w:pPr>
-      <w:r>
-        <w:rPr>
-          <w:rFonts w:ascii="Roboto" w:eastAsiaTheme="minorHAnsi" w:hAnsi="Roboto" w:cs="Arial"/>
-          <w:lang w:eastAsia="en-US"/>
-        </w:rPr>
-        <w:t>Επιστροφή στο βήμα 10 της βασικής ροής</w:t>
-      </w:r>
-    </w:p>
-    <w:p>
-      <w:pPr>
         <w:spacing w:line="360" w:lineRule="auto"/>
         <w:rPr>
           <w:rFonts w:ascii="Roboto" w:eastAsiaTheme="majorEastAsia" w:hAnsi="Roboto" w:cs="Arial"/>
@@ -19599,6 +19587,77 @@
           <w:sz w:val="24"/>
           <w:szCs w:val="24"/>
         </w:rPr>
+        <w:t>5</w:t>
+      </w:r>
+      <w:r>
+        <w:rPr>
+          <w:rFonts w:ascii="Roboto" w:eastAsiaTheme="majorEastAsia" w:hAnsi="Roboto" w:cs="Arial"/>
+          <w:b/>
+          <w:bCs/>
+          <w:sz w:val="24"/>
+          <w:szCs w:val="24"/>
+        </w:rPr>
+        <w:t xml:space="preserve"> – Αδυναμία</w:t>
+      </w:r>
+      <w:r>
+        <w:rPr>
+          <w:rFonts w:ascii="Roboto" w:eastAsiaTheme="majorEastAsia" w:hAnsi="Roboto" w:cs="Arial"/>
+          <w:b/>
+          <w:bCs/>
+          <w:sz w:val="24"/>
+          <w:szCs w:val="24"/>
+        </w:rPr>
+        <w:t xml:space="preserve"> επικοινωνίας με </w:t>
+      </w:r>
+      <w:r>
+        <w:rPr>
+          <w:rFonts w:ascii="Roboto" w:eastAsiaTheme="majorEastAsia" w:hAnsi="Roboto" w:cs="Arial"/>
+          <w:b/>
+          <w:bCs/>
+          <w:sz w:val="24"/>
+          <w:szCs w:val="24"/>
+          <w:lang w:val="en-US"/>
+        </w:rPr>
+        <w:t>tracker</w:t>
+      </w:r>
+      <w:r>
+        <w:rPr>
+          <w:rFonts w:ascii="Roboto" w:eastAsiaTheme="majorEastAsia" w:hAnsi="Roboto" w:cs="Arial"/>
+          <w:b/>
+          <w:bCs/>
+          <w:sz w:val="24"/>
+          <w:szCs w:val="24"/>
+        </w:rPr>
+        <w:t xml:space="preserve"> μετά το γέμισμα</w:t>
+      </w:r>
+      <w:r>
+        <w:rPr>
+          <w:rFonts w:ascii="Roboto" w:eastAsiaTheme="majorEastAsia" w:hAnsi="Roboto" w:cs="Arial"/>
+          <w:b/>
+          <w:bCs/>
+          <w:sz w:val="24"/>
+          <w:szCs w:val="24"/>
+        </w:rPr>
+        <w:t xml:space="preserve"> (Βήμα </w:t>
+      </w:r>
+      <w:r>
+        <w:rPr>
+          <w:rFonts w:ascii="Roboto" w:eastAsiaTheme="majorEastAsia" w:hAnsi="Roboto" w:cs="Arial"/>
+          <w:b/>
+          <w:bCs/>
+          <w:sz w:val="24"/>
+          <w:szCs w:val="24"/>
+        </w:rPr>
+        <w:t>1</w:t>
+      </w:r>
+      <w:r>
+        <w:rPr>
+          <w:rFonts w:ascii="Roboto" w:eastAsiaTheme="majorEastAsia" w:hAnsi="Roboto" w:cs="Arial"/>
+          <w:b/>
+          <w:bCs/>
+          <w:sz w:val="24"/>
+          <w:szCs w:val="24"/>
+        </w:rPr>
         <w:t>4</w:t>
       </w:r>
       <w:r>
@@ -19609,38 +19668,403 @@
           <w:sz w:val="24"/>
           <w:szCs w:val="24"/>
         </w:rPr>
-        <w:t xml:space="preserve"> – Αδυναμία</w:t>
-      </w:r>
-      <w:r>
-        <w:rPr>
-          <w:rFonts w:ascii="Roboto" w:eastAsiaTheme="majorEastAsia" w:hAnsi="Roboto" w:cs="Arial"/>
-          <w:b/>
-          <w:bCs/>
-          <w:sz w:val="24"/>
-          <w:szCs w:val="24"/>
-        </w:rPr>
-        <w:t xml:space="preserve"> επικοινωνίας με </w:t>
-      </w:r>
-      <w:r>
-        <w:rPr>
-          <w:rFonts w:ascii="Roboto" w:eastAsiaTheme="majorEastAsia" w:hAnsi="Roboto" w:cs="Arial"/>
-          <w:b/>
-          <w:bCs/>
-          <w:sz w:val="24"/>
-          <w:szCs w:val="24"/>
-          <w:lang w:val="en-US"/>
+        <w:t>):</w:t>
+      </w:r>
+    </w:p>
+    <w:p>
+      <w:pPr>
+        <w:pStyle w:val="NormalWeb"/>
+        <w:numPr>
+          <w:ilvl w:val="0"/>
+          <w:numId w:val="87"/>
+        </w:numPr>
+        <w:spacing w:before="0" w:beforeAutospacing="0" w:after="240" w:afterAutospacing="0"/>
+        <w:textAlignment w:val="baseline"/>
+        <w:rPr>
+          <w:rFonts w:ascii="Roboto" w:eastAsiaTheme="minorHAnsi" w:hAnsi="Roboto" w:cs="Arial"/>
+          <w:lang w:eastAsia="en-US"/>
+        </w:rPr>
+      </w:pPr>
+      <w:r>
+        <w:rPr>
+          <w:rFonts w:ascii="Roboto" w:eastAsiaTheme="minorHAnsi" w:hAnsi="Roboto" w:cs="Arial"/>
+          <w:lang w:eastAsia="en-US"/>
+        </w:rPr>
+        <w:t>Το σύστημα</w:t>
+      </w:r>
+      <w:r>
+        <w:rPr>
+          <w:rFonts w:ascii="Roboto" w:eastAsiaTheme="minorHAnsi" w:hAnsi="Roboto" w:cs="Arial"/>
+          <w:lang w:eastAsia="en-US"/>
+        </w:rPr>
+        <w:t xml:space="preserve"> δεν μπόρεσε να επικοινωνήσει με τον </w:t>
+      </w:r>
+      <w:r>
+        <w:rPr>
+          <w:rFonts w:ascii="Roboto" w:eastAsiaTheme="minorHAnsi" w:hAnsi="Roboto" w:cs="Arial"/>
+          <w:lang w:val="en-US" w:eastAsia="en-US"/>
         </w:rPr>
         <w:t>tracker</w:t>
       </w:r>
       <w:r>
         <w:rPr>
-          <w:rFonts w:ascii="Roboto" w:eastAsiaTheme="majorEastAsia" w:hAnsi="Roboto" w:cs="Arial"/>
-          <w:b/>
-          <w:bCs/>
-          <w:sz w:val="24"/>
-          <w:szCs w:val="24"/>
-        </w:rPr>
-        <w:t xml:space="preserve"> μετά το γέμισμα</w:t>
+          <w:rFonts w:ascii="Roboto" w:eastAsiaTheme="minorHAnsi" w:hAnsi="Roboto" w:cs="Arial"/>
+          <w:lang w:eastAsia="en-US"/>
+        </w:rPr>
+        <w:t xml:space="preserve"> </w:t>
+      </w:r>
+      <w:r>
+        <w:rPr>
+          <w:rFonts w:ascii="Roboto" w:eastAsiaTheme="minorHAnsi" w:hAnsi="Roboto" w:cs="Arial"/>
+          <w:lang w:eastAsia="en-US"/>
+        </w:rPr>
+        <w:t xml:space="preserve">για την ανάκτηση του </w:t>
+      </w:r>
+      <w:r>
+        <w:rPr>
+          <w:rFonts w:ascii="Roboto" w:eastAsiaTheme="minorHAnsi" w:hAnsi="Roboto" w:cs="Arial"/>
+          <w:lang w:eastAsia="en-US"/>
+        </w:rPr>
+        <w:t>τελικού</w:t>
+      </w:r>
+      <w:r>
+        <w:rPr>
+          <w:rFonts w:ascii="Roboto" w:eastAsiaTheme="minorHAnsi" w:hAnsi="Roboto" w:cs="Arial"/>
+          <w:lang w:eastAsia="en-US"/>
+        </w:rPr>
+        <w:t xml:space="preserve"> επιπέδου βενζίνης</w:t>
+      </w:r>
+    </w:p>
+    <w:p>
+      <w:pPr>
+        <w:pStyle w:val="NormalWeb"/>
+        <w:numPr>
+          <w:ilvl w:val="0"/>
+          <w:numId w:val="87"/>
+        </w:numPr>
+        <w:spacing w:before="0" w:beforeAutospacing="0" w:after="240" w:afterAutospacing="0"/>
+        <w:textAlignment w:val="baseline"/>
+        <w:rPr>
+          <w:rFonts w:ascii="Roboto" w:eastAsiaTheme="minorHAnsi" w:hAnsi="Roboto" w:cs="Arial"/>
+          <w:lang w:eastAsia="en-US"/>
+        </w:rPr>
+      </w:pPr>
+      <w:r>
+        <w:rPr>
+          <w:rFonts w:ascii="Roboto" w:eastAsiaTheme="minorHAnsi" w:hAnsi="Roboto" w:cs="Arial"/>
+          <w:lang w:eastAsia="en-US"/>
+        </w:rPr>
+        <w:t>Το σύστημα εμφανίζει κατάλληλο μήνυμα σφάλματος στον χρήστη</w:t>
+      </w:r>
+    </w:p>
+    <w:p>
+      <w:pPr>
+        <w:pStyle w:val="NormalWeb"/>
+        <w:numPr>
+          <w:ilvl w:val="0"/>
+          <w:numId w:val="87"/>
+        </w:numPr>
+        <w:spacing w:before="0" w:beforeAutospacing="0" w:after="240" w:afterAutospacing="0"/>
+        <w:textAlignment w:val="baseline"/>
+        <w:rPr>
+          <w:rFonts w:ascii="Roboto" w:eastAsiaTheme="minorHAnsi" w:hAnsi="Roboto" w:cs="Arial"/>
+          <w:lang w:eastAsia="en-US"/>
+        </w:rPr>
+      </w:pPr>
+      <w:r>
+        <w:rPr>
+          <w:rFonts w:ascii="Roboto" w:eastAsiaTheme="minorHAnsi" w:hAnsi="Roboto" w:cs="Arial"/>
+          <w:lang w:eastAsia="en-US"/>
+        </w:rPr>
+        <w:t>Το σύστημα δίνει στον πελάτη την επιλογή να δοκιμάσει ξανά</w:t>
+      </w:r>
+    </w:p>
+    <w:p>
+      <w:pPr>
+        <w:pStyle w:val="NormalWeb"/>
+        <w:numPr>
+          <w:ilvl w:val="0"/>
+          <w:numId w:val="87"/>
+        </w:numPr>
+        <w:spacing w:before="0" w:beforeAutospacing="0" w:after="240" w:afterAutospacing="0"/>
+        <w:textAlignment w:val="baseline"/>
+        <w:rPr>
+          <w:rFonts w:ascii="Roboto" w:eastAsiaTheme="minorHAnsi" w:hAnsi="Roboto" w:cs="Arial"/>
+          <w:lang w:eastAsia="en-US"/>
+        </w:rPr>
+      </w:pPr>
+      <w:r>
+        <w:rPr>
+          <w:rFonts w:ascii="Roboto" w:eastAsiaTheme="minorHAnsi" w:hAnsi="Roboto" w:cs="Arial"/>
+          <w:lang w:eastAsia="en-US"/>
+        </w:rPr>
+        <w:lastRenderedPageBreak/>
+        <w:t>Ο πελάτης δοκιμάζει ξανά</w:t>
+      </w:r>
+    </w:p>
+    <w:p>
+      <w:pPr>
+        <w:pStyle w:val="NormalWeb"/>
+        <w:numPr>
+          <w:ilvl w:val="0"/>
+          <w:numId w:val="87"/>
+        </w:numPr>
+        <w:spacing w:before="0" w:beforeAutospacing="0" w:after="240" w:afterAutospacing="0"/>
+        <w:textAlignment w:val="baseline"/>
+        <w:rPr>
+          <w:rFonts w:ascii="Roboto" w:eastAsiaTheme="minorHAnsi" w:hAnsi="Roboto" w:cs="Arial"/>
+          <w:lang w:eastAsia="en-US"/>
+        </w:rPr>
+      </w:pPr>
+      <w:r>
+        <w:rPr>
+          <w:rFonts w:ascii="Roboto" w:eastAsiaTheme="minorHAnsi" w:hAnsi="Roboto" w:cs="Arial"/>
+          <w:lang w:eastAsia="en-US"/>
+        </w:rPr>
+        <w:t xml:space="preserve">Επιστροφή στο βήμα </w:t>
+      </w:r>
+      <w:r>
+        <w:rPr>
+          <w:rFonts w:ascii="Roboto" w:eastAsiaTheme="minorHAnsi" w:hAnsi="Roboto" w:cs="Arial"/>
+          <w:lang w:eastAsia="en-US"/>
+        </w:rPr>
+        <w:t>1</w:t>
+      </w:r>
+      <w:r>
+        <w:rPr>
+          <w:rFonts w:ascii="Roboto" w:eastAsiaTheme="minorHAnsi" w:hAnsi="Roboto" w:cs="Arial"/>
+          <w:lang w:eastAsia="en-US"/>
+        </w:rPr>
+        <w:t>4</w:t>
+      </w:r>
+      <w:r>
+        <w:rPr>
+          <w:rFonts w:ascii="Roboto" w:eastAsiaTheme="minorHAnsi" w:hAnsi="Roboto" w:cs="Arial"/>
+          <w:lang w:eastAsia="en-US"/>
+        </w:rPr>
+        <w:t xml:space="preserve"> της βασικής ροής</w:t>
+      </w:r>
+    </w:p>
+    <w:p>
+      <w:pPr>
+        <w:spacing w:line="360" w:lineRule="auto"/>
+        <w:rPr>
+          <w:rFonts w:ascii="Roboto" w:eastAsiaTheme="majorEastAsia" w:hAnsi="Roboto" w:cs="Arial"/>
+          <w:b/>
+          <w:bCs/>
+          <w:sz w:val="24"/>
+          <w:szCs w:val="24"/>
+        </w:rPr>
+      </w:pPr>
+      <w:r>
+        <w:rPr>
+          <w:rFonts w:ascii="Roboto" w:eastAsiaTheme="majorEastAsia" w:hAnsi="Roboto" w:cs="Arial"/>
+          <w:b/>
+          <w:bCs/>
+          <w:sz w:val="24"/>
+          <w:szCs w:val="24"/>
+        </w:rPr>
+        <w:t xml:space="preserve">Εναλλακτική Ροή </w:t>
+      </w:r>
+      <w:r>
+        <w:rPr>
+          <w:rFonts w:ascii="Roboto" w:eastAsiaTheme="majorEastAsia" w:hAnsi="Roboto" w:cs="Arial"/>
+          <w:b/>
+          <w:bCs/>
+          <w:sz w:val="24"/>
+          <w:szCs w:val="24"/>
+        </w:rPr>
+        <w:t>6</w:t>
+      </w:r>
+      <w:r>
+        <w:rPr>
+          <w:rFonts w:ascii="Roboto" w:eastAsiaTheme="majorEastAsia" w:hAnsi="Roboto" w:cs="Arial"/>
+          <w:b/>
+          <w:bCs/>
+          <w:sz w:val="24"/>
+          <w:szCs w:val="24"/>
+        </w:rPr>
+        <w:t xml:space="preserve"> – </w:t>
+      </w:r>
+      <w:r>
+        <w:rPr>
+          <w:rFonts w:ascii="Roboto" w:eastAsiaTheme="majorEastAsia" w:hAnsi="Roboto" w:cs="Arial"/>
+          <w:b/>
+          <w:bCs/>
+          <w:sz w:val="24"/>
+          <w:szCs w:val="24"/>
+        </w:rPr>
+        <w:t>Μ</w:t>
+      </w:r>
+      <w:r>
+        <w:rPr>
+          <w:rFonts w:ascii="Roboto" w:eastAsiaTheme="majorEastAsia" w:hAnsi="Roboto" w:cs="Arial"/>
+          <w:b/>
+          <w:bCs/>
+          <w:sz w:val="24"/>
+          <w:szCs w:val="24"/>
+        </w:rPr>
+        <w:t>η επαναπροσπάθεια επικοινωνίας</w:t>
+      </w:r>
+      <w:r>
+        <w:rPr>
+          <w:rFonts w:ascii="Roboto" w:eastAsiaTheme="majorEastAsia" w:hAnsi="Roboto" w:cs="Arial"/>
+          <w:b/>
+          <w:bCs/>
+          <w:sz w:val="24"/>
+          <w:szCs w:val="24"/>
+        </w:rPr>
+        <w:t xml:space="preserve"> (</w:t>
+      </w:r>
+      <w:r>
+        <w:rPr>
+          <w:rFonts w:ascii="Roboto" w:eastAsiaTheme="majorEastAsia" w:hAnsi="Roboto" w:cs="Arial"/>
+          <w:b/>
+          <w:bCs/>
+          <w:sz w:val="24"/>
+          <w:szCs w:val="24"/>
+        </w:rPr>
+        <w:t xml:space="preserve">Εναλλακτική Ροή </w:t>
+      </w:r>
+      <w:r>
+        <w:rPr>
+          <w:rFonts w:ascii="Roboto" w:eastAsiaTheme="majorEastAsia" w:hAnsi="Roboto" w:cs="Arial"/>
+          <w:b/>
+          <w:bCs/>
+          <w:sz w:val="24"/>
+          <w:szCs w:val="24"/>
+        </w:rPr>
+        <w:t>5</w:t>
+      </w:r>
+      <w:r>
+        <w:rPr>
+          <w:rFonts w:ascii="Roboto" w:eastAsiaTheme="majorEastAsia" w:hAnsi="Roboto" w:cs="Arial"/>
+          <w:b/>
+          <w:bCs/>
+          <w:sz w:val="24"/>
+          <w:szCs w:val="24"/>
+        </w:rPr>
+        <w:t>, Βήμα 3</w:t>
+      </w:r>
+      <w:r>
+        <w:rPr>
+          <w:rFonts w:ascii="Roboto" w:eastAsiaTheme="majorEastAsia" w:hAnsi="Roboto" w:cs="Arial"/>
+          <w:b/>
+          <w:bCs/>
+          <w:sz w:val="24"/>
+          <w:szCs w:val="24"/>
+        </w:rPr>
+        <w:t>):</w:t>
+      </w:r>
+    </w:p>
+    <w:p>
+      <w:pPr>
+        <w:pStyle w:val="NormalWeb"/>
+        <w:numPr>
+          <w:ilvl w:val="0"/>
+          <w:numId w:val="88"/>
+        </w:numPr>
+        <w:spacing w:before="0" w:beforeAutospacing="0" w:after="240" w:afterAutospacing="0"/>
+        <w:textAlignment w:val="baseline"/>
+        <w:rPr>
+          <w:rFonts w:ascii="Roboto" w:eastAsiaTheme="minorHAnsi" w:hAnsi="Roboto" w:cs="Arial"/>
+          <w:lang w:eastAsia="en-US"/>
+        </w:rPr>
+      </w:pPr>
+      <w:r>
+        <w:rPr>
+          <w:rFonts w:ascii="Roboto" w:eastAsiaTheme="minorHAnsi" w:hAnsi="Roboto" w:cs="Arial"/>
+          <w:lang w:eastAsia="en-US"/>
+        </w:rPr>
+        <w:t>Ο πελάτης επιλέγει να μη δοκιμάσει ξανά</w:t>
+      </w:r>
+    </w:p>
+    <w:p>
+      <w:pPr>
+        <w:pStyle w:val="NormalWeb"/>
+        <w:numPr>
+          <w:ilvl w:val="0"/>
+          <w:numId w:val="88"/>
+        </w:numPr>
+        <w:spacing w:before="0" w:beforeAutospacing="0" w:after="240" w:afterAutospacing="0"/>
+        <w:textAlignment w:val="baseline"/>
+        <w:rPr>
+          <w:rFonts w:ascii="Roboto" w:eastAsiaTheme="minorHAnsi" w:hAnsi="Roboto" w:cs="Arial"/>
+          <w:lang w:eastAsia="en-US"/>
+        </w:rPr>
+      </w:pPr>
+      <w:r>
+        <w:rPr>
+          <w:rFonts w:ascii="Roboto" w:eastAsiaTheme="minorHAnsi" w:hAnsi="Roboto" w:cs="Arial"/>
+          <w:lang w:eastAsia="en-US"/>
+        </w:rPr>
+        <w:t xml:space="preserve">Το σύστημα </w:t>
+      </w:r>
+      <w:r>
+        <w:rPr>
+          <w:rFonts w:ascii="Roboto" w:eastAsiaTheme="minorHAnsi" w:hAnsi="Roboto" w:cs="Arial"/>
+          <w:lang w:eastAsia="en-US"/>
+        </w:rPr>
+        <w:t>τερματίζει τη διαδικασία ανεφοδιασμού, δημιουργώντας το κατάλληλο αντικείμενο με τις πληροφορίες ανεφοδιασμού,</w:t>
+      </w:r>
+      <w:r>
+        <w:rPr>
+          <w:rFonts w:ascii="Roboto" w:eastAsiaTheme="minorHAnsi" w:hAnsi="Roboto" w:cs="Arial"/>
+          <w:lang w:eastAsia="en-US"/>
+        </w:rPr>
+        <w:t xml:space="preserve"> στο οποίο επισημαίνεται ότι η επιστροφή χρημάτων στον πελάτη δεν μπόρεσε να ολοκληρωθεί</w:t>
+      </w:r>
+    </w:p>
+    <w:p>
+      <w:pPr>
+        <w:spacing w:line="360" w:lineRule="auto"/>
+        <w:rPr>
+          <w:rFonts w:ascii="Roboto" w:eastAsiaTheme="majorEastAsia" w:hAnsi="Roboto" w:cs="Arial"/>
+          <w:b/>
+          <w:bCs/>
+          <w:sz w:val="24"/>
+          <w:szCs w:val="24"/>
+        </w:rPr>
+      </w:pPr>
+      <w:r>
+        <w:rPr>
+          <w:rFonts w:ascii="Roboto" w:eastAsiaTheme="majorEastAsia" w:hAnsi="Roboto" w:cs="Arial"/>
+          <w:b/>
+          <w:bCs/>
+          <w:sz w:val="24"/>
+          <w:szCs w:val="24"/>
+        </w:rPr>
+        <w:t xml:space="preserve">Εναλλακτική Ροή </w:t>
+      </w:r>
+      <w:r>
+        <w:rPr>
+          <w:rFonts w:ascii="Roboto" w:eastAsiaTheme="majorEastAsia" w:hAnsi="Roboto" w:cs="Arial"/>
+          <w:b/>
+          <w:bCs/>
+          <w:sz w:val="24"/>
+          <w:szCs w:val="24"/>
+        </w:rPr>
+        <w:t>7</w:t>
+      </w:r>
+      <w:r>
+        <w:rPr>
+          <w:rFonts w:ascii="Roboto" w:eastAsiaTheme="majorEastAsia" w:hAnsi="Roboto" w:cs="Arial"/>
+          <w:b/>
+          <w:bCs/>
+          <w:sz w:val="24"/>
+          <w:szCs w:val="24"/>
+        </w:rPr>
+        <w:t xml:space="preserve"> – </w:t>
+      </w:r>
+      <w:r>
+        <w:rPr>
+          <w:rFonts w:ascii="Roboto" w:eastAsiaTheme="majorEastAsia" w:hAnsi="Roboto" w:cs="Arial"/>
+          <w:b/>
+          <w:bCs/>
+          <w:sz w:val="24"/>
+          <w:szCs w:val="24"/>
+        </w:rPr>
+        <w:t>Επίπεδο βενζίνης κάτω από το κατώφλι</w:t>
       </w:r>
       <w:r>
         <w:rPr>
@@ -19670,483 +20094,7 @@
           <w:sz w:val="24"/>
           <w:szCs w:val="24"/>
         </w:rPr>
-        <w:t>4</w:t>
-      </w:r>
-      <w:r>
-        <w:rPr>
-          <w:rFonts w:ascii="Roboto" w:eastAsiaTheme="majorEastAsia" w:hAnsi="Roboto" w:cs="Arial"/>
-          <w:b/>
-          <w:bCs/>
-          <w:sz w:val="24"/>
-          <w:szCs w:val="24"/>
-        </w:rPr>
-        <w:t>):</w:t>
-      </w:r>
-    </w:p>
-    <w:p>
-      <w:pPr>
-        <w:pStyle w:val="NormalWeb"/>
-        <w:numPr>
-          <w:ilvl w:val="0"/>
-          <w:numId w:val="87"/>
-        </w:numPr>
-        <w:spacing w:before="0" w:beforeAutospacing="0" w:after="240" w:afterAutospacing="0"/>
-        <w:textAlignment w:val="baseline"/>
-        <w:rPr>
-          <w:rFonts w:ascii="Roboto" w:eastAsiaTheme="minorHAnsi" w:hAnsi="Roboto" w:cs="Arial"/>
-          <w:lang w:eastAsia="en-US"/>
-        </w:rPr>
-      </w:pPr>
-      <w:r>
-        <w:rPr>
-          <w:rFonts w:ascii="Roboto" w:eastAsiaTheme="minorHAnsi" w:hAnsi="Roboto" w:cs="Arial"/>
-          <w:lang w:eastAsia="en-US"/>
-        </w:rPr>
-        <w:t>Το σύστημα</w:t>
-      </w:r>
-      <w:r>
-        <w:rPr>
-          <w:rFonts w:ascii="Roboto" w:eastAsiaTheme="minorHAnsi" w:hAnsi="Roboto" w:cs="Arial"/>
-          <w:lang w:eastAsia="en-US"/>
-        </w:rPr>
-        <w:t xml:space="preserve"> δεν μπόρεσε να επικοινωνήσει με τον </w:t>
-      </w:r>
-      <w:r>
-        <w:rPr>
-          <w:rFonts w:ascii="Roboto" w:eastAsiaTheme="minorHAnsi" w:hAnsi="Roboto" w:cs="Arial"/>
-          <w:lang w:val="en-US" w:eastAsia="en-US"/>
-        </w:rPr>
-        <w:t>tracker</w:t>
-      </w:r>
-      <w:r>
-        <w:rPr>
-          <w:rFonts w:ascii="Roboto" w:eastAsiaTheme="minorHAnsi" w:hAnsi="Roboto" w:cs="Arial"/>
-          <w:lang w:eastAsia="en-US"/>
-        </w:rPr>
-        <w:t xml:space="preserve"> </w:t>
-      </w:r>
-      <w:r>
-        <w:rPr>
-          <w:rFonts w:ascii="Roboto" w:eastAsiaTheme="minorHAnsi" w:hAnsi="Roboto" w:cs="Arial"/>
-          <w:lang w:eastAsia="en-US"/>
-        </w:rPr>
-        <w:t xml:space="preserve">για την ανάκτηση του </w:t>
-      </w:r>
-      <w:r>
-        <w:rPr>
-          <w:rFonts w:ascii="Roboto" w:eastAsiaTheme="minorHAnsi" w:hAnsi="Roboto" w:cs="Arial"/>
-          <w:lang w:eastAsia="en-US"/>
-        </w:rPr>
-        <w:t>τελικού</w:t>
-      </w:r>
-      <w:r>
-        <w:rPr>
-          <w:rFonts w:ascii="Roboto" w:eastAsiaTheme="minorHAnsi" w:hAnsi="Roboto" w:cs="Arial"/>
-          <w:lang w:eastAsia="en-US"/>
-        </w:rPr>
-        <w:t xml:space="preserve"> επιπέδου βενζίνης</w:t>
-      </w:r>
-    </w:p>
-    <w:p>
-      <w:pPr>
-        <w:pStyle w:val="NormalWeb"/>
-        <w:numPr>
-          <w:ilvl w:val="0"/>
-          <w:numId w:val="87"/>
-        </w:numPr>
-        <w:spacing w:before="0" w:beforeAutospacing="0" w:after="240" w:afterAutospacing="0"/>
-        <w:textAlignment w:val="baseline"/>
-        <w:rPr>
-          <w:rFonts w:ascii="Roboto" w:eastAsiaTheme="minorHAnsi" w:hAnsi="Roboto" w:cs="Arial"/>
-          <w:lang w:eastAsia="en-US"/>
-        </w:rPr>
-      </w:pPr>
-      <w:r>
-        <w:rPr>
-          <w:rFonts w:ascii="Roboto" w:eastAsiaTheme="minorHAnsi" w:hAnsi="Roboto" w:cs="Arial"/>
-          <w:lang w:eastAsia="en-US"/>
-        </w:rPr>
-        <w:t>Το σύστημα εμφανίζει κατάλληλο μήνυμα σφάλματος στον χρήστη</w:t>
-      </w:r>
-    </w:p>
-    <w:p>
-      <w:pPr>
-        <w:pStyle w:val="NormalWeb"/>
-        <w:numPr>
-          <w:ilvl w:val="0"/>
-          <w:numId w:val="87"/>
-        </w:numPr>
-        <w:spacing w:before="0" w:beforeAutospacing="0" w:after="240" w:afterAutospacing="0"/>
-        <w:textAlignment w:val="baseline"/>
-        <w:rPr>
-          <w:rFonts w:ascii="Roboto" w:eastAsiaTheme="minorHAnsi" w:hAnsi="Roboto" w:cs="Arial"/>
-          <w:lang w:eastAsia="en-US"/>
-        </w:rPr>
-      </w:pPr>
-      <w:r>
-        <w:rPr>
-          <w:rFonts w:ascii="Roboto" w:eastAsiaTheme="minorHAnsi" w:hAnsi="Roboto" w:cs="Arial"/>
-          <w:lang w:eastAsia="en-US"/>
-        </w:rPr>
-        <w:lastRenderedPageBreak/>
-        <w:t>Το σύστημα δίνει στον πελάτη την επιλογή να δοκιμάσει ξανά</w:t>
-      </w:r>
-    </w:p>
-    <w:p>
-      <w:pPr>
-        <w:pStyle w:val="NormalWeb"/>
-        <w:numPr>
-          <w:ilvl w:val="0"/>
-          <w:numId w:val="87"/>
-        </w:numPr>
-        <w:spacing w:before="0" w:beforeAutospacing="0" w:after="240" w:afterAutospacing="0"/>
-        <w:textAlignment w:val="baseline"/>
-        <w:rPr>
-          <w:rFonts w:ascii="Roboto" w:eastAsiaTheme="minorHAnsi" w:hAnsi="Roboto" w:cs="Arial"/>
-          <w:lang w:eastAsia="en-US"/>
-        </w:rPr>
-      </w:pPr>
-      <w:r>
-        <w:rPr>
-          <w:rFonts w:ascii="Roboto" w:eastAsiaTheme="minorHAnsi" w:hAnsi="Roboto" w:cs="Arial"/>
-          <w:lang w:eastAsia="en-US"/>
-        </w:rPr>
-        <w:t>Ο πελάτης δοκιμάζει ξανά</w:t>
-      </w:r>
-    </w:p>
-    <w:p>
-      <w:pPr>
-        <w:pStyle w:val="NormalWeb"/>
-        <w:numPr>
-          <w:ilvl w:val="0"/>
-          <w:numId w:val="87"/>
-        </w:numPr>
-        <w:spacing w:before="0" w:beforeAutospacing="0" w:after="240" w:afterAutospacing="0"/>
-        <w:textAlignment w:val="baseline"/>
-        <w:rPr>
-          <w:rFonts w:ascii="Roboto" w:eastAsiaTheme="minorHAnsi" w:hAnsi="Roboto" w:cs="Arial"/>
-          <w:lang w:eastAsia="en-US"/>
-        </w:rPr>
-      </w:pPr>
-      <w:r>
-        <w:rPr>
-          <w:rFonts w:ascii="Roboto" w:eastAsiaTheme="minorHAnsi" w:hAnsi="Roboto" w:cs="Arial"/>
-          <w:lang w:eastAsia="en-US"/>
-        </w:rPr>
-        <w:t xml:space="preserve">Επιστροφή στο βήμα </w:t>
-      </w:r>
-      <w:r>
-        <w:rPr>
-          <w:rFonts w:ascii="Roboto" w:eastAsiaTheme="minorHAnsi" w:hAnsi="Roboto" w:cs="Arial"/>
-          <w:lang w:eastAsia="en-US"/>
-        </w:rPr>
-        <w:t>1</w:t>
-      </w:r>
-      <w:r>
-        <w:rPr>
-          <w:rFonts w:ascii="Roboto" w:eastAsiaTheme="minorHAnsi" w:hAnsi="Roboto" w:cs="Arial"/>
-          <w:lang w:eastAsia="en-US"/>
-        </w:rPr>
-        <w:t>5</w:t>
-      </w:r>
-      <w:r>
-        <w:rPr>
-          <w:rFonts w:ascii="Roboto" w:eastAsiaTheme="minorHAnsi" w:hAnsi="Roboto" w:cs="Arial"/>
-          <w:lang w:eastAsia="en-US"/>
-        </w:rPr>
-        <w:t xml:space="preserve"> της βασικής ροής</w:t>
-      </w:r>
-    </w:p>
-    <w:p>
-      <w:pPr>
-        <w:spacing w:line="360" w:lineRule="auto"/>
-        <w:rPr>
-          <w:rFonts w:ascii="Roboto" w:eastAsiaTheme="majorEastAsia" w:hAnsi="Roboto" w:cs="Arial"/>
-          <w:b/>
-          <w:bCs/>
-          <w:sz w:val="24"/>
-          <w:szCs w:val="24"/>
-        </w:rPr>
-      </w:pPr>
-      <w:r>
-        <w:rPr>
-          <w:rFonts w:ascii="Roboto" w:eastAsiaTheme="majorEastAsia" w:hAnsi="Roboto" w:cs="Arial"/>
-          <w:b/>
-          <w:bCs/>
-          <w:sz w:val="24"/>
-          <w:szCs w:val="24"/>
-        </w:rPr>
-        <w:t xml:space="preserve">Εναλλακτική Ροή </w:t>
-      </w:r>
-      <w:r>
-        <w:rPr>
-          <w:rFonts w:ascii="Roboto" w:eastAsiaTheme="majorEastAsia" w:hAnsi="Roboto" w:cs="Arial"/>
-          <w:b/>
-          <w:bCs/>
-          <w:sz w:val="24"/>
-          <w:szCs w:val="24"/>
-        </w:rPr>
-        <w:t>5</w:t>
-      </w:r>
-      <w:r>
-        <w:rPr>
-          <w:rFonts w:ascii="Roboto" w:eastAsiaTheme="majorEastAsia" w:hAnsi="Roboto" w:cs="Arial"/>
-          <w:b/>
-          <w:bCs/>
-          <w:sz w:val="24"/>
-          <w:szCs w:val="24"/>
-        </w:rPr>
-        <w:t xml:space="preserve"> – </w:t>
-      </w:r>
-      <w:r>
-        <w:rPr>
-          <w:rFonts w:ascii="Roboto" w:eastAsiaTheme="majorEastAsia" w:hAnsi="Roboto" w:cs="Arial"/>
-          <w:b/>
-          <w:bCs/>
-          <w:sz w:val="24"/>
-          <w:szCs w:val="24"/>
-        </w:rPr>
-        <w:t>Μ</w:t>
-      </w:r>
-      <w:r>
-        <w:rPr>
-          <w:rFonts w:ascii="Roboto" w:eastAsiaTheme="majorEastAsia" w:hAnsi="Roboto" w:cs="Arial"/>
-          <w:b/>
-          <w:bCs/>
-          <w:sz w:val="24"/>
-          <w:szCs w:val="24"/>
-        </w:rPr>
-        <w:t>η επαναπροσπάθεια επικοινωνίας</w:t>
-      </w:r>
-      <w:r>
-        <w:rPr>
-          <w:rFonts w:ascii="Roboto" w:eastAsiaTheme="majorEastAsia" w:hAnsi="Roboto" w:cs="Arial"/>
-          <w:b/>
-          <w:bCs/>
-          <w:sz w:val="24"/>
-          <w:szCs w:val="24"/>
-        </w:rPr>
-        <w:t xml:space="preserve"> (</w:t>
-      </w:r>
-      <w:r>
-        <w:rPr>
-          <w:rFonts w:ascii="Roboto" w:eastAsiaTheme="majorEastAsia" w:hAnsi="Roboto" w:cs="Arial"/>
-          <w:b/>
-          <w:bCs/>
-          <w:sz w:val="24"/>
-          <w:szCs w:val="24"/>
-        </w:rPr>
-        <w:t>Εναλλακτική Ροή 4, Βήμα 3</w:t>
-      </w:r>
-      <w:r>
-        <w:rPr>
-          <w:rFonts w:ascii="Roboto" w:eastAsiaTheme="majorEastAsia" w:hAnsi="Roboto" w:cs="Arial"/>
-          <w:b/>
-          <w:bCs/>
-          <w:sz w:val="24"/>
-          <w:szCs w:val="24"/>
-        </w:rPr>
-        <w:t>):</w:t>
-      </w:r>
-    </w:p>
-    <w:p>
-      <w:pPr>
-        <w:pStyle w:val="NormalWeb"/>
-        <w:numPr>
-          <w:ilvl w:val="0"/>
-          <w:numId w:val="88"/>
-        </w:numPr>
-        <w:spacing w:before="0" w:beforeAutospacing="0" w:after="240" w:afterAutospacing="0"/>
-        <w:textAlignment w:val="baseline"/>
-        <w:rPr>
-          <w:rFonts w:ascii="Roboto" w:eastAsiaTheme="minorHAnsi" w:hAnsi="Roboto" w:cs="Arial"/>
-          <w:lang w:eastAsia="en-US"/>
-        </w:rPr>
-      </w:pPr>
-      <w:r>
-        <w:rPr>
-          <w:rFonts w:ascii="Roboto" w:eastAsiaTheme="minorHAnsi" w:hAnsi="Roboto" w:cs="Arial"/>
-          <w:lang w:eastAsia="en-US"/>
-        </w:rPr>
-        <w:t>Ο πελάτης επιλέγει να μη δοκιμάσει ξανά</w:t>
-      </w:r>
-    </w:p>
-    <w:p>
-      <w:pPr>
-        <w:pStyle w:val="NormalWeb"/>
-        <w:numPr>
-          <w:ilvl w:val="0"/>
-          <w:numId w:val="88"/>
-        </w:numPr>
-        <w:spacing w:before="0" w:beforeAutospacing="0" w:after="240" w:afterAutospacing="0"/>
-        <w:textAlignment w:val="baseline"/>
-        <w:rPr>
-          <w:rFonts w:ascii="Roboto" w:eastAsiaTheme="minorHAnsi" w:hAnsi="Roboto" w:cs="Arial"/>
-          <w:lang w:eastAsia="en-US"/>
-        </w:rPr>
-      </w:pPr>
-      <w:r>
-        <w:rPr>
-          <w:rFonts w:ascii="Roboto" w:eastAsiaTheme="minorHAnsi" w:hAnsi="Roboto" w:cs="Arial"/>
-          <w:lang w:eastAsia="en-US"/>
-        </w:rPr>
-        <w:t xml:space="preserve">Το σύστημα </w:t>
-      </w:r>
-      <w:r>
-        <w:rPr>
-          <w:rFonts w:ascii="Roboto" w:eastAsiaTheme="minorHAnsi" w:hAnsi="Roboto" w:cs="Arial"/>
-          <w:lang w:eastAsia="en-US"/>
-        </w:rPr>
-        <w:t xml:space="preserve">τερματίζει τη διαδικασία ανεφοδιασμού, δημιουργώντας το κατάλληλο αντικείμενο με τις πληροφορίες ανεφοδιασμού, </w:t>
-      </w:r>
-    </w:p>
-    <w:p>
-      <w:pPr>
-        <w:pStyle w:val="NormalWeb"/>
-        <w:numPr>
-          <w:ilvl w:val="0"/>
-          <w:numId w:val="88"/>
-        </w:numPr>
-        <w:spacing w:before="0" w:beforeAutospacing="0" w:after="240" w:afterAutospacing="0"/>
-        <w:textAlignment w:val="baseline"/>
-        <w:rPr>
-          <w:rFonts w:ascii="Roboto" w:eastAsiaTheme="minorHAnsi" w:hAnsi="Roboto" w:cs="Arial"/>
-          <w:lang w:eastAsia="en-US"/>
-        </w:rPr>
-      </w:pPr>
-      <w:r>
-        <w:rPr>
-          <w:rFonts w:ascii="Roboto" w:eastAsiaTheme="minorHAnsi" w:hAnsi="Roboto" w:cs="Arial"/>
-          <w:lang w:eastAsia="en-US"/>
-        </w:rPr>
-        <w:t>Το σύστημα δίνει στον πελάτη την επιλογή να δοκιμάσει ξανά</w:t>
-      </w:r>
-    </w:p>
-    <w:p>
-      <w:pPr>
-        <w:pStyle w:val="NormalWeb"/>
-        <w:numPr>
-          <w:ilvl w:val="0"/>
-          <w:numId w:val="88"/>
-        </w:numPr>
-        <w:spacing w:before="0" w:beforeAutospacing="0" w:after="240" w:afterAutospacing="0"/>
-        <w:textAlignment w:val="baseline"/>
-        <w:rPr>
-          <w:rFonts w:ascii="Roboto" w:eastAsiaTheme="minorHAnsi" w:hAnsi="Roboto" w:cs="Arial"/>
-          <w:lang w:eastAsia="en-US"/>
-        </w:rPr>
-      </w:pPr>
-      <w:r>
-        <w:rPr>
-          <w:rFonts w:ascii="Roboto" w:eastAsiaTheme="minorHAnsi" w:hAnsi="Roboto" w:cs="Arial"/>
-          <w:lang w:eastAsia="en-US"/>
-        </w:rPr>
-        <w:t>Ο πελάτης δοκιμάζει ξανά</w:t>
-      </w:r>
-    </w:p>
-    <w:p>
-      <w:pPr>
-        <w:pStyle w:val="NormalWeb"/>
-        <w:numPr>
-          <w:ilvl w:val="0"/>
-          <w:numId w:val="88"/>
-        </w:numPr>
-        <w:spacing w:before="0" w:beforeAutospacing="0" w:after="240" w:afterAutospacing="0"/>
-        <w:textAlignment w:val="baseline"/>
-        <w:rPr>
-          <w:rFonts w:ascii="Roboto" w:eastAsiaTheme="minorHAnsi" w:hAnsi="Roboto" w:cs="Arial"/>
-          <w:lang w:eastAsia="en-US"/>
-        </w:rPr>
-      </w:pPr>
-      <w:r>
-        <w:rPr>
-          <w:rFonts w:ascii="Roboto" w:eastAsiaTheme="minorHAnsi" w:hAnsi="Roboto" w:cs="Arial"/>
-          <w:lang w:eastAsia="en-US"/>
-        </w:rPr>
-        <w:t>Επιστροφή στο βήμα 15 της βασικής ροής</w:t>
-      </w:r>
-    </w:p>
-    <w:p>
-      <w:pPr>
-        <w:pStyle w:val="NormalWeb"/>
-        <w:spacing w:before="0" w:beforeAutospacing="0" w:after="240" w:afterAutospacing="0"/>
-        <w:textAlignment w:val="baseline"/>
-        <w:rPr>
-          <w:rFonts w:ascii="Roboto" w:eastAsiaTheme="minorHAnsi" w:hAnsi="Roboto" w:cs="Arial"/>
-          <w:lang w:eastAsia="en-US"/>
-        </w:rPr>
-      </w:pPr>
-    </w:p>
-    <w:p>
-      <w:pPr>
-        <w:spacing w:line="360" w:lineRule="auto"/>
-        <w:rPr>
-          <w:rFonts w:ascii="Roboto" w:eastAsiaTheme="majorEastAsia" w:hAnsi="Roboto" w:cs="Arial"/>
-          <w:b/>
-          <w:bCs/>
-          <w:sz w:val="24"/>
-          <w:szCs w:val="24"/>
-        </w:rPr>
-      </w:pPr>
-      <w:r>
-        <w:rPr>
-          <w:rFonts w:ascii="Roboto" w:eastAsiaTheme="majorEastAsia" w:hAnsi="Roboto" w:cs="Arial"/>
-          <w:b/>
-          <w:bCs/>
-          <w:sz w:val="24"/>
-          <w:szCs w:val="24"/>
-        </w:rPr>
-        <w:t xml:space="preserve">Εναλλακτική Ροή </w:t>
-      </w:r>
-      <w:r>
-        <w:rPr>
-          <w:rFonts w:ascii="Roboto" w:eastAsiaTheme="majorEastAsia" w:hAnsi="Roboto" w:cs="Arial"/>
-          <w:b/>
-          <w:bCs/>
-          <w:sz w:val="24"/>
-          <w:szCs w:val="24"/>
-        </w:rPr>
-        <w:t>6</w:t>
-      </w:r>
-      <w:r>
-        <w:rPr>
-          <w:rFonts w:ascii="Roboto" w:eastAsiaTheme="majorEastAsia" w:hAnsi="Roboto" w:cs="Arial"/>
-          <w:b/>
-          <w:bCs/>
-          <w:sz w:val="24"/>
-          <w:szCs w:val="24"/>
-        </w:rPr>
-        <w:t xml:space="preserve"> – </w:t>
-      </w:r>
-      <w:r>
-        <w:rPr>
-          <w:rFonts w:ascii="Roboto" w:eastAsiaTheme="majorEastAsia" w:hAnsi="Roboto" w:cs="Arial"/>
-          <w:b/>
-          <w:bCs/>
-          <w:sz w:val="24"/>
-          <w:szCs w:val="24"/>
-        </w:rPr>
-        <w:t>Επίπεδο βενζίνης κάτω από το κατώφλι</w:t>
-      </w:r>
-      <w:r>
-        <w:rPr>
-          <w:rFonts w:ascii="Roboto" w:eastAsiaTheme="majorEastAsia" w:hAnsi="Roboto" w:cs="Arial"/>
-          <w:b/>
-          <w:bCs/>
-          <w:sz w:val="24"/>
-          <w:szCs w:val="24"/>
-        </w:rPr>
-        <w:t xml:space="preserve"> (Βήμα </w:t>
-      </w:r>
-      <w:r>
-        <w:rPr>
-          <w:rFonts w:ascii="Roboto" w:eastAsiaTheme="majorEastAsia" w:hAnsi="Roboto" w:cs="Arial"/>
-          <w:b/>
-          <w:bCs/>
-          <w:sz w:val="24"/>
-          <w:szCs w:val="24"/>
-        </w:rPr>
-        <w:t>11</w:t>
+        <w:t>9</w:t>
       </w:r>
       <w:r>
         <w:rPr>
@@ -20508,6 +20456,128 @@
           <w:rFonts w:ascii="Roboto" w:eastAsiaTheme="minorHAnsi" w:hAnsi="Roboto" w:cs="Arial"/>
           <w:lang w:eastAsia="en-US"/>
         </w:rPr>
+        <w:t xml:space="preserve">Το σύστημα </w:t>
+      </w:r>
+      <w:r>
+        <w:rPr>
+          <w:rFonts w:ascii="Roboto" w:eastAsiaTheme="minorHAnsi" w:hAnsi="Roboto" w:cs="Arial"/>
+          <w:lang w:eastAsia="en-US"/>
+        </w:rPr>
+        <w:t>διαπιστώνει</w:t>
+      </w:r>
+      <w:r>
+        <w:rPr>
+          <w:rFonts w:ascii="Roboto" w:eastAsiaTheme="minorHAnsi" w:hAnsi="Roboto" w:cs="Arial"/>
+          <w:lang w:eastAsia="en-US"/>
+        </w:rPr>
+        <w:t xml:space="preserve"> ότι η διαδρομή αφορά ενοικίαση εντός πόλης</w:t>
+      </w:r>
+    </w:p>
+    <w:p>
+      <w:pPr>
+        <w:pStyle w:val="NormalWeb"/>
+        <w:numPr>
+          <w:ilvl w:val="0"/>
+          <w:numId w:val="66"/>
+        </w:numPr>
+        <w:spacing w:before="0" w:beforeAutospacing="0" w:after="240" w:afterAutospacing="0"/>
+        <w:textAlignment w:val="baseline"/>
+        <w:rPr>
+          <w:rFonts w:ascii="Roboto" w:eastAsiaTheme="minorHAnsi" w:hAnsi="Roboto" w:cs="Arial"/>
+          <w:lang w:eastAsia="en-US"/>
+        </w:rPr>
+      </w:pPr>
+      <w:r>
+        <w:rPr>
+          <w:rFonts w:ascii="Roboto" w:eastAsiaTheme="minorHAnsi" w:hAnsi="Roboto" w:cs="Arial"/>
+          <w:lang w:eastAsia="en-US"/>
+        </w:rPr>
+        <w:t xml:space="preserve">Το σύστημα εμφανίζει </w:t>
+      </w:r>
+      <w:r>
+        <w:rPr>
+          <w:rFonts w:ascii="Roboto" w:eastAsiaTheme="minorHAnsi" w:hAnsi="Roboto" w:cs="Arial"/>
+          <w:lang w:eastAsia="en-US"/>
+        </w:rPr>
+        <w:t xml:space="preserve">τις διαθέσιμες </w:t>
+      </w:r>
+      <w:r>
+        <w:rPr>
+          <w:rFonts w:ascii="Roboto" w:eastAsiaTheme="minorHAnsi" w:hAnsi="Roboto" w:cs="Arial"/>
+          <w:lang w:eastAsia="en-US"/>
+        </w:rPr>
+        <w:t xml:space="preserve">επιλογές για </w:t>
+      </w:r>
+      <w:r>
+        <w:rPr>
+          <w:rFonts w:ascii="Roboto" w:eastAsiaTheme="minorHAnsi" w:hAnsi="Roboto" w:cs="Arial"/>
+          <w:lang w:eastAsia="en-US"/>
+        </w:rPr>
+        <w:t xml:space="preserve">την </w:t>
+      </w:r>
+      <w:r>
+        <w:rPr>
+          <w:rFonts w:ascii="Roboto" w:eastAsiaTheme="minorHAnsi" w:hAnsi="Roboto" w:cs="Arial"/>
+          <w:lang w:eastAsia="en-US"/>
+        </w:rPr>
+        <w:t>αξιολόγηση του οχήματος</w:t>
+      </w:r>
+      <w:r>
+        <w:rPr>
+          <w:rFonts w:ascii="Roboto" w:eastAsiaTheme="minorHAnsi" w:hAnsi="Roboto" w:cs="Arial"/>
+          <w:lang w:eastAsia="en-US"/>
+        </w:rPr>
+        <w:t xml:space="preserve"> (αξιολόγηση σε κλίμακα και προαιρετικά σχόλια)</w:t>
+      </w:r>
+    </w:p>
+    <w:p>
+      <w:pPr>
+        <w:pStyle w:val="NormalWeb"/>
+        <w:numPr>
+          <w:ilvl w:val="0"/>
+          <w:numId w:val="66"/>
+        </w:numPr>
+        <w:spacing w:before="0" w:beforeAutospacing="0" w:after="240" w:afterAutospacing="0"/>
+        <w:textAlignment w:val="baseline"/>
+        <w:rPr>
+          <w:rFonts w:ascii="Roboto" w:eastAsiaTheme="minorHAnsi" w:hAnsi="Roboto" w:cs="Arial"/>
+          <w:lang w:eastAsia="en-US"/>
+        </w:rPr>
+      </w:pPr>
+      <w:r>
+        <w:rPr>
+          <w:rFonts w:ascii="Roboto" w:eastAsiaTheme="minorHAnsi" w:hAnsi="Roboto" w:cs="Arial"/>
+          <w:lang w:eastAsia="en-US"/>
+        </w:rPr>
+        <w:t>Ο πελάτης συμπληρώνει τις απαιτούμενες φόρμες για την αξιολόγηση</w:t>
+      </w:r>
+      <w:r>
+        <w:rPr>
+          <w:rFonts w:ascii="Roboto" w:eastAsiaTheme="minorHAnsi" w:hAnsi="Roboto" w:cs="Arial"/>
+          <w:lang w:eastAsia="en-US"/>
+        </w:rPr>
+        <w:t xml:space="preserve"> και υποβάλλει</w:t>
+      </w:r>
+    </w:p>
+    <w:p>
+      <w:pPr>
+        <w:pStyle w:val="NormalWeb"/>
+        <w:numPr>
+          <w:ilvl w:val="0"/>
+          <w:numId w:val="66"/>
+        </w:numPr>
+        <w:spacing w:before="0" w:beforeAutospacing="0" w:after="240" w:afterAutospacing="0"/>
+        <w:textAlignment w:val="baseline"/>
+        <w:rPr>
+          <w:rFonts w:ascii="Roboto" w:eastAsiaTheme="minorHAnsi" w:hAnsi="Roboto" w:cs="Arial"/>
+          <w:lang w:eastAsia="en-US"/>
+        </w:rPr>
+      </w:pPr>
+      <w:r>
+        <w:rPr>
+          <w:rFonts w:ascii="Roboto" w:eastAsiaTheme="minorHAnsi" w:hAnsi="Roboto" w:cs="Arial"/>
+          <w:lang w:eastAsia="en-US"/>
+        </w:rPr>
         <w:lastRenderedPageBreak/>
         <w:t xml:space="preserve">Το σύστημα </w:t>
       </w:r>
@@ -20516,14 +20586,7 @@
           <w:rFonts w:ascii="Roboto" w:eastAsiaTheme="minorHAnsi" w:hAnsi="Roboto" w:cs="Arial"/>
           <w:lang w:eastAsia="en-US"/>
         </w:rPr>
-        <w:t>διαπιστώνει</w:t>
-      </w:r>
-      <w:r>
-        <w:rPr>
-          <w:rFonts w:ascii="Roboto" w:eastAsiaTheme="minorHAnsi" w:hAnsi="Roboto" w:cs="Arial"/>
-          <w:lang w:eastAsia="en-US"/>
-        </w:rPr>
-        <w:t xml:space="preserve"> ότι η διαδρομή αφορά ενοικίαση εντός πόλης</w:t>
+        <w:t>ελέγχει αν η αξιολόγηση σε κλίμακα βρίσκεται εντός του επιτρεπτού εύρους</w:t>
       </w:r>
     </w:p>
     <w:p>
@@ -20545,6 +20608,352 @@
           <w:rFonts w:ascii="Roboto" w:eastAsiaTheme="minorHAnsi" w:hAnsi="Roboto" w:cs="Arial"/>
           <w:lang w:eastAsia="en-US"/>
         </w:rPr>
+        <w:t>Το σύστημα επιβεβαιώνει ότι η αξιολόγηση βρίσκεται εντός του επιτρεπτού εύρους</w:t>
+      </w:r>
+    </w:p>
+    <w:p>
+      <w:pPr>
+        <w:pStyle w:val="NormalWeb"/>
+        <w:numPr>
+          <w:ilvl w:val="0"/>
+          <w:numId w:val="66"/>
+        </w:numPr>
+        <w:spacing w:before="0" w:beforeAutospacing="0" w:after="240" w:afterAutospacing="0"/>
+        <w:textAlignment w:val="baseline"/>
+        <w:rPr>
+          <w:rFonts w:ascii="Roboto" w:eastAsiaTheme="minorHAnsi" w:hAnsi="Roboto" w:cs="Arial"/>
+          <w:lang w:eastAsia="en-US"/>
+        </w:rPr>
+      </w:pPr>
+      <w:r>
+        <w:rPr>
+          <w:rFonts w:ascii="Roboto" w:eastAsiaTheme="minorHAnsi" w:hAnsi="Roboto" w:cs="Arial"/>
+          <w:lang w:eastAsia="en-US"/>
+        </w:rPr>
+        <w:t>Το σύστημα ελέγχει ότι τα σχόλια είναι εντός του ορίου χαρακτήρων</w:t>
+      </w:r>
+    </w:p>
+    <w:p>
+      <w:pPr>
+        <w:pStyle w:val="NormalWeb"/>
+        <w:numPr>
+          <w:ilvl w:val="0"/>
+          <w:numId w:val="66"/>
+        </w:numPr>
+        <w:spacing w:before="0" w:beforeAutospacing="0" w:after="240" w:afterAutospacing="0"/>
+        <w:textAlignment w:val="baseline"/>
+        <w:rPr>
+          <w:rFonts w:ascii="Roboto" w:eastAsiaTheme="minorHAnsi" w:hAnsi="Roboto" w:cs="Arial"/>
+          <w:lang w:eastAsia="en-US"/>
+        </w:rPr>
+      </w:pPr>
+      <w:r>
+        <w:rPr>
+          <w:rFonts w:ascii="Roboto" w:eastAsiaTheme="minorHAnsi" w:hAnsi="Roboto" w:cs="Arial"/>
+          <w:lang w:eastAsia="en-US"/>
+        </w:rPr>
+        <w:t>Το σύστημα επιβεβαιώνει ότι τα σχόλια είναι εντός του ορίου χαρακτήρων</w:t>
+      </w:r>
+    </w:p>
+    <w:p>
+      <w:pPr>
+        <w:pStyle w:val="NormalWeb"/>
+        <w:numPr>
+          <w:ilvl w:val="0"/>
+          <w:numId w:val="66"/>
+        </w:numPr>
+        <w:spacing w:before="0" w:beforeAutospacing="0" w:after="240" w:afterAutospacing="0"/>
+        <w:textAlignment w:val="baseline"/>
+        <w:rPr>
+          <w:rFonts w:ascii="Roboto" w:eastAsiaTheme="minorHAnsi" w:hAnsi="Roboto" w:cs="Arial"/>
+          <w:lang w:eastAsia="en-US"/>
+        </w:rPr>
+      </w:pPr>
+      <w:r>
+        <w:rPr>
+          <w:rFonts w:ascii="Roboto" w:eastAsiaTheme="minorHAnsi" w:hAnsi="Roboto" w:cs="Arial"/>
+          <w:lang w:eastAsia="en-US"/>
+        </w:rPr>
+        <w:t xml:space="preserve">Το σύστημα </w:t>
+      </w:r>
+      <w:r>
+        <w:rPr>
+          <w:rFonts w:ascii="Roboto" w:eastAsiaTheme="minorHAnsi" w:hAnsi="Roboto" w:cs="Arial"/>
+          <w:lang w:eastAsia="en-US"/>
+        </w:rPr>
+        <w:t>αποθηκεύει στη</w:t>
+      </w:r>
+      <w:r>
+        <w:rPr>
+          <w:rFonts w:ascii="Roboto" w:eastAsiaTheme="minorHAnsi" w:hAnsi="Roboto" w:cs="Arial"/>
+          <w:lang w:eastAsia="en-US"/>
+        </w:rPr>
+        <w:t xml:space="preserve"> βάση δεδομένων την αξιολόγηση</w:t>
+      </w:r>
+      <w:r>
+        <w:rPr>
+          <w:rFonts w:ascii="Roboto" w:eastAsiaTheme="minorHAnsi" w:hAnsi="Roboto" w:cs="Arial"/>
+          <w:lang w:eastAsia="en-US"/>
+        </w:rPr>
+        <w:t xml:space="preserve"> για τη συγκεκριμένη διαδρομή</w:t>
+      </w:r>
+    </w:p>
+    <w:p>
+      <w:pPr>
+        <w:spacing w:line="360" w:lineRule="auto"/>
+        <w:rPr>
+          <w:rFonts w:ascii="Roboto" w:eastAsiaTheme="majorEastAsia" w:hAnsi="Roboto" w:cs="Arial"/>
+          <w:b/>
+          <w:bCs/>
+          <w:sz w:val="24"/>
+          <w:szCs w:val="24"/>
+        </w:rPr>
+      </w:pPr>
+      <w:r>
+        <w:rPr>
+          <w:rFonts w:ascii="Roboto" w:eastAsiaTheme="majorEastAsia" w:hAnsi="Roboto" w:cs="Arial"/>
+          <w:b/>
+          <w:bCs/>
+          <w:sz w:val="24"/>
+          <w:szCs w:val="24"/>
+        </w:rPr>
+        <w:t xml:space="preserve">Εναλλακτική Ροή 1 – </w:t>
+      </w:r>
+      <w:r>
+        <w:rPr>
+          <w:rFonts w:ascii="Roboto" w:eastAsiaTheme="majorEastAsia" w:hAnsi="Roboto" w:cs="Arial"/>
+          <w:b/>
+          <w:bCs/>
+          <w:sz w:val="24"/>
+          <w:szCs w:val="24"/>
+        </w:rPr>
+        <w:t>Η διαδρομή έχει ήδη αξιολογηθεί</w:t>
+      </w:r>
+      <w:r>
+        <w:rPr>
+          <w:rFonts w:ascii="Roboto" w:eastAsiaTheme="majorEastAsia" w:hAnsi="Roboto" w:cs="Arial"/>
+          <w:b/>
+          <w:bCs/>
+          <w:sz w:val="24"/>
+          <w:szCs w:val="24"/>
+        </w:rPr>
+        <w:t xml:space="preserve"> (Βήμα </w:t>
+      </w:r>
+      <w:r>
+        <w:rPr>
+          <w:rFonts w:ascii="Roboto" w:eastAsiaTheme="majorEastAsia" w:hAnsi="Roboto" w:cs="Arial"/>
+          <w:b/>
+          <w:bCs/>
+          <w:sz w:val="24"/>
+          <w:szCs w:val="24"/>
+        </w:rPr>
+        <w:t>4</w:t>
+      </w:r>
+      <w:r>
+        <w:rPr>
+          <w:rFonts w:ascii="Roboto" w:eastAsiaTheme="majorEastAsia" w:hAnsi="Roboto" w:cs="Arial"/>
+          <w:b/>
+          <w:bCs/>
+          <w:sz w:val="24"/>
+          <w:szCs w:val="24"/>
+        </w:rPr>
+        <w:t>):</w:t>
+      </w:r>
+    </w:p>
+    <w:p>
+      <w:pPr>
+        <w:pStyle w:val="NormalWeb"/>
+        <w:numPr>
+          <w:ilvl w:val="0"/>
+          <w:numId w:val="69"/>
+        </w:numPr>
+        <w:spacing w:before="0" w:beforeAutospacing="0" w:after="240" w:afterAutospacing="0"/>
+        <w:textAlignment w:val="baseline"/>
+        <w:rPr>
+          <w:rFonts w:ascii="Roboto" w:eastAsiaTheme="minorHAnsi" w:hAnsi="Roboto" w:cs="Arial"/>
+          <w:lang w:eastAsia="en-US"/>
+        </w:rPr>
+      </w:pPr>
+      <w:r>
+        <w:rPr>
+          <w:rFonts w:ascii="Roboto" w:eastAsiaTheme="minorHAnsi" w:hAnsi="Roboto" w:cs="Arial"/>
+          <w:lang w:eastAsia="en-US"/>
+        </w:rPr>
+        <w:t>Το σύστημα</w:t>
+      </w:r>
+      <w:r>
+        <w:rPr>
+          <w:rFonts w:ascii="Roboto" w:eastAsiaTheme="minorHAnsi" w:hAnsi="Roboto" w:cs="Arial"/>
+          <w:lang w:eastAsia="en-US"/>
+        </w:rPr>
+        <w:t xml:space="preserve"> διαπιστώνει ότι η επιλεγμένη διαδρομή έχει ήδη αξιολογηθεί</w:t>
+      </w:r>
+    </w:p>
+    <w:p>
+      <w:pPr>
+        <w:pStyle w:val="NormalWeb"/>
+        <w:numPr>
+          <w:ilvl w:val="0"/>
+          <w:numId w:val="69"/>
+        </w:numPr>
+        <w:spacing w:before="0" w:beforeAutospacing="0" w:after="240" w:afterAutospacing="0"/>
+        <w:textAlignment w:val="baseline"/>
+        <w:rPr>
+          <w:rFonts w:ascii="Roboto" w:eastAsiaTheme="minorHAnsi" w:hAnsi="Roboto" w:cs="Arial"/>
+          <w:lang w:eastAsia="en-US"/>
+        </w:rPr>
+      </w:pPr>
+      <w:r>
+        <w:rPr>
+          <w:rFonts w:ascii="Roboto" w:eastAsiaTheme="minorHAnsi" w:hAnsi="Roboto" w:cs="Arial"/>
+          <w:lang w:eastAsia="en-US"/>
+        </w:rPr>
+        <w:t>Το σύστημα προβάλλει στον πελάτη την ήδη υπάρχουσα κριτική του</w:t>
+      </w:r>
+    </w:p>
+    <w:p>
+      <w:pPr>
+        <w:spacing w:line="360" w:lineRule="auto"/>
+        <w:rPr>
+          <w:rFonts w:ascii="Roboto" w:eastAsiaTheme="majorEastAsia" w:hAnsi="Roboto" w:cs="Arial"/>
+          <w:b/>
+          <w:bCs/>
+          <w:sz w:val="24"/>
+          <w:szCs w:val="24"/>
+        </w:rPr>
+      </w:pPr>
+      <w:r>
+        <w:rPr>
+          <w:rFonts w:ascii="Roboto" w:eastAsiaTheme="majorEastAsia" w:hAnsi="Roboto" w:cs="Arial"/>
+          <w:b/>
+          <w:bCs/>
+          <w:sz w:val="24"/>
+          <w:szCs w:val="24"/>
+        </w:rPr>
+        <w:t xml:space="preserve">Εναλλακτική Ροή </w:t>
+      </w:r>
+      <w:r>
+        <w:rPr>
+          <w:rFonts w:ascii="Roboto" w:eastAsiaTheme="majorEastAsia" w:hAnsi="Roboto" w:cs="Arial"/>
+          <w:b/>
+          <w:bCs/>
+          <w:sz w:val="24"/>
+          <w:szCs w:val="24"/>
+        </w:rPr>
+        <w:t>2</w:t>
+      </w:r>
+      <w:r>
+        <w:rPr>
+          <w:rFonts w:ascii="Roboto" w:eastAsiaTheme="majorEastAsia" w:hAnsi="Roboto" w:cs="Arial"/>
+          <w:b/>
+          <w:bCs/>
+          <w:sz w:val="24"/>
+          <w:szCs w:val="24"/>
+        </w:rPr>
+        <w:t xml:space="preserve"> – </w:t>
+      </w:r>
+      <w:r>
+        <w:rPr>
+          <w:rFonts w:ascii="Roboto" w:eastAsiaTheme="majorEastAsia" w:hAnsi="Roboto" w:cs="Arial"/>
+          <w:b/>
+          <w:bCs/>
+          <w:sz w:val="24"/>
+          <w:szCs w:val="24"/>
+        </w:rPr>
+        <w:t>Ενοικίαση εκτός πόλης</w:t>
+      </w:r>
+      <w:r>
+        <w:rPr>
+          <w:rFonts w:ascii="Roboto" w:eastAsiaTheme="majorEastAsia" w:hAnsi="Roboto" w:cs="Arial"/>
+          <w:b/>
+          <w:bCs/>
+          <w:sz w:val="24"/>
+          <w:szCs w:val="24"/>
+        </w:rPr>
+        <w:t xml:space="preserve"> (</w:t>
+      </w:r>
+      <w:r>
+        <w:rPr>
+          <w:rFonts w:ascii="Roboto" w:eastAsiaTheme="majorEastAsia" w:hAnsi="Roboto" w:cs="Arial"/>
+          <w:b/>
+          <w:bCs/>
+          <w:sz w:val="24"/>
+          <w:szCs w:val="24"/>
+        </w:rPr>
+        <w:t>Βήμα</w:t>
+      </w:r>
+      <w:r>
+        <w:rPr>
+          <w:rFonts w:ascii="Roboto" w:eastAsiaTheme="majorEastAsia" w:hAnsi="Roboto" w:cs="Arial"/>
+          <w:b/>
+          <w:bCs/>
+          <w:sz w:val="24"/>
+          <w:szCs w:val="24"/>
+        </w:rPr>
+        <w:t xml:space="preserve"> </w:t>
+      </w:r>
+      <w:r>
+        <w:rPr>
+          <w:rFonts w:ascii="Roboto" w:eastAsiaTheme="majorEastAsia" w:hAnsi="Roboto" w:cs="Arial"/>
+          <w:b/>
+          <w:bCs/>
+          <w:sz w:val="24"/>
+          <w:szCs w:val="24"/>
+        </w:rPr>
+        <w:t>5</w:t>
+      </w:r>
+      <w:r>
+        <w:rPr>
+          <w:rFonts w:ascii="Roboto" w:eastAsiaTheme="majorEastAsia" w:hAnsi="Roboto" w:cs="Arial"/>
+          <w:b/>
+          <w:bCs/>
+          <w:sz w:val="24"/>
+          <w:szCs w:val="24"/>
+        </w:rPr>
+        <w:t>):</w:t>
+      </w:r>
+    </w:p>
+    <w:p>
+      <w:pPr>
+        <w:pStyle w:val="NormalWeb"/>
+        <w:numPr>
+          <w:ilvl w:val="0"/>
+          <w:numId w:val="71"/>
+        </w:numPr>
+        <w:spacing w:before="0" w:beforeAutospacing="0" w:after="240" w:afterAutospacing="0"/>
+        <w:textAlignment w:val="baseline"/>
+        <w:rPr>
+          <w:rFonts w:ascii="Roboto" w:eastAsiaTheme="minorHAnsi" w:hAnsi="Roboto" w:cs="Arial"/>
+          <w:lang w:eastAsia="en-US"/>
+        </w:rPr>
+      </w:pPr>
+      <w:r>
+        <w:rPr>
+          <w:rFonts w:ascii="Roboto" w:eastAsiaTheme="minorHAnsi" w:hAnsi="Roboto" w:cs="Arial"/>
+          <w:lang w:eastAsia="en-US"/>
+        </w:rPr>
+        <w:t>Το σύστημα εντοπίζει ότι η διαδρομή αφορά ενοικίαση εκτός πόλης</w:t>
+      </w:r>
+    </w:p>
+    <w:p>
+      <w:pPr>
+        <w:pStyle w:val="NormalWeb"/>
+        <w:numPr>
+          <w:ilvl w:val="0"/>
+          <w:numId w:val="71"/>
+        </w:numPr>
+        <w:spacing w:before="0" w:beforeAutospacing="0" w:after="240" w:afterAutospacing="0"/>
+        <w:textAlignment w:val="baseline"/>
+        <w:rPr>
+          <w:rFonts w:ascii="Roboto" w:eastAsiaTheme="minorHAnsi" w:hAnsi="Roboto" w:cs="Arial"/>
+          <w:lang w:eastAsia="en-US"/>
+        </w:rPr>
+      </w:pPr>
+      <w:r>
+        <w:rPr>
+          <w:rFonts w:ascii="Roboto" w:eastAsiaTheme="minorHAnsi" w:hAnsi="Roboto" w:cs="Arial"/>
+          <w:lang w:eastAsia="en-US"/>
+        </w:rPr>
         <w:t xml:space="preserve">Το σύστημα εμφανίζει </w:t>
       </w:r>
       <w:r>
@@ -20552,202 +20961,43 @@
           <w:rFonts w:ascii="Roboto" w:eastAsiaTheme="minorHAnsi" w:hAnsi="Roboto" w:cs="Arial"/>
           <w:lang w:eastAsia="en-US"/>
         </w:rPr>
-        <w:t xml:space="preserve">τις διαθέσιμες </w:t>
-      </w:r>
-      <w:r>
-        <w:rPr>
-          <w:rFonts w:ascii="Roboto" w:eastAsiaTheme="minorHAnsi" w:hAnsi="Roboto" w:cs="Arial"/>
-          <w:lang w:eastAsia="en-US"/>
-        </w:rPr>
-        <w:t xml:space="preserve">επιλογές για </w:t>
-      </w:r>
-      <w:r>
-        <w:rPr>
-          <w:rFonts w:ascii="Roboto" w:eastAsiaTheme="minorHAnsi" w:hAnsi="Roboto" w:cs="Arial"/>
-          <w:lang w:eastAsia="en-US"/>
-        </w:rPr>
-        <w:t xml:space="preserve">την </w:t>
-      </w:r>
-      <w:r>
-        <w:rPr>
-          <w:rFonts w:ascii="Roboto" w:eastAsiaTheme="minorHAnsi" w:hAnsi="Roboto" w:cs="Arial"/>
-          <w:lang w:eastAsia="en-US"/>
-        </w:rPr>
-        <w:t>αξιολόγηση του οχήματος</w:t>
-      </w:r>
-      <w:r>
-        <w:rPr>
-          <w:rFonts w:ascii="Roboto" w:eastAsiaTheme="minorHAnsi" w:hAnsi="Roboto" w:cs="Arial"/>
-          <w:lang w:eastAsia="en-US"/>
-        </w:rPr>
-        <w:t xml:space="preserve"> (αξιολόγηση σε κλίμακα και προαιρετικά σχόλια)</w:t>
-      </w:r>
-    </w:p>
-    <w:p>
-      <w:pPr>
-        <w:pStyle w:val="NormalWeb"/>
-        <w:numPr>
-          <w:ilvl w:val="0"/>
-          <w:numId w:val="66"/>
-        </w:numPr>
-        <w:spacing w:before="0" w:beforeAutospacing="0" w:after="240" w:afterAutospacing="0"/>
-        <w:textAlignment w:val="baseline"/>
-        <w:rPr>
-          <w:rFonts w:ascii="Roboto" w:eastAsiaTheme="minorHAnsi" w:hAnsi="Roboto" w:cs="Arial"/>
-          <w:lang w:eastAsia="en-US"/>
-        </w:rPr>
-      </w:pPr>
-      <w:r>
-        <w:rPr>
-          <w:rFonts w:ascii="Roboto" w:eastAsiaTheme="minorHAnsi" w:hAnsi="Roboto" w:cs="Arial"/>
-          <w:lang w:eastAsia="en-US"/>
-        </w:rPr>
-        <w:t>Ο πελάτης συμπληρώνει τις απαιτούμενες φόρμες για την αξιολόγηση</w:t>
-      </w:r>
-      <w:r>
-        <w:rPr>
-          <w:rFonts w:ascii="Roboto" w:eastAsiaTheme="minorHAnsi" w:hAnsi="Roboto" w:cs="Arial"/>
-          <w:lang w:eastAsia="en-US"/>
-        </w:rPr>
-        <w:t xml:space="preserve"> και υποβάλλει</w:t>
-      </w:r>
-    </w:p>
-    <w:p>
-      <w:pPr>
-        <w:pStyle w:val="NormalWeb"/>
-        <w:numPr>
-          <w:ilvl w:val="0"/>
-          <w:numId w:val="66"/>
-        </w:numPr>
-        <w:spacing w:before="0" w:beforeAutospacing="0" w:after="240" w:afterAutospacing="0"/>
-        <w:textAlignment w:val="baseline"/>
-        <w:rPr>
-          <w:rFonts w:ascii="Roboto" w:eastAsiaTheme="minorHAnsi" w:hAnsi="Roboto" w:cs="Arial"/>
-          <w:lang w:eastAsia="en-US"/>
-        </w:rPr>
-      </w:pPr>
-      <w:r>
-        <w:rPr>
-          <w:rFonts w:ascii="Roboto" w:eastAsiaTheme="minorHAnsi" w:hAnsi="Roboto" w:cs="Arial"/>
-          <w:lang w:eastAsia="en-US"/>
-        </w:rPr>
-        <w:t xml:space="preserve">Το σύστημα </w:t>
-      </w:r>
-      <w:r>
-        <w:rPr>
-          <w:rFonts w:ascii="Roboto" w:eastAsiaTheme="minorHAnsi" w:hAnsi="Roboto" w:cs="Arial"/>
-          <w:lang w:eastAsia="en-US"/>
-        </w:rPr>
-        <w:t>ελέγχει αν η αξιολόγηση σε κλίμακα βρίσκεται εντός του επιτρεπτού εύρους</w:t>
-      </w:r>
-    </w:p>
-    <w:p>
-      <w:pPr>
-        <w:pStyle w:val="NormalWeb"/>
-        <w:numPr>
-          <w:ilvl w:val="0"/>
-          <w:numId w:val="66"/>
-        </w:numPr>
-        <w:spacing w:before="0" w:beforeAutospacing="0" w:after="240" w:afterAutospacing="0"/>
-        <w:textAlignment w:val="baseline"/>
-        <w:rPr>
-          <w:rFonts w:ascii="Roboto" w:eastAsiaTheme="minorHAnsi" w:hAnsi="Roboto" w:cs="Arial"/>
-          <w:lang w:eastAsia="en-US"/>
-        </w:rPr>
-      </w:pPr>
-      <w:r>
-        <w:rPr>
-          <w:rFonts w:ascii="Roboto" w:eastAsiaTheme="minorHAnsi" w:hAnsi="Roboto" w:cs="Arial"/>
-          <w:lang w:eastAsia="en-US"/>
-        </w:rPr>
-        <w:t>Το σύστημα επιβεβαιώνει ότι η αξιολόγηση βρίσκεται εντός του επιτρεπτού εύρους</w:t>
-      </w:r>
-    </w:p>
-    <w:p>
-      <w:pPr>
-        <w:pStyle w:val="NormalWeb"/>
-        <w:numPr>
-          <w:ilvl w:val="0"/>
-          <w:numId w:val="66"/>
-        </w:numPr>
-        <w:spacing w:before="0" w:beforeAutospacing="0" w:after="240" w:afterAutospacing="0"/>
-        <w:textAlignment w:val="baseline"/>
-        <w:rPr>
-          <w:rFonts w:ascii="Roboto" w:eastAsiaTheme="minorHAnsi" w:hAnsi="Roboto" w:cs="Arial"/>
-          <w:lang w:eastAsia="en-US"/>
-        </w:rPr>
-      </w:pPr>
-      <w:r>
-        <w:rPr>
-          <w:rFonts w:ascii="Roboto" w:eastAsiaTheme="minorHAnsi" w:hAnsi="Roboto" w:cs="Arial"/>
-          <w:lang w:eastAsia="en-US"/>
-        </w:rPr>
-        <w:t>Το σύστημα ελέγχει ότι τα σχόλια είναι εντός του ορίου χαρακτήρων</w:t>
-      </w:r>
-    </w:p>
-    <w:p>
-      <w:pPr>
-        <w:pStyle w:val="NormalWeb"/>
-        <w:numPr>
-          <w:ilvl w:val="0"/>
-          <w:numId w:val="66"/>
-        </w:numPr>
-        <w:spacing w:before="0" w:beforeAutospacing="0" w:after="240" w:afterAutospacing="0"/>
-        <w:textAlignment w:val="baseline"/>
-        <w:rPr>
-          <w:rFonts w:ascii="Roboto" w:eastAsiaTheme="minorHAnsi" w:hAnsi="Roboto" w:cs="Arial"/>
-          <w:lang w:eastAsia="en-US"/>
-        </w:rPr>
-      </w:pPr>
-      <w:r>
-        <w:rPr>
-          <w:rFonts w:ascii="Roboto" w:eastAsiaTheme="minorHAnsi" w:hAnsi="Roboto" w:cs="Arial"/>
-          <w:lang w:eastAsia="en-US"/>
-        </w:rPr>
-        <w:t>Το σύστημα επιβεβαιώνει ότι τα σχόλια είναι εντός του ορίου χαρακτήρων</w:t>
-      </w:r>
-    </w:p>
-    <w:p>
-      <w:pPr>
-        <w:pStyle w:val="NormalWeb"/>
-        <w:numPr>
-          <w:ilvl w:val="0"/>
-          <w:numId w:val="66"/>
-        </w:numPr>
-        <w:spacing w:before="0" w:beforeAutospacing="0" w:after="240" w:afterAutospacing="0"/>
-        <w:textAlignment w:val="baseline"/>
-        <w:rPr>
-          <w:rFonts w:ascii="Roboto" w:eastAsiaTheme="minorHAnsi" w:hAnsi="Roboto" w:cs="Arial"/>
-          <w:lang w:eastAsia="en-US"/>
-        </w:rPr>
-      </w:pPr>
-      <w:r>
-        <w:rPr>
-          <w:rFonts w:ascii="Roboto" w:eastAsiaTheme="minorHAnsi" w:hAnsi="Roboto" w:cs="Arial"/>
-          <w:lang w:eastAsia="en-US"/>
-        </w:rPr>
-        <w:t xml:space="preserve">Το σύστημα </w:t>
-      </w:r>
-      <w:r>
-        <w:rPr>
-          <w:rFonts w:ascii="Roboto" w:eastAsiaTheme="minorHAnsi" w:hAnsi="Roboto" w:cs="Arial"/>
-          <w:lang w:eastAsia="en-US"/>
-        </w:rPr>
-        <w:t>αποθηκεύει στη</w:t>
-      </w:r>
-      <w:r>
-        <w:rPr>
-          <w:rFonts w:ascii="Roboto" w:eastAsiaTheme="minorHAnsi" w:hAnsi="Roboto" w:cs="Arial"/>
-          <w:lang w:eastAsia="en-US"/>
-        </w:rPr>
-        <w:t xml:space="preserve"> βάση δεδομένων την αξιολόγηση</w:t>
-      </w:r>
-      <w:r>
-        <w:rPr>
-          <w:rFonts w:ascii="Roboto" w:eastAsiaTheme="minorHAnsi" w:hAnsi="Roboto" w:cs="Arial"/>
-          <w:lang w:eastAsia="en-US"/>
-        </w:rPr>
-        <w:t xml:space="preserve"> για τη συγκεκριμένη διαδρομή</w:t>
+        <w:t>επιπλέον τη δυνατότητα αξιολόγησης της εξυπηρέτησης στο γκαράζ όπου ο πελάτης παρέλαβε το όχημα</w:t>
+      </w:r>
+    </w:p>
+    <w:p>
+      <w:pPr>
+        <w:pStyle w:val="NormalWeb"/>
+        <w:numPr>
+          <w:ilvl w:val="0"/>
+          <w:numId w:val="71"/>
+        </w:numPr>
+        <w:spacing w:before="0" w:beforeAutospacing="0" w:after="240" w:afterAutospacing="0"/>
+        <w:textAlignment w:val="baseline"/>
+        <w:rPr>
+          <w:rFonts w:ascii="Roboto" w:eastAsiaTheme="minorHAnsi" w:hAnsi="Roboto" w:cs="Arial"/>
+          <w:lang w:eastAsia="en-US"/>
+        </w:rPr>
+      </w:pPr>
+      <w:r>
+        <w:rPr>
+          <w:rFonts w:ascii="Roboto" w:eastAsiaTheme="minorHAnsi" w:hAnsi="Roboto" w:cs="Arial"/>
+          <w:lang w:eastAsia="en-US"/>
+        </w:rPr>
+        <w:t xml:space="preserve">Επιστροφή στο βήμα </w:t>
+      </w:r>
+      <w:r>
+        <w:rPr>
+          <w:rFonts w:ascii="Roboto" w:eastAsiaTheme="minorHAnsi" w:hAnsi="Roboto" w:cs="Arial"/>
+          <w:lang w:eastAsia="en-US"/>
+        </w:rPr>
+        <w:t>8</w:t>
+      </w:r>
+      <w:r>
+        <w:rPr>
+          <w:rFonts w:ascii="Roboto" w:eastAsiaTheme="minorHAnsi" w:hAnsi="Roboto" w:cs="Arial"/>
+          <w:lang w:eastAsia="en-US"/>
+        </w:rPr>
+        <w:t xml:space="preserve"> της βασικής ροής</w:t>
       </w:r>
     </w:p>
     <w:p>
@@ -20769,17 +21019,226 @@
           <w:sz w:val="24"/>
           <w:szCs w:val="24"/>
         </w:rPr>
-        <w:t xml:space="preserve">Εναλλακτική Ροή 1 – </w:t>
-      </w:r>
-      <w:r>
-        <w:rPr>
-          <w:rFonts w:ascii="Roboto" w:eastAsiaTheme="majorEastAsia" w:hAnsi="Roboto" w:cs="Arial"/>
-          <w:b/>
-          <w:bCs/>
-          <w:sz w:val="24"/>
-          <w:szCs w:val="24"/>
-        </w:rPr>
-        <w:t>Η διαδρομή έχει ήδη αξιολογηθεί</w:t>
+        <w:t xml:space="preserve">Εναλλακτική Ροή </w:t>
+      </w:r>
+      <w:r>
+        <w:rPr>
+          <w:rFonts w:ascii="Roboto" w:eastAsiaTheme="majorEastAsia" w:hAnsi="Roboto" w:cs="Arial"/>
+          <w:b/>
+          <w:bCs/>
+          <w:sz w:val="24"/>
+          <w:szCs w:val="24"/>
+        </w:rPr>
+        <w:t>3</w:t>
+      </w:r>
+      <w:r>
+        <w:rPr>
+          <w:rFonts w:ascii="Roboto" w:eastAsiaTheme="majorEastAsia" w:hAnsi="Roboto" w:cs="Arial"/>
+          <w:b/>
+          <w:bCs/>
+          <w:sz w:val="24"/>
+          <w:szCs w:val="24"/>
+        </w:rPr>
+        <w:t xml:space="preserve"> – </w:t>
+      </w:r>
+      <w:r>
+        <w:rPr>
+          <w:rFonts w:ascii="Roboto" w:eastAsiaTheme="majorEastAsia" w:hAnsi="Roboto" w:cs="Arial"/>
+          <w:b/>
+          <w:bCs/>
+          <w:sz w:val="24"/>
+          <w:szCs w:val="24"/>
+        </w:rPr>
+        <w:t xml:space="preserve">Μετακίνηση με ταξί </w:t>
+      </w:r>
+      <w:r>
+        <w:rPr>
+          <w:rFonts w:ascii="Roboto" w:eastAsiaTheme="majorEastAsia" w:hAnsi="Roboto" w:cs="Arial"/>
+          <w:b/>
+          <w:bCs/>
+          <w:sz w:val="24"/>
+          <w:szCs w:val="24"/>
+        </w:rPr>
+        <w:t>(</w:t>
+      </w:r>
+      <w:r>
+        <w:rPr>
+          <w:rFonts w:ascii="Roboto" w:eastAsiaTheme="majorEastAsia" w:hAnsi="Roboto" w:cs="Arial"/>
+          <w:b/>
+          <w:bCs/>
+          <w:sz w:val="24"/>
+          <w:szCs w:val="24"/>
+        </w:rPr>
+        <w:t>Βήμα</w:t>
+      </w:r>
+      <w:r>
+        <w:rPr>
+          <w:rFonts w:ascii="Roboto" w:eastAsiaTheme="majorEastAsia" w:hAnsi="Roboto" w:cs="Arial"/>
+          <w:b/>
+          <w:bCs/>
+          <w:sz w:val="24"/>
+          <w:szCs w:val="24"/>
+        </w:rPr>
+        <w:t xml:space="preserve"> </w:t>
+      </w:r>
+      <w:r>
+        <w:rPr>
+          <w:rFonts w:ascii="Roboto" w:eastAsiaTheme="majorEastAsia" w:hAnsi="Roboto" w:cs="Arial"/>
+          <w:b/>
+          <w:bCs/>
+          <w:sz w:val="24"/>
+          <w:szCs w:val="24"/>
+        </w:rPr>
+        <w:t>5</w:t>
+      </w:r>
+      <w:r>
+        <w:rPr>
+          <w:rFonts w:ascii="Roboto" w:eastAsiaTheme="majorEastAsia" w:hAnsi="Roboto" w:cs="Arial"/>
+          <w:b/>
+          <w:bCs/>
+          <w:sz w:val="24"/>
+          <w:szCs w:val="24"/>
+        </w:rPr>
+        <w:t>):</w:t>
+      </w:r>
+    </w:p>
+    <w:p>
+      <w:pPr>
+        <w:pStyle w:val="NormalWeb"/>
+        <w:numPr>
+          <w:ilvl w:val="0"/>
+          <w:numId w:val="72"/>
+        </w:numPr>
+        <w:spacing w:before="0" w:beforeAutospacing="0" w:after="240" w:afterAutospacing="0"/>
+        <w:textAlignment w:val="baseline"/>
+        <w:rPr>
+          <w:rFonts w:ascii="Roboto" w:eastAsiaTheme="minorHAnsi" w:hAnsi="Roboto" w:cs="Arial"/>
+          <w:lang w:eastAsia="en-US"/>
+        </w:rPr>
+      </w:pPr>
+      <w:r>
+        <w:rPr>
+          <w:rFonts w:ascii="Roboto" w:eastAsiaTheme="minorHAnsi" w:hAnsi="Roboto" w:cs="Arial"/>
+          <w:lang w:eastAsia="en-US"/>
+        </w:rPr>
+        <w:t>Το σύστημα εντοπίζει ότι η διαδρομή αφορά μετακίνηση με ταξί</w:t>
+      </w:r>
+    </w:p>
+    <w:p>
+      <w:pPr>
+        <w:pStyle w:val="NormalWeb"/>
+        <w:numPr>
+          <w:ilvl w:val="0"/>
+          <w:numId w:val="72"/>
+        </w:numPr>
+        <w:spacing w:before="0" w:beforeAutospacing="0" w:after="240" w:afterAutospacing="0"/>
+        <w:textAlignment w:val="baseline"/>
+        <w:rPr>
+          <w:rFonts w:ascii="Roboto" w:eastAsiaTheme="minorHAnsi" w:hAnsi="Roboto" w:cs="Arial"/>
+          <w:lang w:eastAsia="en-US"/>
+        </w:rPr>
+      </w:pPr>
+      <w:r>
+        <w:rPr>
+          <w:rFonts w:ascii="Roboto" w:eastAsiaTheme="minorHAnsi" w:hAnsi="Roboto" w:cs="Arial"/>
+          <w:lang w:eastAsia="en-US"/>
+        </w:rPr>
+        <w:t xml:space="preserve">Το σύστημα εμφανίζει </w:t>
+      </w:r>
+      <w:r>
+        <w:rPr>
+          <w:rFonts w:ascii="Roboto" w:eastAsiaTheme="minorHAnsi" w:hAnsi="Roboto" w:cs="Arial"/>
+          <w:lang w:eastAsia="en-US"/>
+        </w:rPr>
+        <w:t>επιπλέον τη δυνατότητα αξιολόγησης του οδηγού ταξί</w:t>
+      </w:r>
+    </w:p>
+    <w:p>
+      <w:pPr>
+        <w:pStyle w:val="NormalWeb"/>
+        <w:numPr>
+          <w:ilvl w:val="0"/>
+          <w:numId w:val="72"/>
+        </w:numPr>
+        <w:spacing w:before="0" w:beforeAutospacing="0" w:after="240" w:afterAutospacing="0"/>
+        <w:textAlignment w:val="baseline"/>
+        <w:rPr>
+          <w:rFonts w:ascii="Roboto" w:eastAsiaTheme="minorHAnsi" w:hAnsi="Roboto" w:cs="Arial"/>
+          <w:lang w:eastAsia="en-US"/>
+        </w:rPr>
+      </w:pPr>
+      <w:r>
+        <w:rPr>
+          <w:rFonts w:ascii="Roboto" w:eastAsiaTheme="minorHAnsi" w:hAnsi="Roboto" w:cs="Arial"/>
+          <w:lang w:eastAsia="en-US"/>
+        </w:rPr>
+        <w:t xml:space="preserve">Επιστροφή στο βήμα </w:t>
+      </w:r>
+      <w:r>
+        <w:rPr>
+          <w:rFonts w:ascii="Roboto" w:eastAsiaTheme="minorHAnsi" w:hAnsi="Roboto" w:cs="Arial"/>
+          <w:lang w:eastAsia="en-US"/>
+        </w:rPr>
+        <w:t>8</w:t>
+      </w:r>
+      <w:r>
+        <w:rPr>
+          <w:rFonts w:ascii="Roboto" w:eastAsiaTheme="minorHAnsi" w:hAnsi="Roboto" w:cs="Arial"/>
+          <w:lang w:eastAsia="en-US"/>
+        </w:rPr>
+        <w:t xml:space="preserve"> της βασικής ροής</w:t>
+      </w:r>
+    </w:p>
+    <w:p>
+      <w:pPr>
+        <w:spacing w:line="360" w:lineRule="auto"/>
+        <w:rPr>
+          <w:rFonts w:ascii="Roboto" w:eastAsiaTheme="majorEastAsia" w:hAnsi="Roboto" w:cs="Arial"/>
+          <w:b/>
+          <w:bCs/>
+          <w:sz w:val="24"/>
+          <w:szCs w:val="24"/>
+        </w:rPr>
+      </w:pPr>
+      <w:r>
+        <w:rPr>
+          <w:rFonts w:ascii="Roboto" w:eastAsiaTheme="majorEastAsia" w:hAnsi="Roboto" w:cs="Arial"/>
+          <w:b/>
+          <w:bCs/>
+          <w:sz w:val="24"/>
+          <w:szCs w:val="24"/>
+        </w:rPr>
+        <w:t xml:space="preserve">Εναλλακτική Ροή </w:t>
+      </w:r>
+      <w:r>
+        <w:rPr>
+          <w:rFonts w:ascii="Roboto" w:eastAsiaTheme="majorEastAsia" w:hAnsi="Roboto" w:cs="Arial"/>
+          <w:b/>
+          <w:bCs/>
+          <w:sz w:val="24"/>
+          <w:szCs w:val="24"/>
+        </w:rPr>
+        <w:t>4</w:t>
+      </w:r>
+      <w:r>
+        <w:rPr>
+          <w:rFonts w:ascii="Roboto" w:eastAsiaTheme="majorEastAsia" w:hAnsi="Roboto" w:cs="Arial"/>
+          <w:b/>
+          <w:bCs/>
+          <w:sz w:val="24"/>
+          <w:szCs w:val="24"/>
+        </w:rPr>
+        <w:t xml:space="preserve"> – </w:t>
+      </w:r>
+      <w:r>
+        <w:rPr>
+          <w:rFonts w:ascii="Roboto" w:eastAsiaTheme="majorEastAsia" w:hAnsi="Roboto" w:cs="Arial"/>
+          <w:b/>
+          <w:bCs/>
+          <w:sz w:val="24"/>
+          <w:szCs w:val="24"/>
+        </w:rPr>
+        <w:t>Αξιολόγηση εκτός επιτρεπτού εύρους</w:t>
       </w:r>
       <w:r>
         <w:rPr>
@@ -20799,7 +21258,7 @@
           <w:sz w:val="24"/>
           <w:szCs w:val="24"/>
         </w:rPr>
-        <w:t>4</w:t>
+        <w:t>10</w:t>
       </w:r>
       <w:r>
         <w:rPr>
@@ -20817,50 +21276,65 @@
         <w:pStyle w:val="NormalWeb"/>
         <w:numPr>
           <w:ilvl w:val="0"/>
-          <w:numId w:val="69"/>
-        </w:numPr>
-        <w:spacing w:before="0" w:beforeAutospacing="0" w:after="240" w:afterAutospacing="0"/>
-        <w:textAlignment w:val="baseline"/>
-        <w:rPr>
-          <w:rFonts w:ascii="Roboto" w:eastAsiaTheme="minorHAnsi" w:hAnsi="Roboto" w:cs="Arial"/>
-          <w:lang w:eastAsia="en-US"/>
-        </w:rPr>
-      </w:pPr>
-      <w:r>
-        <w:rPr>
-          <w:rFonts w:ascii="Roboto" w:eastAsiaTheme="minorHAnsi" w:hAnsi="Roboto" w:cs="Arial"/>
-          <w:lang w:eastAsia="en-US"/>
-        </w:rPr>
-        <w:t>Το σύστημα</w:t>
-      </w:r>
-      <w:r>
-        <w:rPr>
-          <w:rFonts w:ascii="Roboto" w:eastAsiaTheme="minorHAnsi" w:hAnsi="Roboto" w:cs="Arial"/>
-          <w:lang w:eastAsia="en-US"/>
-        </w:rPr>
-        <w:t xml:space="preserve"> διαπιστώνει ότι η επιλεγμένη διαδρομή έχει ήδη αξιολογηθεί</w:t>
-      </w:r>
-    </w:p>
-    <w:p>
-      <w:pPr>
-        <w:pStyle w:val="NormalWeb"/>
-        <w:numPr>
-          <w:ilvl w:val="0"/>
-          <w:numId w:val="69"/>
-        </w:numPr>
-        <w:spacing w:before="0" w:beforeAutospacing="0" w:after="240" w:afterAutospacing="0"/>
-        <w:textAlignment w:val="baseline"/>
-        <w:rPr>
-          <w:rFonts w:ascii="Roboto" w:eastAsiaTheme="minorHAnsi" w:hAnsi="Roboto" w:cs="Arial"/>
-          <w:lang w:eastAsia="en-US"/>
-        </w:rPr>
-      </w:pPr>
-      <w:r>
-        <w:rPr>
-          <w:rFonts w:ascii="Roboto" w:eastAsiaTheme="minorHAnsi" w:hAnsi="Roboto" w:cs="Arial"/>
-          <w:lang w:eastAsia="en-US"/>
-        </w:rPr>
-        <w:t>Το σύστημα προβάλλει στον πελάτη την ήδη υπάρχουσα κριτική του</w:t>
+          <w:numId w:val="73"/>
+        </w:numPr>
+        <w:spacing w:before="0" w:beforeAutospacing="0" w:after="240" w:afterAutospacing="0"/>
+        <w:textAlignment w:val="baseline"/>
+        <w:rPr>
+          <w:rFonts w:ascii="Roboto" w:eastAsiaTheme="minorHAnsi" w:hAnsi="Roboto" w:cs="Arial"/>
+          <w:lang w:eastAsia="en-US"/>
+        </w:rPr>
+      </w:pPr>
+      <w:r>
+        <w:rPr>
+          <w:rFonts w:ascii="Roboto" w:eastAsiaTheme="minorHAnsi" w:hAnsi="Roboto" w:cs="Arial"/>
+          <w:lang w:eastAsia="en-US"/>
+        </w:rPr>
+        <w:t>Το σύστημα διαπιστώνει ότι η αξιολόγηση είναι εκτός του επιτρεπτού εύρους και δεν προχωράει με την υποβολή</w:t>
+      </w:r>
+    </w:p>
+    <w:p>
+      <w:pPr>
+        <w:pStyle w:val="NormalWeb"/>
+        <w:numPr>
+          <w:ilvl w:val="0"/>
+          <w:numId w:val="73"/>
+        </w:numPr>
+        <w:spacing w:before="0" w:beforeAutospacing="0" w:after="240" w:afterAutospacing="0"/>
+        <w:textAlignment w:val="baseline"/>
+        <w:rPr>
+          <w:rFonts w:ascii="Roboto" w:eastAsiaTheme="minorHAnsi" w:hAnsi="Roboto" w:cs="Arial"/>
+          <w:lang w:eastAsia="en-US"/>
+        </w:rPr>
+      </w:pPr>
+      <w:r>
+        <w:rPr>
+          <w:rFonts w:ascii="Roboto" w:eastAsiaTheme="minorHAnsi" w:hAnsi="Roboto" w:cs="Arial"/>
+          <w:lang w:eastAsia="en-US"/>
+        </w:rPr>
+        <w:t>Το σύστημα εμφανίζει κατάλληλο μήνυμα σφάλματος στον πελάτη και τον προτρέπει να τροποποιήσει την κριτική του</w:t>
+      </w:r>
+    </w:p>
+    <w:p>
+      <w:pPr>
+        <w:pStyle w:val="NormalWeb"/>
+        <w:numPr>
+          <w:ilvl w:val="0"/>
+          <w:numId w:val="73"/>
+        </w:numPr>
+        <w:spacing w:before="0" w:beforeAutospacing="0" w:after="240" w:afterAutospacing="0"/>
+        <w:textAlignment w:val="baseline"/>
+        <w:rPr>
+          <w:rFonts w:ascii="Roboto" w:eastAsiaTheme="minorHAnsi" w:hAnsi="Roboto" w:cs="Arial"/>
+          <w:lang w:eastAsia="en-US"/>
+        </w:rPr>
+      </w:pPr>
+      <w:r>
+        <w:rPr>
+          <w:rFonts w:ascii="Roboto" w:eastAsiaTheme="minorHAnsi" w:hAnsi="Roboto" w:cs="Arial"/>
+          <w:lang w:eastAsia="en-US"/>
+        </w:rPr>
+        <w:t>Επιστροφή στο βήμα 9 της βασικής ροής</w:t>
       </w:r>
     </w:p>
     <w:p>
@@ -20882,533 +21356,7 @@
           <w:sz w:val="24"/>
           <w:szCs w:val="24"/>
         </w:rPr>
-        <w:t xml:space="preserve">Εναλλακτική Ροή </w:t>
-      </w:r>
-      <w:r>
-        <w:rPr>
-          <w:rFonts w:ascii="Roboto" w:eastAsiaTheme="majorEastAsia" w:hAnsi="Roboto" w:cs="Arial"/>
-          <w:b/>
-          <w:bCs/>
-          <w:sz w:val="24"/>
-          <w:szCs w:val="24"/>
-        </w:rPr>
-        <w:t>2</w:t>
-      </w:r>
-      <w:r>
-        <w:rPr>
-          <w:rFonts w:ascii="Roboto" w:eastAsiaTheme="majorEastAsia" w:hAnsi="Roboto" w:cs="Arial"/>
-          <w:b/>
-          <w:bCs/>
-          <w:sz w:val="24"/>
-          <w:szCs w:val="24"/>
-        </w:rPr>
-        <w:t xml:space="preserve"> – </w:t>
-      </w:r>
-      <w:r>
-        <w:rPr>
-          <w:rFonts w:ascii="Roboto" w:eastAsiaTheme="majorEastAsia" w:hAnsi="Roboto" w:cs="Arial"/>
-          <w:b/>
-          <w:bCs/>
-          <w:sz w:val="24"/>
-          <w:szCs w:val="24"/>
-        </w:rPr>
-        <w:t>Ενοικίαση εκτός πόλης</w:t>
-      </w:r>
-      <w:r>
-        <w:rPr>
-          <w:rFonts w:ascii="Roboto" w:eastAsiaTheme="majorEastAsia" w:hAnsi="Roboto" w:cs="Arial"/>
-          <w:b/>
-          <w:bCs/>
-          <w:sz w:val="24"/>
-          <w:szCs w:val="24"/>
-        </w:rPr>
-        <w:t xml:space="preserve"> (</w:t>
-      </w:r>
-      <w:r>
-        <w:rPr>
-          <w:rFonts w:ascii="Roboto" w:eastAsiaTheme="majorEastAsia" w:hAnsi="Roboto" w:cs="Arial"/>
-          <w:b/>
-          <w:bCs/>
-          <w:sz w:val="24"/>
-          <w:szCs w:val="24"/>
-        </w:rPr>
-        <w:t>Βήμα</w:t>
-      </w:r>
-      <w:r>
-        <w:rPr>
-          <w:rFonts w:ascii="Roboto" w:eastAsiaTheme="majorEastAsia" w:hAnsi="Roboto" w:cs="Arial"/>
-          <w:b/>
-          <w:bCs/>
-          <w:sz w:val="24"/>
-          <w:szCs w:val="24"/>
-        </w:rPr>
-        <w:t xml:space="preserve"> </w:t>
-      </w:r>
-      <w:r>
-        <w:rPr>
-          <w:rFonts w:ascii="Roboto" w:eastAsiaTheme="majorEastAsia" w:hAnsi="Roboto" w:cs="Arial"/>
-          <w:b/>
-          <w:bCs/>
-          <w:sz w:val="24"/>
-          <w:szCs w:val="24"/>
-        </w:rPr>
-        <w:t>5</w:t>
-      </w:r>
-      <w:r>
-        <w:rPr>
-          <w:rFonts w:ascii="Roboto" w:eastAsiaTheme="majorEastAsia" w:hAnsi="Roboto" w:cs="Arial"/>
-          <w:b/>
-          <w:bCs/>
-          <w:sz w:val="24"/>
-          <w:szCs w:val="24"/>
-        </w:rPr>
-        <w:t>):</w:t>
-      </w:r>
-    </w:p>
-    <w:p>
-      <w:pPr>
-        <w:pStyle w:val="NormalWeb"/>
-        <w:numPr>
-          <w:ilvl w:val="0"/>
-          <w:numId w:val="71"/>
-        </w:numPr>
-        <w:spacing w:before="0" w:beforeAutospacing="0" w:after="240" w:afterAutospacing="0"/>
-        <w:textAlignment w:val="baseline"/>
-        <w:rPr>
-          <w:rFonts w:ascii="Roboto" w:eastAsiaTheme="minorHAnsi" w:hAnsi="Roboto" w:cs="Arial"/>
-          <w:lang w:eastAsia="en-US"/>
-        </w:rPr>
-      </w:pPr>
-      <w:r>
-        <w:rPr>
-          <w:rFonts w:ascii="Roboto" w:eastAsiaTheme="minorHAnsi" w:hAnsi="Roboto" w:cs="Arial"/>
-          <w:lang w:eastAsia="en-US"/>
-        </w:rPr>
-        <w:t>Το σύστημα εντοπίζει ότι η διαδρομή αφορά ενοικίαση εκτός πόλης</w:t>
-      </w:r>
-    </w:p>
-    <w:p>
-      <w:pPr>
-        <w:pStyle w:val="NormalWeb"/>
-        <w:numPr>
-          <w:ilvl w:val="0"/>
-          <w:numId w:val="71"/>
-        </w:numPr>
-        <w:spacing w:before="0" w:beforeAutospacing="0" w:after="240" w:afterAutospacing="0"/>
-        <w:textAlignment w:val="baseline"/>
-        <w:rPr>
-          <w:rFonts w:ascii="Roboto" w:eastAsiaTheme="minorHAnsi" w:hAnsi="Roboto" w:cs="Arial"/>
-          <w:lang w:eastAsia="en-US"/>
-        </w:rPr>
-      </w:pPr>
-      <w:r>
-        <w:rPr>
-          <w:rFonts w:ascii="Roboto" w:eastAsiaTheme="minorHAnsi" w:hAnsi="Roboto" w:cs="Arial"/>
-          <w:lang w:eastAsia="en-US"/>
-        </w:rPr>
-        <w:t xml:space="preserve">Το σύστημα εμφανίζει </w:t>
-      </w:r>
-      <w:r>
-        <w:rPr>
-          <w:rFonts w:ascii="Roboto" w:eastAsiaTheme="minorHAnsi" w:hAnsi="Roboto" w:cs="Arial"/>
-          <w:lang w:eastAsia="en-US"/>
-        </w:rPr>
-        <w:t>επιπλέον τη δυνατότητα αξιολόγησης της εξυπηρέτησης στο γκαράζ όπου ο πελάτης παρέλαβε το όχημα</w:t>
-      </w:r>
-    </w:p>
-    <w:p>
-      <w:pPr>
-        <w:pStyle w:val="NormalWeb"/>
-        <w:numPr>
-          <w:ilvl w:val="0"/>
-          <w:numId w:val="71"/>
-        </w:numPr>
-        <w:spacing w:before="0" w:beforeAutospacing="0" w:after="240" w:afterAutospacing="0"/>
-        <w:textAlignment w:val="baseline"/>
-        <w:rPr>
-          <w:rFonts w:ascii="Roboto" w:eastAsiaTheme="minorHAnsi" w:hAnsi="Roboto" w:cs="Arial"/>
-          <w:lang w:eastAsia="en-US"/>
-        </w:rPr>
-      </w:pPr>
-      <w:r>
-        <w:rPr>
-          <w:rFonts w:ascii="Roboto" w:eastAsiaTheme="minorHAnsi" w:hAnsi="Roboto" w:cs="Arial"/>
-          <w:lang w:eastAsia="en-US"/>
-        </w:rPr>
-        <w:t xml:space="preserve">Επιστροφή στο βήμα </w:t>
-      </w:r>
-      <w:r>
-        <w:rPr>
-          <w:rFonts w:ascii="Roboto" w:eastAsiaTheme="minorHAnsi" w:hAnsi="Roboto" w:cs="Arial"/>
-          <w:lang w:eastAsia="en-US"/>
-        </w:rPr>
-        <w:t>8</w:t>
-      </w:r>
-      <w:r>
-        <w:rPr>
-          <w:rFonts w:ascii="Roboto" w:eastAsiaTheme="minorHAnsi" w:hAnsi="Roboto" w:cs="Arial"/>
-          <w:lang w:eastAsia="en-US"/>
-        </w:rPr>
-        <w:t xml:space="preserve"> της βασικής ροής</w:t>
-      </w:r>
-    </w:p>
-    <w:p>
-      <w:pPr>
-        <w:spacing w:line="360" w:lineRule="auto"/>
-        <w:rPr>
-          <w:rFonts w:ascii="Roboto" w:eastAsiaTheme="majorEastAsia" w:hAnsi="Roboto" w:cs="Arial"/>
-          <w:b/>
-          <w:bCs/>
-          <w:sz w:val="24"/>
-          <w:szCs w:val="24"/>
-        </w:rPr>
-      </w:pPr>
-      <w:r>
-        <w:rPr>
-          <w:rFonts w:ascii="Roboto" w:eastAsiaTheme="majorEastAsia" w:hAnsi="Roboto" w:cs="Arial"/>
-          <w:b/>
-          <w:bCs/>
-          <w:sz w:val="24"/>
-          <w:szCs w:val="24"/>
-        </w:rPr>
-        <w:t xml:space="preserve">Εναλλακτική Ροή </w:t>
-      </w:r>
-      <w:r>
-        <w:rPr>
-          <w:rFonts w:ascii="Roboto" w:eastAsiaTheme="majorEastAsia" w:hAnsi="Roboto" w:cs="Arial"/>
-          <w:b/>
-          <w:bCs/>
-          <w:sz w:val="24"/>
-          <w:szCs w:val="24"/>
-        </w:rPr>
-        <w:t>3</w:t>
-      </w:r>
-      <w:r>
-        <w:rPr>
-          <w:rFonts w:ascii="Roboto" w:eastAsiaTheme="majorEastAsia" w:hAnsi="Roboto" w:cs="Arial"/>
-          <w:b/>
-          <w:bCs/>
-          <w:sz w:val="24"/>
-          <w:szCs w:val="24"/>
-        </w:rPr>
-        <w:t xml:space="preserve"> – </w:t>
-      </w:r>
-      <w:r>
-        <w:rPr>
-          <w:rFonts w:ascii="Roboto" w:eastAsiaTheme="majorEastAsia" w:hAnsi="Roboto" w:cs="Arial"/>
-          <w:b/>
-          <w:bCs/>
-          <w:sz w:val="24"/>
-          <w:szCs w:val="24"/>
-        </w:rPr>
-        <w:t xml:space="preserve">Μετακίνηση με ταξί </w:t>
-      </w:r>
-      <w:r>
-        <w:rPr>
-          <w:rFonts w:ascii="Roboto" w:eastAsiaTheme="majorEastAsia" w:hAnsi="Roboto" w:cs="Arial"/>
-          <w:b/>
-          <w:bCs/>
-          <w:sz w:val="24"/>
-          <w:szCs w:val="24"/>
-        </w:rPr>
-        <w:t>(</w:t>
-      </w:r>
-      <w:r>
-        <w:rPr>
-          <w:rFonts w:ascii="Roboto" w:eastAsiaTheme="majorEastAsia" w:hAnsi="Roboto" w:cs="Arial"/>
-          <w:b/>
-          <w:bCs/>
-          <w:sz w:val="24"/>
-          <w:szCs w:val="24"/>
-        </w:rPr>
-        <w:t>Βήμα</w:t>
-      </w:r>
-      <w:r>
-        <w:rPr>
-          <w:rFonts w:ascii="Roboto" w:eastAsiaTheme="majorEastAsia" w:hAnsi="Roboto" w:cs="Arial"/>
-          <w:b/>
-          <w:bCs/>
-          <w:sz w:val="24"/>
-          <w:szCs w:val="24"/>
-        </w:rPr>
-        <w:t xml:space="preserve"> </w:t>
-      </w:r>
-      <w:r>
-        <w:rPr>
-          <w:rFonts w:ascii="Roboto" w:eastAsiaTheme="majorEastAsia" w:hAnsi="Roboto" w:cs="Arial"/>
-          <w:b/>
-          <w:bCs/>
-          <w:sz w:val="24"/>
-          <w:szCs w:val="24"/>
-        </w:rPr>
-        <w:t>5</w:t>
-      </w:r>
-      <w:r>
-        <w:rPr>
-          <w:rFonts w:ascii="Roboto" w:eastAsiaTheme="majorEastAsia" w:hAnsi="Roboto" w:cs="Arial"/>
-          <w:b/>
-          <w:bCs/>
-          <w:sz w:val="24"/>
-          <w:szCs w:val="24"/>
-        </w:rPr>
-        <w:t>):</w:t>
-      </w:r>
-    </w:p>
-    <w:p>
-      <w:pPr>
-        <w:pStyle w:val="NormalWeb"/>
-        <w:numPr>
-          <w:ilvl w:val="0"/>
-          <w:numId w:val="72"/>
-        </w:numPr>
-        <w:spacing w:before="0" w:beforeAutospacing="0" w:after="240" w:afterAutospacing="0"/>
-        <w:textAlignment w:val="baseline"/>
-        <w:rPr>
-          <w:rFonts w:ascii="Roboto" w:eastAsiaTheme="minorHAnsi" w:hAnsi="Roboto" w:cs="Arial"/>
-          <w:lang w:eastAsia="en-US"/>
-        </w:rPr>
-      </w:pPr>
-      <w:r>
-        <w:rPr>
-          <w:rFonts w:ascii="Roboto" w:eastAsiaTheme="minorHAnsi" w:hAnsi="Roboto" w:cs="Arial"/>
-          <w:lang w:eastAsia="en-US"/>
-        </w:rPr>
-        <w:t>Το σύστημα εντοπίζει ότι η διαδρομή αφορά μετακίνηση με ταξί</w:t>
-      </w:r>
-    </w:p>
-    <w:p>
-      <w:pPr>
-        <w:pStyle w:val="NormalWeb"/>
-        <w:numPr>
-          <w:ilvl w:val="0"/>
-          <w:numId w:val="72"/>
-        </w:numPr>
-        <w:spacing w:before="0" w:beforeAutospacing="0" w:after="240" w:afterAutospacing="0"/>
-        <w:textAlignment w:val="baseline"/>
-        <w:rPr>
-          <w:rFonts w:ascii="Roboto" w:eastAsiaTheme="minorHAnsi" w:hAnsi="Roboto" w:cs="Arial"/>
-          <w:lang w:eastAsia="en-US"/>
-        </w:rPr>
-      </w:pPr>
-      <w:r>
-        <w:rPr>
-          <w:rFonts w:ascii="Roboto" w:eastAsiaTheme="minorHAnsi" w:hAnsi="Roboto" w:cs="Arial"/>
-          <w:lang w:eastAsia="en-US"/>
-        </w:rPr>
-        <w:t xml:space="preserve">Το σύστημα εμφανίζει </w:t>
-      </w:r>
-      <w:r>
-        <w:rPr>
-          <w:rFonts w:ascii="Roboto" w:eastAsiaTheme="minorHAnsi" w:hAnsi="Roboto" w:cs="Arial"/>
-          <w:lang w:eastAsia="en-US"/>
-        </w:rPr>
-        <w:t>επιπλέον τη δυνατότητα αξιολόγησης του οδηγού ταξί</w:t>
-      </w:r>
-    </w:p>
-    <w:p>
-      <w:pPr>
-        <w:pStyle w:val="NormalWeb"/>
-        <w:numPr>
-          <w:ilvl w:val="0"/>
-          <w:numId w:val="72"/>
-        </w:numPr>
-        <w:spacing w:before="0" w:beforeAutospacing="0" w:after="240" w:afterAutospacing="0"/>
-        <w:textAlignment w:val="baseline"/>
-        <w:rPr>
-          <w:rFonts w:ascii="Roboto" w:eastAsiaTheme="minorHAnsi" w:hAnsi="Roboto" w:cs="Arial"/>
-          <w:lang w:eastAsia="en-US"/>
-        </w:rPr>
-      </w:pPr>
-      <w:r>
-        <w:rPr>
-          <w:rFonts w:ascii="Roboto" w:eastAsiaTheme="minorHAnsi" w:hAnsi="Roboto" w:cs="Arial"/>
-          <w:lang w:eastAsia="en-US"/>
-        </w:rPr>
-        <w:t xml:space="preserve">Επιστροφή στο βήμα </w:t>
-      </w:r>
-      <w:r>
-        <w:rPr>
-          <w:rFonts w:ascii="Roboto" w:eastAsiaTheme="minorHAnsi" w:hAnsi="Roboto" w:cs="Arial"/>
-          <w:lang w:eastAsia="en-US"/>
-        </w:rPr>
-        <w:t>8</w:t>
-      </w:r>
-      <w:r>
-        <w:rPr>
-          <w:rFonts w:ascii="Roboto" w:eastAsiaTheme="minorHAnsi" w:hAnsi="Roboto" w:cs="Arial"/>
-          <w:lang w:eastAsia="en-US"/>
-        </w:rPr>
-        <w:t xml:space="preserve"> της βασικής ροής</w:t>
-      </w:r>
-    </w:p>
-    <w:p>
-      <w:pPr>
-        <w:spacing w:line="360" w:lineRule="auto"/>
-        <w:rPr>
-          <w:rFonts w:ascii="Roboto" w:eastAsiaTheme="majorEastAsia" w:hAnsi="Roboto" w:cs="Arial"/>
-          <w:b/>
-          <w:bCs/>
-          <w:sz w:val="24"/>
-          <w:szCs w:val="24"/>
-        </w:rPr>
-      </w:pPr>
-      <w:r>
-        <w:rPr>
-          <w:rFonts w:ascii="Roboto" w:eastAsiaTheme="majorEastAsia" w:hAnsi="Roboto" w:cs="Arial"/>
-          <w:b/>
-          <w:bCs/>
-          <w:sz w:val="24"/>
-          <w:szCs w:val="24"/>
-        </w:rPr>
-        <w:t xml:space="preserve">Εναλλακτική Ροή </w:t>
-      </w:r>
-      <w:r>
-        <w:rPr>
-          <w:rFonts w:ascii="Roboto" w:eastAsiaTheme="majorEastAsia" w:hAnsi="Roboto" w:cs="Arial"/>
-          <w:b/>
-          <w:bCs/>
-          <w:sz w:val="24"/>
-          <w:szCs w:val="24"/>
-        </w:rPr>
-        <w:t>4</w:t>
-      </w:r>
-      <w:r>
-        <w:rPr>
-          <w:rFonts w:ascii="Roboto" w:eastAsiaTheme="majorEastAsia" w:hAnsi="Roboto" w:cs="Arial"/>
-          <w:b/>
-          <w:bCs/>
-          <w:sz w:val="24"/>
-          <w:szCs w:val="24"/>
-        </w:rPr>
-        <w:t xml:space="preserve"> – </w:t>
-      </w:r>
-      <w:r>
-        <w:rPr>
-          <w:rFonts w:ascii="Roboto" w:eastAsiaTheme="majorEastAsia" w:hAnsi="Roboto" w:cs="Arial"/>
-          <w:b/>
-          <w:bCs/>
-          <w:sz w:val="24"/>
-          <w:szCs w:val="24"/>
-        </w:rPr>
-        <w:t>Αξιολόγηση εκτός επιτρεπτού εύρους</w:t>
-      </w:r>
-      <w:r>
-        <w:rPr>
-          <w:rFonts w:ascii="Roboto" w:eastAsiaTheme="majorEastAsia" w:hAnsi="Roboto" w:cs="Arial"/>
-          <w:b/>
-          <w:bCs/>
-          <w:sz w:val="24"/>
-          <w:szCs w:val="24"/>
-        </w:rPr>
-        <w:t xml:space="preserve"> (Βήμα </w:t>
-      </w:r>
-      <w:r>
-        <w:rPr>
-          <w:rFonts w:ascii="Roboto" w:eastAsiaTheme="majorEastAsia" w:hAnsi="Roboto" w:cs="Arial"/>
-          <w:b/>
-          <w:bCs/>
-          <w:sz w:val="24"/>
-          <w:szCs w:val="24"/>
-        </w:rPr>
-        <w:t>10</w:t>
-      </w:r>
-      <w:r>
-        <w:rPr>
-          <w:rFonts w:ascii="Roboto" w:eastAsiaTheme="majorEastAsia" w:hAnsi="Roboto" w:cs="Arial"/>
-          <w:b/>
-          <w:bCs/>
-          <w:sz w:val="24"/>
-          <w:szCs w:val="24"/>
-        </w:rPr>
-        <w:t>):</w:t>
-      </w:r>
-    </w:p>
-    <w:p>
-      <w:pPr>
-        <w:pStyle w:val="NormalWeb"/>
-        <w:numPr>
-          <w:ilvl w:val="0"/>
-          <w:numId w:val="73"/>
-        </w:numPr>
-        <w:spacing w:before="0" w:beforeAutospacing="0" w:after="240" w:afterAutospacing="0"/>
-        <w:textAlignment w:val="baseline"/>
-        <w:rPr>
-          <w:rFonts w:ascii="Roboto" w:eastAsiaTheme="minorHAnsi" w:hAnsi="Roboto" w:cs="Arial"/>
-          <w:lang w:eastAsia="en-US"/>
-        </w:rPr>
-      </w:pPr>
-      <w:r>
-        <w:rPr>
-          <w:rFonts w:ascii="Roboto" w:eastAsiaTheme="minorHAnsi" w:hAnsi="Roboto" w:cs="Arial"/>
-          <w:lang w:eastAsia="en-US"/>
-        </w:rPr>
         <w:lastRenderedPageBreak/>
-        <w:t>Το σύστημα διαπιστώνει ότι η αξιολόγηση είναι εκτός του επιτρεπτού εύρους και δεν προχωράει με την υποβολή</w:t>
-      </w:r>
-    </w:p>
-    <w:p>
-      <w:pPr>
-        <w:pStyle w:val="NormalWeb"/>
-        <w:numPr>
-          <w:ilvl w:val="0"/>
-          <w:numId w:val="73"/>
-        </w:numPr>
-        <w:spacing w:before="0" w:beforeAutospacing="0" w:after="240" w:afterAutospacing="0"/>
-        <w:textAlignment w:val="baseline"/>
-        <w:rPr>
-          <w:rFonts w:ascii="Roboto" w:eastAsiaTheme="minorHAnsi" w:hAnsi="Roboto" w:cs="Arial"/>
-          <w:lang w:eastAsia="en-US"/>
-        </w:rPr>
-      </w:pPr>
-      <w:r>
-        <w:rPr>
-          <w:rFonts w:ascii="Roboto" w:eastAsiaTheme="minorHAnsi" w:hAnsi="Roboto" w:cs="Arial"/>
-          <w:lang w:eastAsia="en-US"/>
-        </w:rPr>
-        <w:t>Το σύστημα εμφανίζει κατάλληλο μήνυμα σφάλματος στον πελάτη και τον προτρέπει να τροποποιήσει την κριτική του</w:t>
-      </w:r>
-    </w:p>
-    <w:p>
-      <w:pPr>
-        <w:pStyle w:val="NormalWeb"/>
-        <w:numPr>
-          <w:ilvl w:val="0"/>
-          <w:numId w:val="73"/>
-        </w:numPr>
-        <w:spacing w:before="0" w:beforeAutospacing="0" w:after="240" w:afterAutospacing="0"/>
-        <w:textAlignment w:val="baseline"/>
-        <w:rPr>
-          <w:rFonts w:ascii="Roboto" w:eastAsiaTheme="minorHAnsi" w:hAnsi="Roboto" w:cs="Arial"/>
-          <w:lang w:eastAsia="en-US"/>
-        </w:rPr>
-      </w:pPr>
-      <w:r>
-        <w:rPr>
-          <w:rFonts w:ascii="Roboto" w:eastAsiaTheme="minorHAnsi" w:hAnsi="Roboto" w:cs="Arial"/>
-          <w:lang w:eastAsia="en-US"/>
-        </w:rPr>
-        <w:t>Επιστροφή στο βήμα 9 της βασικής ροής</w:t>
-      </w:r>
-    </w:p>
-    <w:p>
-      <w:pPr>
-        <w:spacing w:line="360" w:lineRule="auto"/>
-        <w:rPr>
-          <w:rFonts w:ascii="Roboto" w:eastAsiaTheme="majorEastAsia" w:hAnsi="Roboto" w:cs="Arial"/>
-          <w:b/>
-          <w:bCs/>
-          <w:sz w:val="24"/>
-          <w:szCs w:val="24"/>
-        </w:rPr>
-      </w:pPr>
-      <w:r>
-        <w:rPr>
-          <w:rFonts w:ascii="Roboto" w:eastAsiaTheme="majorEastAsia" w:hAnsi="Roboto" w:cs="Arial"/>
-          <w:b/>
-          <w:bCs/>
-          <w:sz w:val="24"/>
-          <w:szCs w:val="24"/>
-        </w:rPr>
         <w:t xml:space="preserve">Εναλλακτική Ροή </w:t>
       </w:r>
       <w:r>
@@ -21803,13 +21751,7 @@
         </w:rPr>
       </w:pPr>
     </w:p>
-    <w:p>
-      <w:pPr>
-        <w:rPr>
-          <w:lang w:val="en-US"/>
-        </w:rPr>
-      </w:pPr>
-    </w:p>
+    <w:p/>
     <w:sectPr>
       <w:headerReference w:type="default" r:id="rId12"/>
       <w:footerReference w:type="default" r:id="rId13"/>

</xml_diff>

<commit_message>
Map changes on use case 1
</commit_message>
<xml_diff>
--- a/Part_2/Use_Case/Use-cases-v0.2.docx
+++ b/Part_2/Use_Case/Use-cases-v0.2.docx
@@ -2428,28 +2428,21 @@
           <w:rFonts w:ascii="Roboto" w:eastAsiaTheme="minorHAnsi" w:hAnsi="Roboto" w:cs="Arial"/>
           <w:lang w:eastAsia="en-US"/>
         </w:rPr>
-        <w:t>και</w:t>
-      </w:r>
-      <w:r>
-        <w:rPr>
-          <w:rFonts w:ascii="Roboto" w:eastAsiaTheme="minorHAnsi" w:hAnsi="Roboto" w:cs="Arial"/>
-          <w:lang w:eastAsia="en-US"/>
-        </w:rPr>
-        <w:t xml:space="preserve"> εμφανί</w:t>
-      </w:r>
-      <w:r>
-        <w:rPr>
-          <w:rFonts w:ascii="Roboto" w:eastAsiaTheme="minorHAnsi" w:hAnsi="Roboto" w:cs="Arial"/>
-          <w:lang w:eastAsia="en-US"/>
-        </w:rPr>
-        <w:t>ζ</w:t>
-      </w:r>
-      <w:r>
-        <w:rPr>
-          <w:rFonts w:ascii="Roboto" w:eastAsiaTheme="minorHAnsi" w:hAnsi="Roboto" w:cs="Arial"/>
-          <w:lang w:eastAsia="en-US"/>
-        </w:rPr>
-        <w:t>ει έναν χάρτη στην οθόνη του πελάτη</w:t>
+        <w:t>για την ανάκτηση</w:t>
+      </w:r>
+      <w:r>
+        <w:rPr>
+          <w:rFonts w:ascii="Roboto" w:eastAsiaTheme="minorHAnsi" w:hAnsi="Roboto" w:cs="Arial"/>
+          <w:lang w:eastAsia="en-US"/>
+        </w:rPr>
+        <w:t xml:space="preserve"> </w:t>
+      </w:r>
+      <w:r>
+        <w:rPr>
+          <w:rFonts w:ascii="Roboto" w:eastAsiaTheme="minorHAnsi" w:hAnsi="Roboto" w:cs="Arial"/>
+          <w:lang w:eastAsia="en-US"/>
+        </w:rPr>
+        <w:t>του χάρτη</w:t>
       </w:r>
     </w:p>
     <w:p>
@@ -2471,6 +2464,28 @@
           <w:rFonts w:ascii="Roboto" w:eastAsiaTheme="minorHAnsi" w:hAnsi="Roboto" w:cs="Arial"/>
           <w:lang w:eastAsia="en-US"/>
         </w:rPr>
+        <w:t>Το σύστημα εμφανίζει τον χάρτη στην οθόνη του πελάτη</w:t>
+      </w:r>
+    </w:p>
+    <w:p>
+      <w:pPr>
+        <w:pStyle w:val="NormalWeb"/>
+        <w:numPr>
+          <w:ilvl w:val="0"/>
+          <w:numId w:val="4"/>
+        </w:numPr>
+        <w:spacing w:before="0" w:beforeAutospacing="0" w:after="240" w:afterAutospacing="0"/>
+        <w:textAlignment w:val="baseline"/>
+        <w:rPr>
+          <w:rFonts w:ascii="Roboto" w:eastAsiaTheme="minorHAnsi" w:hAnsi="Roboto" w:cs="Arial"/>
+          <w:lang w:eastAsia="en-US"/>
+        </w:rPr>
+      </w:pPr>
+      <w:r>
+        <w:rPr>
+          <w:rFonts w:ascii="Roboto" w:eastAsiaTheme="minorHAnsi" w:hAnsi="Roboto" w:cs="Arial"/>
+          <w:lang w:eastAsia="en-US"/>
+        </w:rPr>
         <w:t xml:space="preserve">Ο πελάτης εισάγει την τοποθεσία του. Η ροή μεταφέρεται στην περίπτωση χρήσης </w:t>
       </w:r>
       <w:r>
@@ -2711,6 +2726,13 @@
         </w:rPr>
         <w:t>το επιλεγμένο όχημα και του δίνει την επιλογή να το δεσμεύσει προσωρινά</w:t>
       </w:r>
+      <w:r>
+        <w:rPr>
+          <w:rFonts w:ascii="Roboto" w:eastAsiaTheme="minorHAnsi" w:hAnsi="Roboto" w:cs="Arial"/>
+          <w:lang w:eastAsia="en-US"/>
+        </w:rPr>
+        <w:t xml:space="preserve"> ή να ακυρώσει την επιλογή του</w:t>
+      </w:r>
     </w:p>
     <w:p>
       <w:pPr>
@@ -2789,6 +2811,7 @@
           <w:rFonts w:ascii="Roboto" w:eastAsiaTheme="minorHAnsi" w:hAnsi="Roboto" w:cs="Arial"/>
           <w:lang w:eastAsia="en-US"/>
         </w:rPr>
+        <w:lastRenderedPageBreak/>
         <w:t>Το σύστημα επιβεβαιώνει ότι δεν έχει γίνει ήδη κράτηση</w:t>
       </w:r>
     </w:p>
@@ -2798,6 +2821,1775 @@
         <w:numPr>
           <w:ilvl w:val="0"/>
           <w:numId w:val="4"/>
+        </w:numPr>
+        <w:spacing w:before="0" w:beforeAutospacing="0" w:after="240" w:afterAutospacing="0"/>
+        <w:textAlignment w:val="baseline"/>
+        <w:rPr>
+          <w:rFonts w:ascii="Roboto" w:eastAsiaTheme="minorHAnsi" w:hAnsi="Roboto" w:cs="Arial"/>
+          <w:lang w:eastAsia="en-US"/>
+        </w:rPr>
+      </w:pPr>
+      <w:r>
+        <w:rPr>
+          <w:rFonts w:ascii="Roboto" w:eastAsiaTheme="minorHAnsi" w:hAnsi="Roboto" w:cs="Arial"/>
+          <w:lang w:eastAsia="en-US"/>
+        </w:rPr>
+        <w:t xml:space="preserve">Το σύστημα </w:t>
+      </w:r>
+      <w:r>
+        <w:rPr>
+          <w:rFonts w:ascii="Roboto" w:eastAsiaTheme="minorHAnsi" w:hAnsi="Roboto" w:cs="Arial"/>
+          <w:lang w:eastAsia="en-US"/>
+        </w:rPr>
+        <w:t>αποθηκεύει</w:t>
+      </w:r>
+      <w:r>
+        <w:rPr>
+          <w:rFonts w:ascii="Roboto" w:eastAsiaTheme="minorHAnsi" w:hAnsi="Roboto" w:cs="Arial"/>
+          <w:lang w:eastAsia="en-US"/>
+        </w:rPr>
+        <w:t xml:space="preserve"> </w:t>
+      </w:r>
+      <w:r>
+        <w:rPr>
+          <w:rFonts w:ascii="Roboto" w:eastAsiaTheme="minorHAnsi" w:hAnsi="Roboto" w:cs="Arial"/>
+          <w:lang w:eastAsia="en-US"/>
+        </w:rPr>
+        <w:t>σ</w:t>
+      </w:r>
+      <w:r>
+        <w:rPr>
+          <w:rFonts w:ascii="Roboto" w:eastAsiaTheme="minorHAnsi" w:hAnsi="Roboto" w:cs="Arial"/>
+          <w:lang w:eastAsia="en-US"/>
+        </w:rPr>
+        <w:t xml:space="preserve">τη βάση δεδομένων την κράτηση που έχει κάνει ο </w:t>
+      </w:r>
+      <w:r>
+        <w:rPr>
+          <w:rFonts w:ascii="Roboto" w:eastAsiaTheme="minorHAnsi" w:hAnsi="Roboto" w:cs="Arial"/>
+          <w:lang w:eastAsia="en-US"/>
+        </w:rPr>
+        <w:t>πελάτης</w:t>
+      </w:r>
+      <w:r>
+        <w:rPr>
+          <w:rFonts w:ascii="Roboto" w:eastAsiaTheme="minorHAnsi" w:hAnsi="Roboto" w:cs="Arial"/>
+          <w:lang w:eastAsia="en-US"/>
+        </w:rPr>
+        <w:t>.</w:t>
+      </w:r>
+    </w:p>
+    <w:p>
+      <w:pPr>
+        <w:pStyle w:val="NormalWeb"/>
+        <w:numPr>
+          <w:ilvl w:val="0"/>
+          <w:numId w:val="4"/>
+        </w:numPr>
+        <w:spacing w:before="0" w:beforeAutospacing="0" w:after="240" w:afterAutospacing="0"/>
+        <w:textAlignment w:val="baseline"/>
+        <w:rPr>
+          <w:rFonts w:ascii="Roboto" w:eastAsiaTheme="minorHAnsi" w:hAnsi="Roboto" w:cs="Arial"/>
+          <w:lang w:eastAsia="en-US"/>
+        </w:rPr>
+      </w:pPr>
+      <w:r>
+        <w:rPr>
+          <w:rFonts w:ascii="Roboto" w:eastAsiaTheme="minorHAnsi" w:hAnsi="Roboto" w:cs="Arial"/>
+          <w:lang w:eastAsia="en-US"/>
+        </w:rPr>
+        <w:t xml:space="preserve">Το σύστημα </w:t>
+      </w:r>
+      <w:r>
+        <w:rPr>
+          <w:rFonts w:ascii="Roboto" w:eastAsiaTheme="minorHAnsi" w:hAnsi="Roboto" w:cs="Arial"/>
+          <w:lang w:eastAsia="en-US"/>
+        </w:rPr>
+        <w:t>εμφανίζει την οθόνη</w:t>
+      </w:r>
+      <w:r>
+        <w:rPr>
+          <w:rFonts w:ascii="Roboto" w:eastAsiaTheme="minorHAnsi" w:hAnsi="Roboto" w:cs="Arial"/>
+          <w:lang w:eastAsia="en-US"/>
+        </w:rPr>
+        <w:t xml:space="preserve"> </w:t>
+      </w:r>
+      <w:r>
+        <w:rPr>
+          <w:rFonts w:ascii="Roboto" w:eastAsiaTheme="minorHAnsi" w:hAnsi="Roboto" w:cs="Arial"/>
+          <w:lang w:eastAsia="en-US"/>
+        </w:rPr>
+        <w:t>“</w:t>
+      </w:r>
+      <w:r>
+        <w:rPr>
+          <w:rFonts w:ascii="Roboto" w:eastAsiaTheme="minorHAnsi" w:hAnsi="Roboto" w:cs="Arial"/>
+          <w:lang w:eastAsia="en-US"/>
+        </w:rPr>
+        <w:t>Ξεκλείδωμα Οχήματος</w:t>
+      </w:r>
+      <w:r>
+        <w:rPr>
+          <w:rFonts w:ascii="Roboto" w:eastAsiaTheme="minorHAnsi" w:hAnsi="Roboto" w:cs="Arial"/>
+          <w:lang w:eastAsia="en-US"/>
+        </w:rPr>
+        <w:t>”</w:t>
+      </w:r>
+    </w:p>
+    <w:p>
+      <w:pPr>
+        <w:spacing w:line="360" w:lineRule="auto"/>
+        <w:rPr>
+          <w:rFonts w:ascii="Roboto" w:eastAsiaTheme="majorEastAsia" w:hAnsi="Roboto" w:cs="Arial"/>
+          <w:b/>
+          <w:bCs/>
+          <w:sz w:val="24"/>
+          <w:szCs w:val="24"/>
+        </w:rPr>
+      </w:pPr>
+      <w:r>
+        <w:rPr>
+          <w:rFonts w:ascii="Roboto" w:eastAsiaTheme="majorEastAsia" w:hAnsi="Roboto" w:cs="Arial"/>
+          <w:b/>
+          <w:bCs/>
+          <w:sz w:val="24"/>
+          <w:szCs w:val="24"/>
+        </w:rPr>
+        <w:t xml:space="preserve">Εναλλακτική Ροή </w:t>
+      </w:r>
+      <w:r>
+        <w:rPr>
+          <w:rFonts w:ascii="Roboto" w:eastAsiaTheme="majorEastAsia" w:hAnsi="Roboto" w:cs="Arial"/>
+          <w:b/>
+          <w:bCs/>
+          <w:sz w:val="24"/>
+          <w:szCs w:val="24"/>
+        </w:rPr>
+        <w:t>1 - Ύπαρξη προηγούμενου χρέους</w:t>
+      </w:r>
+      <w:r>
+        <w:rPr>
+          <w:rFonts w:ascii="Roboto" w:eastAsiaTheme="majorEastAsia" w:hAnsi="Roboto" w:cs="Arial"/>
+          <w:b/>
+          <w:bCs/>
+          <w:sz w:val="24"/>
+          <w:szCs w:val="24"/>
+        </w:rPr>
+        <w:t xml:space="preserve"> (Βήμα </w:t>
+      </w:r>
+      <w:r>
+        <w:rPr>
+          <w:rFonts w:ascii="Roboto" w:eastAsiaTheme="majorEastAsia" w:hAnsi="Roboto" w:cs="Arial"/>
+          <w:b/>
+          <w:bCs/>
+          <w:sz w:val="24"/>
+          <w:szCs w:val="24"/>
+        </w:rPr>
+        <w:t>2</w:t>
+      </w:r>
+      <w:r>
+        <w:rPr>
+          <w:rFonts w:ascii="Roboto" w:eastAsiaTheme="majorEastAsia" w:hAnsi="Roboto" w:cs="Arial"/>
+          <w:b/>
+          <w:bCs/>
+          <w:sz w:val="24"/>
+          <w:szCs w:val="24"/>
+        </w:rPr>
+        <w:t>)</w:t>
+      </w:r>
+      <w:r>
+        <w:rPr>
+          <w:rFonts w:ascii="Roboto" w:eastAsiaTheme="majorEastAsia" w:hAnsi="Roboto" w:cs="Arial"/>
+          <w:b/>
+          <w:bCs/>
+          <w:sz w:val="24"/>
+          <w:szCs w:val="24"/>
+        </w:rPr>
+        <w:t>:</w:t>
+      </w:r>
+    </w:p>
+    <w:p>
+      <w:pPr>
+        <w:pStyle w:val="NormalWeb"/>
+        <w:numPr>
+          <w:ilvl w:val="0"/>
+          <w:numId w:val="9"/>
+        </w:numPr>
+        <w:spacing w:before="0" w:beforeAutospacing="0" w:after="240" w:afterAutospacing="0"/>
+        <w:textAlignment w:val="baseline"/>
+        <w:rPr>
+          <w:rFonts w:ascii="Roboto" w:eastAsiaTheme="minorHAnsi" w:hAnsi="Roboto" w:cs="Arial"/>
+          <w:lang w:eastAsia="en-US"/>
+        </w:rPr>
+      </w:pPr>
+      <w:r>
+        <w:rPr>
+          <w:rFonts w:ascii="Roboto" w:eastAsiaTheme="minorHAnsi" w:hAnsi="Roboto" w:cs="Arial"/>
+          <w:lang w:eastAsia="en-US"/>
+        </w:rPr>
+        <w:t xml:space="preserve">Το σύστημα διαπιστώνει ότι ο </w:t>
+      </w:r>
+      <w:r>
+        <w:rPr>
+          <w:rFonts w:ascii="Roboto" w:eastAsiaTheme="minorHAnsi" w:hAnsi="Roboto" w:cs="Arial"/>
+          <w:lang w:eastAsia="en-US"/>
+        </w:rPr>
+        <w:t xml:space="preserve">πελάτης </w:t>
+      </w:r>
+      <w:r>
+        <w:rPr>
+          <w:rFonts w:ascii="Roboto" w:eastAsiaTheme="minorHAnsi" w:hAnsi="Roboto" w:cs="Arial"/>
+          <w:lang w:eastAsia="en-US"/>
+        </w:rPr>
+        <w:t>έχει αρνητικό υπόλοιπο στο πορτοφόλι του λόγω χρέους από προηγούμενη μετακίνηση</w:t>
+      </w:r>
+    </w:p>
+    <w:p>
+      <w:pPr>
+        <w:pStyle w:val="NormalWeb"/>
+        <w:numPr>
+          <w:ilvl w:val="0"/>
+          <w:numId w:val="9"/>
+        </w:numPr>
+        <w:spacing w:before="0" w:beforeAutospacing="0" w:after="240" w:afterAutospacing="0"/>
+        <w:textAlignment w:val="baseline"/>
+        <w:rPr>
+          <w:rFonts w:ascii="Roboto" w:eastAsiaTheme="minorHAnsi" w:hAnsi="Roboto" w:cs="Arial"/>
+          <w:lang w:eastAsia="en-US"/>
+        </w:rPr>
+      </w:pPr>
+      <w:r>
+        <w:rPr>
+          <w:rFonts w:ascii="Roboto" w:eastAsiaTheme="minorHAnsi" w:hAnsi="Roboto" w:cs="Arial"/>
+          <w:lang w:eastAsia="en-US"/>
+        </w:rPr>
+        <w:t xml:space="preserve">Το σύστημα εμφανίζει προειδοποιητικό μήνυμα στον </w:t>
+      </w:r>
+      <w:r>
+        <w:rPr>
+          <w:rFonts w:ascii="Roboto" w:eastAsiaTheme="minorHAnsi" w:hAnsi="Roboto" w:cs="Arial"/>
+          <w:lang w:eastAsia="en-US"/>
+        </w:rPr>
+        <w:t>πελάτη</w:t>
+      </w:r>
+      <w:r>
+        <w:rPr>
+          <w:rFonts w:ascii="Roboto" w:eastAsiaTheme="minorHAnsi" w:hAnsi="Roboto" w:cs="Arial"/>
+          <w:lang w:eastAsia="en-US"/>
+        </w:rPr>
+        <w:t xml:space="preserve"> και </w:t>
+      </w:r>
+      <w:r>
+        <w:rPr>
+          <w:rFonts w:ascii="Roboto" w:eastAsiaTheme="minorHAnsi" w:hAnsi="Roboto" w:cs="Arial"/>
+          <w:lang w:eastAsia="en-US"/>
+        </w:rPr>
+        <w:t>τον προτρέπει να φορτίσει το πορτοφόλι του</w:t>
+      </w:r>
+    </w:p>
+    <w:p>
+      <w:pPr>
+        <w:pStyle w:val="NormalWeb"/>
+        <w:numPr>
+          <w:ilvl w:val="0"/>
+          <w:numId w:val="9"/>
+        </w:numPr>
+        <w:spacing w:before="0" w:beforeAutospacing="0" w:after="240" w:afterAutospacing="0"/>
+        <w:textAlignment w:val="baseline"/>
+        <w:rPr>
+          <w:rFonts w:ascii="Roboto" w:eastAsiaTheme="minorHAnsi" w:hAnsi="Roboto" w:cs="Arial"/>
+          <w:lang w:eastAsia="en-US"/>
+        </w:rPr>
+      </w:pPr>
+      <w:r>
+        <w:rPr>
+          <w:rFonts w:ascii="Roboto" w:eastAsiaTheme="minorHAnsi" w:hAnsi="Roboto" w:cs="Arial"/>
+          <w:lang w:eastAsia="en-US"/>
+        </w:rPr>
+        <w:t xml:space="preserve">Ο πελάτης επιλέγει να φορτίσει το πορτοφόλι του. Η ροή μεταφέρεται στην περίπτωση χρήσης </w:t>
+      </w:r>
+      <w:r>
+        <w:rPr>
+          <w:rFonts w:ascii="Roboto" w:eastAsiaTheme="minorHAnsi" w:hAnsi="Roboto" w:cs="Arial"/>
+          <w:lang w:eastAsia="en-US"/>
+        </w:rPr>
+        <w:t>“</w:t>
+      </w:r>
+      <w:r>
+        <w:rPr>
+          <w:rFonts w:ascii="Roboto" w:eastAsiaTheme="minorHAnsi" w:hAnsi="Roboto" w:cs="Arial"/>
+          <w:lang w:eastAsia="en-US"/>
+        </w:rPr>
+        <w:t>Φόρτιση Πορτοφολιού</w:t>
+      </w:r>
+      <w:r>
+        <w:rPr>
+          <w:rFonts w:ascii="Roboto" w:eastAsiaTheme="minorHAnsi" w:hAnsi="Roboto" w:cs="Arial"/>
+          <w:lang w:eastAsia="en-US"/>
+        </w:rPr>
+        <w:t>”</w:t>
+      </w:r>
+    </w:p>
+    <w:p>
+      <w:pPr>
+        <w:spacing w:line="360" w:lineRule="auto"/>
+        <w:rPr>
+          <w:rFonts w:ascii="Roboto" w:eastAsiaTheme="majorEastAsia" w:hAnsi="Roboto" w:cs="Arial"/>
+          <w:b/>
+          <w:bCs/>
+          <w:sz w:val="24"/>
+          <w:szCs w:val="24"/>
+        </w:rPr>
+      </w:pPr>
+      <w:r>
+        <w:rPr>
+          <w:rFonts w:ascii="Roboto" w:eastAsiaTheme="majorEastAsia" w:hAnsi="Roboto" w:cs="Arial"/>
+          <w:b/>
+          <w:bCs/>
+          <w:sz w:val="24"/>
+          <w:szCs w:val="24"/>
+        </w:rPr>
+        <w:t xml:space="preserve">Εναλλακτική Ροή </w:t>
+      </w:r>
+      <w:r>
+        <w:rPr>
+          <w:rFonts w:ascii="Roboto" w:eastAsiaTheme="majorEastAsia" w:hAnsi="Roboto" w:cs="Arial"/>
+          <w:b/>
+          <w:bCs/>
+          <w:sz w:val="24"/>
+          <w:szCs w:val="24"/>
+        </w:rPr>
+        <w:t xml:space="preserve">2 – Απαιτούμενο δίπλωμα </w:t>
+      </w:r>
+      <w:r>
+        <w:rPr>
+          <w:rFonts w:ascii="Roboto" w:eastAsiaTheme="majorEastAsia" w:hAnsi="Roboto" w:cs="Arial"/>
+          <w:b/>
+          <w:bCs/>
+          <w:sz w:val="24"/>
+          <w:szCs w:val="24"/>
+        </w:rPr>
+        <w:t xml:space="preserve">(Βήμα </w:t>
+      </w:r>
+      <w:r>
+        <w:rPr>
+          <w:rFonts w:ascii="Roboto" w:eastAsiaTheme="majorEastAsia" w:hAnsi="Roboto" w:cs="Arial"/>
+          <w:b/>
+          <w:bCs/>
+          <w:sz w:val="24"/>
+          <w:szCs w:val="24"/>
+        </w:rPr>
+        <w:t>5</w:t>
+      </w:r>
+      <w:r>
+        <w:rPr>
+          <w:rFonts w:ascii="Roboto" w:eastAsiaTheme="majorEastAsia" w:hAnsi="Roboto" w:cs="Arial"/>
+          <w:b/>
+          <w:bCs/>
+          <w:sz w:val="24"/>
+          <w:szCs w:val="24"/>
+        </w:rPr>
+        <w:t>)</w:t>
+      </w:r>
+      <w:r>
+        <w:rPr>
+          <w:rFonts w:ascii="Roboto" w:eastAsiaTheme="majorEastAsia" w:hAnsi="Roboto" w:cs="Arial"/>
+          <w:b/>
+          <w:bCs/>
+          <w:sz w:val="24"/>
+          <w:szCs w:val="24"/>
+        </w:rPr>
+        <w:t>:</w:t>
+      </w:r>
+    </w:p>
+    <w:p>
+      <w:pPr>
+        <w:pStyle w:val="NormalWeb"/>
+        <w:numPr>
+          <w:ilvl w:val="0"/>
+          <w:numId w:val="5"/>
+        </w:numPr>
+        <w:spacing w:before="0" w:beforeAutospacing="0" w:after="240" w:afterAutospacing="0"/>
+        <w:textAlignment w:val="baseline"/>
+        <w:rPr>
+          <w:rFonts w:ascii="Roboto" w:eastAsiaTheme="minorHAnsi" w:hAnsi="Roboto" w:cs="Arial"/>
+          <w:lang w:eastAsia="en-US"/>
+        </w:rPr>
+      </w:pPr>
+      <w:r>
+        <w:rPr>
+          <w:rFonts w:ascii="Roboto" w:eastAsiaTheme="minorHAnsi" w:hAnsi="Roboto" w:cs="Arial"/>
+          <w:lang w:eastAsia="en-US"/>
+        </w:rPr>
+        <w:t>Το σύστημα διαπιστώνει ότι το επιλεγμένο όχημα απαιτεί δίπλωμα (</w:t>
+      </w:r>
+      <w:r>
+        <w:rPr>
+          <w:rFonts w:ascii="Roboto" w:eastAsiaTheme="minorHAnsi" w:hAnsi="Roboto" w:cs="Arial"/>
+          <w:lang w:eastAsia="en-US"/>
+        </w:rPr>
+        <w:t>“</w:t>
+      </w:r>
+      <w:r>
+        <w:rPr>
+          <w:rFonts w:ascii="Roboto" w:eastAsiaTheme="minorHAnsi" w:hAnsi="Roboto" w:cs="Arial"/>
+          <w:lang w:eastAsia="en-US"/>
+        </w:rPr>
+        <w:t>Αυτοκίνητο</w:t>
+      </w:r>
+      <w:r>
+        <w:rPr>
+          <w:rFonts w:ascii="Roboto" w:eastAsiaTheme="minorHAnsi" w:hAnsi="Roboto" w:cs="Arial"/>
+          <w:lang w:eastAsia="en-US"/>
+        </w:rPr>
+        <w:t>”</w:t>
+      </w:r>
+      <w:r>
+        <w:rPr>
+          <w:rFonts w:ascii="Roboto" w:eastAsiaTheme="minorHAnsi" w:hAnsi="Roboto" w:cs="Arial"/>
+          <w:lang w:eastAsia="en-US"/>
+        </w:rPr>
+        <w:t xml:space="preserve"> ή </w:t>
+      </w:r>
+      <w:r>
+        <w:rPr>
+          <w:rFonts w:ascii="Roboto" w:eastAsiaTheme="minorHAnsi" w:hAnsi="Roboto" w:cs="Arial"/>
+          <w:lang w:eastAsia="en-US"/>
+        </w:rPr>
+        <w:t>“</w:t>
+      </w:r>
+      <w:r>
+        <w:rPr>
+          <w:rFonts w:ascii="Roboto" w:eastAsiaTheme="minorHAnsi" w:hAnsi="Roboto" w:cs="Arial"/>
+          <w:lang w:eastAsia="en-US"/>
+        </w:rPr>
+        <w:t>Μηχανάκι</w:t>
+      </w:r>
+      <w:r>
+        <w:rPr>
+          <w:rFonts w:ascii="Roboto" w:eastAsiaTheme="minorHAnsi" w:hAnsi="Roboto" w:cs="Arial"/>
+          <w:lang w:eastAsia="en-US"/>
+        </w:rPr>
+        <w:t>”</w:t>
+      </w:r>
+      <w:r>
+        <w:rPr>
+          <w:rFonts w:ascii="Roboto" w:eastAsiaTheme="minorHAnsi" w:hAnsi="Roboto" w:cs="Arial"/>
+          <w:lang w:eastAsia="en-US"/>
+        </w:rPr>
+        <w:t>)</w:t>
+      </w:r>
+    </w:p>
+    <w:p>
+      <w:pPr>
+        <w:pStyle w:val="NormalWeb"/>
+        <w:numPr>
+          <w:ilvl w:val="0"/>
+          <w:numId w:val="5"/>
+        </w:numPr>
+        <w:spacing w:before="0" w:beforeAutospacing="0" w:after="240" w:afterAutospacing="0"/>
+        <w:textAlignment w:val="baseline"/>
+        <w:rPr>
+          <w:rFonts w:ascii="Roboto" w:eastAsiaTheme="minorHAnsi" w:hAnsi="Roboto" w:cs="Arial"/>
+          <w:lang w:eastAsia="en-US"/>
+        </w:rPr>
+      </w:pPr>
+      <w:r>
+        <w:rPr>
+          <w:rFonts w:ascii="Roboto" w:eastAsiaTheme="minorHAnsi" w:hAnsi="Roboto" w:cs="Arial"/>
+          <w:lang w:eastAsia="en-US"/>
+        </w:rPr>
+        <w:t>Το σύστημα ελέγχει αν ο πελάτης έχει συνδέσει δίπλωμα οδήγησης με τον λογαριασμό του</w:t>
+      </w:r>
+    </w:p>
+    <w:p>
+      <w:pPr>
+        <w:pStyle w:val="NormalWeb"/>
+        <w:numPr>
+          <w:ilvl w:val="0"/>
+          <w:numId w:val="5"/>
+        </w:numPr>
+        <w:spacing w:before="0" w:beforeAutospacing="0" w:after="240" w:afterAutospacing="0"/>
+        <w:textAlignment w:val="baseline"/>
+        <w:rPr>
+          <w:rFonts w:ascii="Roboto" w:eastAsiaTheme="minorHAnsi" w:hAnsi="Roboto" w:cs="Arial"/>
+          <w:lang w:eastAsia="en-US"/>
+        </w:rPr>
+      </w:pPr>
+      <w:r>
+        <w:rPr>
+          <w:rFonts w:ascii="Roboto" w:eastAsiaTheme="minorHAnsi" w:hAnsi="Roboto" w:cs="Arial"/>
+          <w:lang w:eastAsia="en-US"/>
+        </w:rPr>
+        <w:t>Το σύστημα επιβεβαιώνει ότι ο πελάτης έχει συνδέσει δίπλωμα οδήγησης</w:t>
+      </w:r>
+    </w:p>
+    <w:p>
+      <w:pPr>
+        <w:pStyle w:val="NormalWeb"/>
+        <w:numPr>
+          <w:ilvl w:val="0"/>
+          <w:numId w:val="5"/>
+        </w:numPr>
+        <w:spacing w:before="0" w:beforeAutospacing="0" w:after="240" w:afterAutospacing="0"/>
+        <w:textAlignment w:val="baseline"/>
+        <w:rPr>
+          <w:rFonts w:ascii="Roboto" w:eastAsiaTheme="minorHAnsi" w:hAnsi="Roboto" w:cs="Arial"/>
+          <w:lang w:eastAsia="en-US"/>
+        </w:rPr>
+      </w:pPr>
+      <w:r>
+        <w:rPr>
+          <w:rFonts w:ascii="Roboto" w:eastAsiaTheme="minorHAnsi" w:hAnsi="Roboto" w:cs="Arial"/>
+          <w:lang w:eastAsia="en-US"/>
+        </w:rPr>
+        <w:t>Το σύστημα ελέγχει αν το δίπλωμα οδήγησης αφορά το επιλεγμένο μεταφορικό μέσο</w:t>
+      </w:r>
+    </w:p>
+    <w:p>
+      <w:pPr>
+        <w:pStyle w:val="NormalWeb"/>
+        <w:numPr>
+          <w:ilvl w:val="0"/>
+          <w:numId w:val="5"/>
+        </w:numPr>
+        <w:spacing w:before="0" w:beforeAutospacing="0" w:after="240" w:afterAutospacing="0"/>
+        <w:textAlignment w:val="baseline"/>
+        <w:rPr>
+          <w:rFonts w:ascii="Roboto" w:eastAsiaTheme="minorHAnsi" w:hAnsi="Roboto" w:cs="Arial"/>
+          <w:lang w:eastAsia="en-US"/>
+        </w:rPr>
+      </w:pPr>
+      <w:r>
+        <w:rPr>
+          <w:rFonts w:ascii="Roboto" w:eastAsiaTheme="minorHAnsi" w:hAnsi="Roboto" w:cs="Arial"/>
+          <w:lang w:eastAsia="en-US"/>
+        </w:rPr>
+        <w:t>Το σύστημα επιβεβαιώνει ότι το δίπλωμα οδήγησης αφορά το επιλεγμένο μεταφορικό μέσο</w:t>
+      </w:r>
+    </w:p>
+    <w:p>
+      <w:pPr>
+        <w:pStyle w:val="NormalWeb"/>
+        <w:numPr>
+          <w:ilvl w:val="0"/>
+          <w:numId w:val="5"/>
+        </w:numPr>
+        <w:spacing w:before="0" w:beforeAutospacing="0" w:after="240" w:afterAutospacing="0"/>
+        <w:textAlignment w:val="baseline"/>
+        <w:rPr>
+          <w:rFonts w:ascii="Roboto" w:eastAsiaTheme="minorHAnsi" w:hAnsi="Roboto" w:cs="Arial"/>
+          <w:lang w:eastAsia="en-US"/>
+        </w:rPr>
+      </w:pPr>
+      <w:r>
+        <w:rPr>
+          <w:rFonts w:ascii="Roboto" w:eastAsiaTheme="minorHAnsi" w:hAnsi="Roboto" w:cs="Arial"/>
+          <w:lang w:eastAsia="en-US"/>
+        </w:rPr>
+        <w:t>Επιστροφή στο βήμα 7 της βασικής ροής</w:t>
+      </w:r>
+    </w:p>
+    <w:p>
+      <w:pPr>
+        <w:spacing w:line="360" w:lineRule="auto"/>
+        <w:rPr>
+          <w:rFonts w:ascii="Roboto" w:eastAsiaTheme="majorEastAsia" w:hAnsi="Roboto" w:cs="Arial"/>
+          <w:b/>
+          <w:bCs/>
+          <w:sz w:val="24"/>
+          <w:szCs w:val="24"/>
+        </w:rPr>
+      </w:pPr>
+      <w:r>
+        <w:rPr>
+          <w:rFonts w:ascii="Roboto" w:eastAsiaTheme="majorEastAsia" w:hAnsi="Roboto" w:cs="Arial"/>
+          <w:b/>
+          <w:bCs/>
+          <w:sz w:val="24"/>
+          <w:szCs w:val="24"/>
+        </w:rPr>
+        <w:t xml:space="preserve">Εναλλακτική Ροή </w:t>
+      </w:r>
+      <w:r>
+        <w:rPr>
+          <w:rFonts w:ascii="Roboto" w:eastAsiaTheme="majorEastAsia" w:hAnsi="Roboto" w:cs="Arial"/>
+          <w:b/>
+          <w:bCs/>
+          <w:sz w:val="24"/>
+          <w:szCs w:val="24"/>
+        </w:rPr>
+        <w:t>3 - Μη ύπαρξη διπλώματος οδήγησης</w:t>
+      </w:r>
+      <w:r>
+        <w:rPr>
+          <w:rFonts w:ascii="Roboto" w:eastAsiaTheme="majorEastAsia" w:hAnsi="Roboto" w:cs="Arial"/>
+          <w:b/>
+          <w:bCs/>
+          <w:sz w:val="24"/>
+          <w:szCs w:val="24"/>
+        </w:rPr>
+        <w:t xml:space="preserve"> (</w:t>
+      </w:r>
+      <w:r>
+        <w:rPr>
+          <w:rFonts w:ascii="Roboto" w:eastAsiaTheme="majorEastAsia" w:hAnsi="Roboto" w:cs="Arial"/>
+          <w:b/>
+          <w:bCs/>
+          <w:sz w:val="24"/>
+          <w:szCs w:val="24"/>
+        </w:rPr>
+        <w:t xml:space="preserve">Εναλλακτική Ροή 2, </w:t>
+      </w:r>
+      <w:r>
+        <w:rPr>
+          <w:rFonts w:ascii="Roboto" w:eastAsiaTheme="majorEastAsia" w:hAnsi="Roboto" w:cs="Arial"/>
+          <w:b/>
+          <w:bCs/>
+          <w:sz w:val="24"/>
+          <w:szCs w:val="24"/>
+        </w:rPr>
+        <w:t xml:space="preserve">Βήμα </w:t>
+      </w:r>
+      <w:r>
+        <w:rPr>
+          <w:rFonts w:ascii="Roboto" w:eastAsiaTheme="majorEastAsia" w:hAnsi="Roboto" w:cs="Arial"/>
+          <w:b/>
+          <w:bCs/>
+          <w:sz w:val="24"/>
+          <w:szCs w:val="24"/>
+        </w:rPr>
+        <w:t>2</w:t>
+      </w:r>
+      <w:r>
+        <w:rPr>
+          <w:rFonts w:ascii="Roboto" w:eastAsiaTheme="majorEastAsia" w:hAnsi="Roboto" w:cs="Arial"/>
+          <w:b/>
+          <w:bCs/>
+          <w:sz w:val="24"/>
+          <w:szCs w:val="24"/>
+        </w:rPr>
+        <w:t>)</w:t>
+      </w:r>
+      <w:r>
+        <w:rPr>
+          <w:rFonts w:ascii="Roboto" w:eastAsiaTheme="majorEastAsia" w:hAnsi="Roboto" w:cs="Arial"/>
+          <w:b/>
+          <w:bCs/>
+          <w:sz w:val="24"/>
+          <w:szCs w:val="24"/>
+        </w:rPr>
+        <w:t>:</w:t>
+      </w:r>
+    </w:p>
+    <w:p>
+      <w:pPr>
+        <w:pStyle w:val="NormalWeb"/>
+        <w:numPr>
+          <w:ilvl w:val="0"/>
+          <w:numId w:val="8"/>
+        </w:numPr>
+        <w:spacing w:before="0" w:beforeAutospacing="0" w:after="240" w:afterAutospacing="0"/>
+        <w:textAlignment w:val="baseline"/>
+        <w:rPr>
+          <w:rFonts w:ascii="Roboto" w:eastAsiaTheme="minorHAnsi" w:hAnsi="Roboto" w:cs="Arial"/>
+          <w:lang w:eastAsia="en-US"/>
+        </w:rPr>
+      </w:pPr>
+      <w:r>
+        <w:rPr>
+          <w:rFonts w:ascii="Roboto" w:eastAsiaTheme="minorHAnsi" w:hAnsi="Roboto" w:cs="Arial"/>
+          <w:lang w:eastAsia="en-US"/>
+        </w:rPr>
+        <w:t xml:space="preserve">Το σύστημα διαπιστώνει ότι ο </w:t>
+      </w:r>
+      <w:r>
+        <w:rPr>
+          <w:rFonts w:ascii="Roboto" w:eastAsiaTheme="minorHAnsi" w:hAnsi="Roboto" w:cs="Arial"/>
+          <w:lang w:eastAsia="en-US"/>
+        </w:rPr>
+        <w:t>πελάτης δεν έχει συνδέσει δίπλωμα οδήγησης με τον λογαριασμό του</w:t>
+      </w:r>
+    </w:p>
+    <w:p>
+      <w:pPr>
+        <w:pStyle w:val="NormalWeb"/>
+        <w:numPr>
+          <w:ilvl w:val="0"/>
+          <w:numId w:val="8"/>
+        </w:numPr>
+        <w:spacing w:before="0" w:beforeAutospacing="0" w:after="240" w:afterAutospacing="0"/>
+        <w:textAlignment w:val="baseline"/>
+        <w:rPr>
+          <w:rFonts w:ascii="Roboto" w:eastAsiaTheme="minorHAnsi" w:hAnsi="Roboto" w:cs="Arial"/>
+          <w:lang w:eastAsia="en-US"/>
+        </w:rPr>
+      </w:pPr>
+      <w:r>
+        <w:rPr>
+          <w:rFonts w:ascii="Roboto" w:eastAsiaTheme="minorHAnsi" w:hAnsi="Roboto" w:cs="Arial"/>
+          <w:lang w:eastAsia="en-US"/>
+        </w:rPr>
+        <w:t xml:space="preserve">Το σύστημα </w:t>
+      </w:r>
+      <w:r>
+        <w:rPr>
+          <w:rFonts w:ascii="Roboto" w:eastAsiaTheme="minorHAnsi" w:hAnsi="Roboto" w:cs="Arial"/>
+          <w:lang w:eastAsia="en-US"/>
+        </w:rPr>
+        <w:t xml:space="preserve">εμφανίζει κατάλληλο μήνυμα στον πελάτη που τον </w:t>
+      </w:r>
+      <w:r>
+        <w:rPr>
+          <w:rFonts w:ascii="Roboto" w:eastAsiaTheme="minorHAnsi" w:hAnsi="Roboto" w:cs="Arial"/>
+          <w:lang w:eastAsia="en-US"/>
+        </w:rPr>
+        <w:t>ενημερώνει ότι δεν μπορεί να χρησιμοποιήσει το συγκεκριμένο όχημα χωρίς δίπλωμα οδήγησης</w:t>
+      </w:r>
+      <w:r>
+        <w:rPr>
+          <w:rFonts w:ascii="Roboto" w:eastAsiaTheme="minorHAnsi" w:hAnsi="Roboto" w:cs="Arial"/>
+          <w:lang w:eastAsia="en-US"/>
+        </w:rPr>
+        <w:t xml:space="preserve"> και του δίνει </w:t>
+      </w:r>
+      <w:r>
+        <w:rPr>
+          <w:rFonts w:ascii="Roboto" w:eastAsiaTheme="minorHAnsi" w:hAnsi="Roboto" w:cs="Arial"/>
+          <w:lang w:eastAsia="en-US"/>
+        </w:rPr>
+        <w:t xml:space="preserve">την επιλογή να </w:t>
+      </w:r>
+      <w:r>
+        <w:rPr>
+          <w:rFonts w:ascii="Roboto" w:eastAsiaTheme="minorHAnsi" w:hAnsi="Roboto" w:cs="Arial"/>
+          <w:lang w:eastAsia="en-US"/>
+        </w:rPr>
+        <w:t>το εισάγει</w:t>
+      </w:r>
+    </w:p>
+    <w:p>
+      <w:pPr>
+        <w:pStyle w:val="NormalWeb"/>
+        <w:numPr>
+          <w:ilvl w:val="0"/>
+          <w:numId w:val="8"/>
+        </w:numPr>
+        <w:spacing w:before="0" w:beforeAutospacing="0" w:after="240" w:afterAutospacing="0"/>
+        <w:textAlignment w:val="baseline"/>
+        <w:rPr>
+          <w:rFonts w:ascii="Roboto" w:eastAsiaTheme="minorHAnsi" w:hAnsi="Roboto" w:cs="Arial"/>
+          <w:lang w:eastAsia="en-US"/>
+        </w:rPr>
+      </w:pPr>
+      <w:r>
+        <w:rPr>
+          <w:rFonts w:ascii="Roboto" w:eastAsiaTheme="minorHAnsi" w:hAnsi="Roboto" w:cs="Arial"/>
+          <w:lang w:eastAsia="en-US"/>
+        </w:rPr>
+        <w:t>Ο πελάτης επιλέγει να εισάγει δίπλωμα.</w:t>
+      </w:r>
+    </w:p>
+    <w:p>
+      <w:pPr>
+        <w:pStyle w:val="NormalWeb"/>
+        <w:numPr>
+          <w:ilvl w:val="0"/>
+          <w:numId w:val="8"/>
+        </w:numPr>
+        <w:spacing w:before="0" w:beforeAutospacing="0" w:after="240" w:afterAutospacing="0"/>
+        <w:textAlignment w:val="baseline"/>
+        <w:rPr>
+          <w:rFonts w:ascii="Roboto" w:eastAsiaTheme="minorHAnsi" w:hAnsi="Roboto" w:cs="Arial"/>
+          <w:lang w:eastAsia="en-US"/>
+        </w:rPr>
+      </w:pPr>
+      <w:r>
+        <w:rPr>
+          <w:rFonts w:ascii="Roboto" w:eastAsiaTheme="minorHAnsi" w:hAnsi="Roboto" w:cs="Arial"/>
+          <w:lang w:eastAsia="en-US"/>
+        </w:rPr>
+        <w:lastRenderedPageBreak/>
+        <w:t xml:space="preserve">Το σύστημα εμφανίζει την οθόνη εισαγωγής διπλώματος. </w:t>
+      </w:r>
+      <w:r>
+        <w:rPr>
+          <w:rFonts w:ascii="Roboto" w:eastAsiaTheme="minorHAnsi" w:hAnsi="Roboto" w:cs="Arial"/>
+          <w:lang w:eastAsia="en-US"/>
+        </w:rPr>
+        <w:t>Η ροή μεταφέρεται στην περίπτωση χρήσης</w:t>
+      </w:r>
+      <w:r>
+        <w:rPr>
+          <w:rFonts w:ascii="Roboto" w:eastAsiaTheme="minorHAnsi" w:hAnsi="Roboto" w:cs="Arial"/>
+          <w:color w:val="000000" w:themeColor="text1"/>
+          <w:lang w:eastAsia="en-US"/>
+        </w:rPr>
+        <w:t xml:space="preserve"> </w:t>
+      </w:r>
+      <w:r>
+        <w:rPr>
+          <w:rFonts w:ascii="Roboto" w:eastAsiaTheme="minorHAnsi" w:hAnsi="Roboto" w:cs="Arial"/>
+          <w:u w:val="single"/>
+          <w:lang w:eastAsia="en-US"/>
+        </w:rPr>
+        <w:t>“</w:t>
+      </w:r>
+      <w:r>
+        <w:rPr>
+          <w:rFonts w:ascii="Roboto" w:eastAsiaTheme="minorHAnsi" w:hAnsi="Roboto" w:cs="Arial"/>
+          <w:color w:val="000000" w:themeColor="text1"/>
+          <w:u w:val="single"/>
+          <w:lang w:eastAsia="en-US"/>
+        </w:rPr>
+        <w:t>Εισαγωγή Διπλώματος Οδήγησης</w:t>
+      </w:r>
+      <w:r>
+        <w:rPr>
+          <w:rFonts w:ascii="Roboto" w:eastAsiaTheme="minorHAnsi" w:hAnsi="Roboto" w:cs="Arial"/>
+          <w:u w:val="single"/>
+          <w:lang w:eastAsia="en-US"/>
+        </w:rPr>
+        <w:t>”</w:t>
+      </w:r>
+      <w:r>
+        <w:rPr>
+          <w:rFonts w:ascii="Roboto" w:eastAsiaTheme="minorHAnsi" w:hAnsi="Roboto" w:cs="Arial"/>
+          <w:color w:val="000000" w:themeColor="text1"/>
+          <w:lang w:eastAsia="en-US"/>
+        </w:rPr>
+        <w:t>.</w:t>
+      </w:r>
+    </w:p>
+    <w:p>
+      <w:pPr>
+        <w:pStyle w:val="NormalWeb"/>
+        <w:numPr>
+          <w:ilvl w:val="0"/>
+          <w:numId w:val="8"/>
+        </w:numPr>
+        <w:spacing w:before="0" w:beforeAutospacing="0" w:after="240" w:afterAutospacing="0"/>
+        <w:textAlignment w:val="baseline"/>
+        <w:rPr>
+          <w:rFonts w:ascii="Roboto" w:eastAsiaTheme="minorHAnsi" w:hAnsi="Roboto" w:cs="Arial"/>
+          <w:lang w:eastAsia="en-US"/>
+        </w:rPr>
+      </w:pPr>
+      <w:r>
+        <w:rPr>
+          <w:rFonts w:ascii="Roboto" w:eastAsiaTheme="minorHAnsi" w:hAnsi="Roboto" w:cs="Arial"/>
+          <w:lang w:eastAsia="en-US"/>
+        </w:rPr>
+        <w:t>Επιστροφή στο βήμα 4 της εναλλακτικής ροής 2</w:t>
+      </w:r>
+    </w:p>
+    <w:p>
+      <w:pPr>
+        <w:spacing w:line="360" w:lineRule="auto"/>
+        <w:rPr>
+          <w:rFonts w:ascii="Roboto" w:eastAsiaTheme="majorEastAsia" w:hAnsi="Roboto" w:cs="Arial"/>
+          <w:b/>
+          <w:bCs/>
+          <w:sz w:val="24"/>
+          <w:szCs w:val="24"/>
+        </w:rPr>
+      </w:pPr>
+      <w:r>
+        <w:rPr>
+          <w:rFonts w:ascii="Roboto" w:eastAsiaTheme="majorEastAsia" w:hAnsi="Roboto" w:cs="Arial"/>
+          <w:b/>
+          <w:bCs/>
+          <w:sz w:val="24"/>
+          <w:szCs w:val="24"/>
+        </w:rPr>
+        <w:t xml:space="preserve">Εναλλακτική Ροή </w:t>
+      </w:r>
+      <w:r>
+        <w:rPr>
+          <w:rFonts w:ascii="Roboto" w:eastAsiaTheme="majorEastAsia" w:hAnsi="Roboto" w:cs="Arial"/>
+          <w:b/>
+          <w:bCs/>
+          <w:sz w:val="24"/>
+          <w:szCs w:val="24"/>
+        </w:rPr>
+        <w:t>4 - Μη εισαγωγή διπλώματος οδήγησης</w:t>
+      </w:r>
+      <w:r>
+        <w:rPr>
+          <w:rFonts w:ascii="Roboto" w:eastAsiaTheme="majorEastAsia" w:hAnsi="Roboto" w:cs="Arial"/>
+          <w:b/>
+          <w:bCs/>
+          <w:sz w:val="24"/>
+          <w:szCs w:val="24"/>
+        </w:rPr>
+        <w:t xml:space="preserve"> (</w:t>
+      </w:r>
+      <w:r>
+        <w:rPr>
+          <w:rFonts w:ascii="Roboto" w:eastAsiaTheme="majorEastAsia" w:hAnsi="Roboto" w:cs="Arial"/>
+          <w:b/>
+          <w:bCs/>
+          <w:sz w:val="24"/>
+          <w:szCs w:val="24"/>
+        </w:rPr>
+        <w:t xml:space="preserve">Εναλλακτική Ροή </w:t>
+      </w:r>
+      <w:r>
+        <w:rPr>
+          <w:rFonts w:ascii="Roboto" w:eastAsiaTheme="majorEastAsia" w:hAnsi="Roboto" w:cs="Arial"/>
+          <w:b/>
+          <w:bCs/>
+          <w:sz w:val="24"/>
+          <w:szCs w:val="24"/>
+        </w:rPr>
+        <w:t>3</w:t>
+      </w:r>
+      <w:r>
+        <w:rPr>
+          <w:rFonts w:ascii="Roboto" w:eastAsiaTheme="majorEastAsia" w:hAnsi="Roboto" w:cs="Arial"/>
+          <w:b/>
+          <w:bCs/>
+          <w:sz w:val="24"/>
+          <w:szCs w:val="24"/>
+        </w:rPr>
+        <w:t xml:space="preserve">, </w:t>
+      </w:r>
+      <w:r>
+        <w:rPr>
+          <w:rFonts w:ascii="Roboto" w:eastAsiaTheme="majorEastAsia" w:hAnsi="Roboto" w:cs="Arial"/>
+          <w:b/>
+          <w:bCs/>
+          <w:sz w:val="24"/>
+          <w:szCs w:val="24"/>
+        </w:rPr>
+        <w:t xml:space="preserve">Βήμα </w:t>
+      </w:r>
+      <w:r>
+        <w:rPr>
+          <w:rFonts w:ascii="Roboto" w:eastAsiaTheme="majorEastAsia" w:hAnsi="Roboto" w:cs="Arial"/>
+          <w:b/>
+          <w:bCs/>
+          <w:sz w:val="24"/>
+          <w:szCs w:val="24"/>
+        </w:rPr>
+        <w:t>3</w:t>
+      </w:r>
+      <w:r>
+        <w:rPr>
+          <w:rFonts w:ascii="Roboto" w:eastAsiaTheme="majorEastAsia" w:hAnsi="Roboto" w:cs="Arial"/>
+          <w:b/>
+          <w:bCs/>
+          <w:sz w:val="24"/>
+          <w:szCs w:val="24"/>
+        </w:rPr>
+        <w:t>)</w:t>
+      </w:r>
+      <w:r>
+        <w:rPr>
+          <w:rFonts w:ascii="Roboto" w:eastAsiaTheme="majorEastAsia" w:hAnsi="Roboto" w:cs="Arial"/>
+          <w:b/>
+          <w:bCs/>
+          <w:sz w:val="24"/>
+          <w:szCs w:val="24"/>
+        </w:rPr>
+        <w:t>:</w:t>
+      </w:r>
+    </w:p>
+    <w:p>
+      <w:pPr>
+        <w:pStyle w:val="NormalWeb"/>
+        <w:numPr>
+          <w:ilvl w:val="0"/>
+          <w:numId w:val="38"/>
+        </w:numPr>
+        <w:spacing w:before="0" w:beforeAutospacing="0" w:after="240" w:afterAutospacing="0"/>
+        <w:textAlignment w:val="baseline"/>
+        <w:rPr>
+          <w:rFonts w:ascii="Roboto" w:eastAsiaTheme="minorHAnsi" w:hAnsi="Roboto" w:cs="Arial"/>
+          <w:lang w:eastAsia="en-US"/>
+        </w:rPr>
+      </w:pPr>
+      <w:r>
+        <w:rPr>
+          <w:rFonts w:ascii="Roboto" w:eastAsiaTheme="minorHAnsi" w:hAnsi="Roboto" w:cs="Arial"/>
+          <w:lang w:eastAsia="en-US"/>
+        </w:rPr>
+        <w:t>Ο πελάτης επιλέγει να μην εισάγει δίπλωμα</w:t>
+      </w:r>
+    </w:p>
+    <w:p>
+      <w:pPr>
+        <w:pStyle w:val="NormalWeb"/>
+        <w:numPr>
+          <w:ilvl w:val="0"/>
+          <w:numId w:val="38"/>
+        </w:numPr>
+        <w:spacing w:before="0" w:beforeAutospacing="0" w:after="240" w:afterAutospacing="0"/>
+        <w:textAlignment w:val="baseline"/>
+        <w:rPr>
+          <w:rFonts w:ascii="Roboto" w:eastAsiaTheme="minorHAnsi" w:hAnsi="Roboto" w:cs="Arial"/>
+          <w:lang w:eastAsia="en-US"/>
+        </w:rPr>
+      </w:pPr>
+      <w:r>
+        <w:rPr>
+          <w:rFonts w:ascii="Roboto" w:eastAsiaTheme="minorHAnsi" w:hAnsi="Roboto" w:cs="Arial"/>
+          <w:lang w:eastAsia="en-US"/>
+        </w:rPr>
+        <w:t>Το σύστημα επιστρέφει τον πελάτη στην αρχική οθόνη</w:t>
+      </w:r>
+    </w:p>
+    <w:p>
+      <w:pPr>
+        <w:spacing w:line="360" w:lineRule="auto"/>
+        <w:rPr>
+          <w:rFonts w:ascii="Roboto" w:eastAsiaTheme="majorEastAsia" w:hAnsi="Roboto" w:cs="Arial"/>
+          <w:b/>
+          <w:bCs/>
+          <w:sz w:val="24"/>
+          <w:szCs w:val="24"/>
+        </w:rPr>
+      </w:pPr>
+      <w:r>
+        <w:rPr>
+          <w:rFonts w:ascii="Roboto" w:eastAsiaTheme="majorEastAsia" w:hAnsi="Roboto" w:cs="Arial"/>
+          <w:b/>
+          <w:bCs/>
+          <w:sz w:val="24"/>
+          <w:szCs w:val="24"/>
+        </w:rPr>
+        <w:t xml:space="preserve">Εναλλακτική Ροή </w:t>
+      </w:r>
+      <w:r>
+        <w:rPr>
+          <w:rFonts w:ascii="Roboto" w:eastAsiaTheme="majorEastAsia" w:hAnsi="Roboto" w:cs="Arial"/>
+          <w:b/>
+          <w:bCs/>
+          <w:sz w:val="24"/>
+          <w:szCs w:val="24"/>
+        </w:rPr>
+        <w:t xml:space="preserve">5 – Ανεπαρκές δίπλωμα </w:t>
+      </w:r>
+      <w:r>
+        <w:rPr>
+          <w:rFonts w:ascii="Roboto" w:eastAsiaTheme="majorEastAsia" w:hAnsi="Roboto" w:cs="Arial"/>
+          <w:b/>
+          <w:bCs/>
+          <w:sz w:val="24"/>
+          <w:szCs w:val="24"/>
+        </w:rPr>
+        <w:t>(</w:t>
+      </w:r>
+      <w:r>
+        <w:rPr>
+          <w:rFonts w:ascii="Roboto" w:eastAsiaTheme="majorEastAsia" w:hAnsi="Roboto" w:cs="Arial"/>
+          <w:b/>
+          <w:bCs/>
+          <w:sz w:val="24"/>
+          <w:szCs w:val="24"/>
+        </w:rPr>
+        <w:t xml:space="preserve">Εναλλακτική Ροή 2, </w:t>
+      </w:r>
+      <w:r>
+        <w:rPr>
+          <w:rFonts w:ascii="Roboto" w:eastAsiaTheme="majorEastAsia" w:hAnsi="Roboto" w:cs="Arial"/>
+          <w:b/>
+          <w:bCs/>
+          <w:sz w:val="24"/>
+          <w:szCs w:val="24"/>
+        </w:rPr>
+        <w:t xml:space="preserve">Βήμα </w:t>
+      </w:r>
+      <w:r>
+        <w:rPr>
+          <w:rFonts w:ascii="Roboto" w:eastAsiaTheme="majorEastAsia" w:hAnsi="Roboto" w:cs="Arial"/>
+          <w:b/>
+          <w:bCs/>
+          <w:sz w:val="24"/>
+          <w:szCs w:val="24"/>
+        </w:rPr>
+        <w:t>4</w:t>
+      </w:r>
+      <w:r>
+        <w:rPr>
+          <w:rFonts w:ascii="Roboto" w:eastAsiaTheme="majorEastAsia" w:hAnsi="Roboto" w:cs="Arial"/>
+          <w:b/>
+          <w:bCs/>
+          <w:sz w:val="24"/>
+          <w:szCs w:val="24"/>
+        </w:rPr>
+        <w:t>)</w:t>
+      </w:r>
+      <w:r>
+        <w:rPr>
+          <w:rFonts w:ascii="Roboto" w:eastAsiaTheme="majorEastAsia" w:hAnsi="Roboto" w:cs="Arial"/>
+          <w:b/>
+          <w:bCs/>
+          <w:sz w:val="24"/>
+          <w:szCs w:val="24"/>
+        </w:rPr>
+        <w:t>:</w:t>
+      </w:r>
+    </w:p>
+    <w:p>
+      <w:pPr>
+        <w:pStyle w:val="NormalWeb"/>
+        <w:numPr>
+          <w:ilvl w:val="0"/>
+          <w:numId w:val="70"/>
+        </w:numPr>
+        <w:spacing w:before="0" w:beforeAutospacing="0" w:after="240" w:afterAutospacing="0"/>
+        <w:textAlignment w:val="baseline"/>
+        <w:rPr>
+          <w:rFonts w:ascii="Roboto" w:eastAsiaTheme="minorHAnsi" w:hAnsi="Roboto" w:cs="Arial"/>
+          <w:lang w:eastAsia="en-US"/>
+        </w:rPr>
+      </w:pPr>
+      <w:r>
+        <w:rPr>
+          <w:rFonts w:ascii="Roboto" w:eastAsiaTheme="minorHAnsi" w:hAnsi="Roboto" w:cs="Arial"/>
+          <w:lang w:eastAsia="en-US"/>
+        </w:rPr>
+        <w:t>Το σύστημα διαπιστώνει ότι το δίπλωμα του πελάτη δεν μπορεί να χρησιμοποιηθεί για το επιλεγμένο μέσο</w:t>
+      </w:r>
+    </w:p>
+    <w:p>
+      <w:pPr>
+        <w:pStyle w:val="NormalWeb"/>
+        <w:numPr>
+          <w:ilvl w:val="0"/>
+          <w:numId w:val="70"/>
+        </w:numPr>
+        <w:spacing w:before="0" w:beforeAutospacing="0" w:after="240" w:afterAutospacing="0"/>
+        <w:textAlignment w:val="baseline"/>
+        <w:rPr>
+          <w:rFonts w:ascii="Roboto" w:eastAsiaTheme="minorHAnsi" w:hAnsi="Roboto" w:cs="Arial"/>
+          <w:lang w:eastAsia="en-US"/>
+        </w:rPr>
+      </w:pPr>
+      <w:r>
+        <w:rPr>
+          <w:rFonts w:ascii="Roboto" w:eastAsiaTheme="minorHAnsi" w:hAnsi="Roboto" w:cs="Arial"/>
+          <w:lang w:eastAsia="en-US"/>
+        </w:rPr>
+        <w:t>Το σύστημα εμφανίζει κατάλληλο μήνυμα σφάλματος στον πελάτη και επιστρέφει στην αρχική οθόνη</w:t>
+      </w:r>
+    </w:p>
+    <w:p>
+      <w:pPr>
+        <w:spacing w:line="360" w:lineRule="auto"/>
+        <w:rPr>
+          <w:rFonts w:ascii="Roboto" w:eastAsiaTheme="majorEastAsia" w:hAnsi="Roboto" w:cs="Arial"/>
+          <w:b/>
+          <w:bCs/>
+          <w:sz w:val="24"/>
+          <w:szCs w:val="24"/>
+        </w:rPr>
+      </w:pPr>
+      <w:r>
+        <w:rPr>
+          <w:rFonts w:ascii="Roboto" w:eastAsiaTheme="majorEastAsia" w:hAnsi="Roboto" w:cs="Arial"/>
+          <w:b/>
+          <w:bCs/>
+          <w:sz w:val="24"/>
+          <w:szCs w:val="24"/>
+        </w:rPr>
+        <w:t xml:space="preserve">Εναλλακτική Ροή </w:t>
+      </w:r>
+      <w:r>
+        <w:rPr>
+          <w:rFonts w:ascii="Roboto" w:eastAsiaTheme="majorEastAsia" w:hAnsi="Roboto" w:cs="Arial"/>
+          <w:b/>
+          <w:bCs/>
+          <w:sz w:val="24"/>
+          <w:szCs w:val="24"/>
+        </w:rPr>
+        <w:t xml:space="preserve">6 - Μη εύρεση μεταφορικών μέσων </w:t>
+      </w:r>
+      <w:r>
+        <w:rPr>
+          <w:rFonts w:ascii="Roboto" w:eastAsiaTheme="majorEastAsia" w:hAnsi="Roboto" w:cs="Arial"/>
+          <w:b/>
+          <w:bCs/>
+          <w:sz w:val="24"/>
+          <w:szCs w:val="24"/>
+        </w:rPr>
+        <w:t>(Βήμα</w:t>
+      </w:r>
+      <w:r>
+        <w:rPr>
+          <w:rFonts w:ascii="Roboto" w:eastAsiaTheme="majorEastAsia" w:hAnsi="Roboto" w:cs="Arial"/>
+          <w:b/>
+          <w:bCs/>
+          <w:sz w:val="24"/>
+          <w:szCs w:val="24"/>
+        </w:rPr>
+        <w:t xml:space="preserve"> </w:t>
+      </w:r>
+      <w:r>
+        <w:rPr>
+          <w:rFonts w:ascii="Roboto" w:eastAsiaTheme="majorEastAsia" w:hAnsi="Roboto" w:cs="Arial"/>
+          <w:b/>
+          <w:bCs/>
+          <w:sz w:val="24"/>
+          <w:szCs w:val="24"/>
+        </w:rPr>
+        <w:t>11</w:t>
+      </w:r>
+      <w:r>
+        <w:rPr>
+          <w:rFonts w:ascii="Roboto" w:eastAsiaTheme="majorEastAsia" w:hAnsi="Roboto" w:cs="Arial"/>
+          <w:b/>
+          <w:bCs/>
+          <w:sz w:val="24"/>
+          <w:szCs w:val="24"/>
+        </w:rPr>
+        <w:t>):</w:t>
+      </w:r>
+    </w:p>
+    <w:p>
+      <w:pPr>
+        <w:pStyle w:val="NormalWeb"/>
+        <w:numPr>
+          <w:ilvl w:val="0"/>
+          <w:numId w:val="6"/>
+        </w:numPr>
+        <w:spacing w:before="0" w:beforeAutospacing="0" w:after="240" w:afterAutospacing="0"/>
+        <w:textAlignment w:val="baseline"/>
+        <w:rPr>
+          <w:rFonts w:ascii="Roboto" w:eastAsiaTheme="minorHAnsi" w:hAnsi="Roboto" w:cs="Arial"/>
+          <w:lang w:eastAsia="en-US"/>
+        </w:rPr>
+      </w:pPr>
+      <w:r>
+        <w:rPr>
+          <w:rFonts w:ascii="Roboto" w:eastAsiaTheme="minorHAnsi" w:hAnsi="Roboto" w:cs="Arial"/>
+          <w:lang w:eastAsia="en-US"/>
+        </w:rPr>
+        <w:t>Το σύστημα δεν μπόρεσε να βρει καθόλου μεταφορικά μέσα που να ανήκουν στην επιλεγμένη κατηγορία και να βρίσκονται σε μια ορισμένη ακτίνα από τον πελάτη</w:t>
+      </w:r>
+    </w:p>
+    <w:p>
+      <w:pPr>
+        <w:pStyle w:val="NormalWeb"/>
+        <w:numPr>
+          <w:ilvl w:val="0"/>
+          <w:numId w:val="6"/>
+        </w:numPr>
+        <w:spacing w:before="0" w:beforeAutospacing="0" w:after="240" w:afterAutospacing="0"/>
+        <w:textAlignment w:val="baseline"/>
+        <w:rPr>
+          <w:rFonts w:ascii="Roboto" w:eastAsiaTheme="minorHAnsi" w:hAnsi="Roboto" w:cs="Arial"/>
+          <w:lang w:eastAsia="en-US"/>
+        </w:rPr>
+      </w:pPr>
+      <w:r>
+        <w:rPr>
+          <w:rFonts w:ascii="Roboto" w:eastAsiaTheme="minorHAnsi" w:hAnsi="Roboto" w:cs="Arial"/>
+          <w:lang w:eastAsia="en-US"/>
+        </w:rPr>
+        <w:t>Το σύστημα</w:t>
+      </w:r>
+      <w:r>
+        <w:rPr>
+          <w:rFonts w:ascii="Roboto" w:eastAsiaTheme="minorHAnsi" w:hAnsi="Roboto" w:cs="Arial"/>
+          <w:lang w:eastAsia="en-US"/>
+        </w:rPr>
+        <w:t xml:space="preserve"> επιστρέφει στην οθόνη </w:t>
+      </w:r>
+      <w:r>
+        <w:rPr>
+          <w:rFonts w:ascii="Roboto" w:eastAsiaTheme="minorHAnsi" w:hAnsi="Roboto" w:cs="Arial"/>
+          <w:lang w:eastAsia="en-US"/>
+        </w:rPr>
+        <w:t>“</w:t>
+      </w:r>
+      <w:r>
+        <w:rPr>
+          <w:rFonts w:ascii="Roboto" w:eastAsiaTheme="minorHAnsi" w:hAnsi="Roboto" w:cs="Arial"/>
+          <w:lang w:eastAsia="en-US"/>
+        </w:rPr>
+        <w:t>Εντός Πόλη</w:t>
+      </w:r>
+      <w:r>
+        <w:rPr>
+          <w:rFonts w:ascii="Roboto" w:eastAsiaTheme="minorHAnsi" w:hAnsi="Roboto" w:cs="Arial"/>
+          <w:lang w:eastAsia="en-US"/>
+        </w:rPr>
+        <w:t>ς</w:t>
+      </w:r>
+      <w:r>
+        <w:rPr>
+          <w:rFonts w:ascii="Roboto" w:eastAsiaTheme="minorHAnsi" w:hAnsi="Roboto" w:cs="Arial"/>
+          <w:lang w:eastAsia="en-US"/>
+        </w:rPr>
+        <w:t>”</w:t>
+      </w:r>
+      <w:r>
+        <w:rPr>
+          <w:rFonts w:ascii="Roboto" w:eastAsiaTheme="minorHAnsi" w:hAnsi="Roboto" w:cs="Arial"/>
+          <w:lang w:eastAsia="en-US"/>
+        </w:rPr>
+        <w:t xml:space="preserve">, εμφανίζοντας και </w:t>
+      </w:r>
+      <w:r>
+        <w:rPr>
+          <w:rFonts w:ascii="Roboto" w:eastAsiaTheme="minorHAnsi" w:hAnsi="Roboto" w:cs="Arial"/>
+          <w:lang w:eastAsia="en-US"/>
+        </w:rPr>
+        <w:t>κατάλληλο μήνυμα σφάλματος</w:t>
+      </w:r>
+    </w:p>
+    <w:p>
+      <w:pPr>
+        <w:pStyle w:val="NormalWeb"/>
+        <w:numPr>
+          <w:ilvl w:val="0"/>
+          <w:numId w:val="6"/>
+        </w:numPr>
+        <w:spacing w:before="0" w:beforeAutospacing="0" w:after="240" w:afterAutospacing="0"/>
+        <w:textAlignment w:val="baseline"/>
+        <w:rPr>
+          <w:rFonts w:ascii="Roboto" w:eastAsiaTheme="minorHAnsi" w:hAnsi="Roboto" w:cs="Arial"/>
+          <w:lang w:eastAsia="en-US"/>
+        </w:rPr>
+      </w:pPr>
+      <w:r>
+        <w:rPr>
+          <w:rFonts w:ascii="Roboto" w:eastAsiaTheme="minorHAnsi" w:hAnsi="Roboto" w:cs="Arial"/>
+          <w:lang w:eastAsia="en-US"/>
+        </w:rPr>
+        <w:t xml:space="preserve">Επιστροφή στο βήμα </w:t>
+      </w:r>
+      <w:r>
+        <w:rPr>
+          <w:rFonts w:ascii="Roboto" w:eastAsiaTheme="minorHAnsi" w:hAnsi="Roboto" w:cs="Arial"/>
+          <w:lang w:eastAsia="en-US"/>
+        </w:rPr>
+        <w:t>3</w:t>
+      </w:r>
+      <w:r>
+        <w:rPr>
+          <w:rFonts w:ascii="Roboto" w:eastAsiaTheme="minorHAnsi" w:hAnsi="Roboto" w:cs="Arial"/>
+          <w:lang w:eastAsia="en-US"/>
+        </w:rPr>
+        <w:t xml:space="preserve"> της βασικής ροής</w:t>
+      </w:r>
+    </w:p>
+    <w:p>
+      <w:pPr>
+        <w:spacing w:line="360" w:lineRule="auto"/>
+        <w:rPr>
+          <w:rFonts w:ascii="Roboto" w:eastAsiaTheme="majorEastAsia" w:hAnsi="Roboto" w:cs="Arial"/>
+          <w:b/>
+          <w:bCs/>
+          <w:sz w:val="24"/>
+          <w:szCs w:val="24"/>
+        </w:rPr>
+      </w:pPr>
+      <w:r>
+        <w:rPr>
+          <w:rFonts w:ascii="Roboto" w:eastAsiaTheme="majorEastAsia" w:hAnsi="Roboto" w:cs="Arial"/>
+          <w:b/>
+          <w:bCs/>
+          <w:sz w:val="24"/>
+          <w:szCs w:val="24"/>
+        </w:rPr>
+        <w:t xml:space="preserve">Εναλλακτική Ροή </w:t>
+      </w:r>
+      <w:r>
+        <w:rPr>
+          <w:rFonts w:ascii="Roboto" w:eastAsiaTheme="majorEastAsia" w:hAnsi="Roboto" w:cs="Arial"/>
+          <w:b/>
+          <w:bCs/>
+          <w:sz w:val="24"/>
+          <w:szCs w:val="24"/>
+        </w:rPr>
+        <w:t xml:space="preserve">7 </w:t>
+      </w:r>
+      <w:r>
+        <w:rPr>
+          <w:rFonts w:ascii="Roboto" w:eastAsiaTheme="majorEastAsia" w:hAnsi="Roboto" w:cs="Arial"/>
+          <w:b/>
+          <w:bCs/>
+          <w:sz w:val="24"/>
+          <w:szCs w:val="24"/>
+        </w:rPr>
+        <w:t>–</w:t>
+      </w:r>
+      <w:r>
+        <w:rPr>
+          <w:rFonts w:ascii="Roboto" w:eastAsiaTheme="majorEastAsia" w:hAnsi="Roboto" w:cs="Arial"/>
+          <w:b/>
+          <w:bCs/>
+          <w:sz w:val="24"/>
+          <w:szCs w:val="24"/>
+        </w:rPr>
+        <w:t xml:space="preserve"> </w:t>
+      </w:r>
+      <w:r>
+        <w:rPr>
+          <w:rFonts w:ascii="Roboto" w:eastAsiaTheme="majorEastAsia" w:hAnsi="Roboto" w:cs="Arial"/>
+          <w:b/>
+          <w:bCs/>
+          <w:sz w:val="24"/>
+          <w:szCs w:val="24"/>
+        </w:rPr>
+        <w:t xml:space="preserve">Ακύρωση </w:t>
+      </w:r>
+      <w:r>
+        <w:rPr>
+          <w:rFonts w:ascii="Roboto" w:eastAsiaTheme="majorEastAsia" w:hAnsi="Roboto" w:cs="Arial"/>
+          <w:b/>
+          <w:bCs/>
+          <w:sz w:val="24"/>
+          <w:szCs w:val="24"/>
+        </w:rPr>
+        <w:t>επιλογής</w:t>
+      </w:r>
+      <w:r>
+        <w:rPr>
+          <w:rFonts w:ascii="Roboto" w:eastAsiaTheme="majorEastAsia" w:hAnsi="Roboto" w:cs="Arial"/>
+          <w:b/>
+          <w:bCs/>
+          <w:sz w:val="24"/>
+          <w:szCs w:val="24"/>
+        </w:rPr>
+        <w:t xml:space="preserve"> (Βήμα</w:t>
+      </w:r>
+      <w:r>
+        <w:rPr>
+          <w:rFonts w:ascii="Roboto" w:eastAsiaTheme="majorEastAsia" w:hAnsi="Roboto" w:cs="Arial"/>
+          <w:b/>
+          <w:bCs/>
+          <w:sz w:val="24"/>
+          <w:szCs w:val="24"/>
+        </w:rPr>
+        <w:t xml:space="preserve"> </w:t>
+      </w:r>
+      <w:r>
+        <w:rPr>
+          <w:rFonts w:ascii="Roboto" w:eastAsiaTheme="majorEastAsia" w:hAnsi="Roboto" w:cs="Arial"/>
+          <w:b/>
+          <w:bCs/>
+          <w:sz w:val="24"/>
+          <w:szCs w:val="24"/>
+        </w:rPr>
+        <w:t>1</w:t>
+      </w:r>
+      <w:r>
+        <w:rPr>
+          <w:rFonts w:ascii="Roboto" w:eastAsiaTheme="majorEastAsia" w:hAnsi="Roboto" w:cs="Arial"/>
+          <w:b/>
+          <w:bCs/>
+          <w:sz w:val="24"/>
+          <w:szCs w:val="24"/>
+        </w:rPr>
+        <w:t>4</w:t>
+      </w:r>
+      <w:r>
+        <w:rPr>
+          <w:rFonts w:ascii="Roboto" w:eastAsiaTheme="majorEastAsia" w:hAnsi="Roboto" w:cs="Arial"/>
+          <w:b/>
+          <w:bCs/>
+          <w:sz w:val="24"/>
+          <w:szCs w:val="24"/>
+        </w:rPr>
+        <w:t>):</w:t>
+      </w:r>
+    </w:p>
+    <w:p>
+      <w:pPr>
+        <w:pStyle w:val="NormalWeb"/>
+        <w:numPr>
+          <w:ilvl w:val="0"/>
+          <w:numId w:val="7"/>
+        </w:numPr>
+        <w:spacing w:before="0" w:beforeAutospacing="0" w:after="240" w:afterAutospacing="0"/>
+        <w:textAlignment w:val="baseline"/>
+        <w:rPr>
+          <w:rFonts w:ascii="Roboto" w:eastAsiaTheme="minorHAnsi" w:hAnsi="Roboto" w:cs="Arial"/>
+          <w:lang w:eastAsia="en-US"/>
+        </w:rPr>
+      </w:pPr>
+      <w:r>
+        <w:rPr>
+          <w:rFonts w:ascii="Roboto" w:eastAsiaTheme="minorHAnsi" w:hAnsi="Roboto" w:cs="Arial"/>
+          <w:lang w:eastAsia="en-US"/>
+        </w:rPr>
+        <w:t>Ο πελάτης</w:t>
+      </w:r>
+      <w:r>
+        <w:rPr>
+          <w:rFonts w:ascii="Roboto" w:eastAsiaTheme="minorHAnsi" w:hAnsi="Roboto" w:cs="Arial"/>
+          <w:lang w:eastAsia="en-US"/>
+        </w:rPr>
+        <w:t xml:space="preserve"> </w:t>
+      </w:r>
+      <w:r>
+        <w:rPr>
+          <w:rFonts w:ascii="Roboto" w:eastAsiaTheme="minorHAnsi" w:hAnsi="Roboto" w:cs="Arial"/>
+          <w:lang w:eastAsia="en-US"/>
+        </w:rPr>
+        <w:t xml:space="preserve">επιλέγει </w:t>
+      </w:r>
+      <w:r>
+        <w:rPr>
+          <w:rFonts w:ascii="Roboto" w:eastAsiaTheme="minorHAnsi" w:hAnsi="Roboto" w:cs="Arial"/>
+          <w:lang w:eastAsia="en-US"/>
+        </w:rPr>
+        <w:t>“</w:t>
+      </w:r>
+      <w:r>
+        <w:rPr>
+          <w:rFonts w:ascii="Roboto" w:eastAsiaTheme="minorHAnsi" w:hAnsi="Roboto" w:cs="Arial"/>
+          <w:lang w:eastAsia="en-US"/>
+        </w:rPr>
+        <w:t>Ακύρωση</w:t>
+      </w:r>
+      <w:r>
+        <w:rPr>
+          <w:rFonts w:ascii="Roboto" w:eastAsiaTheme="minorHAnsi" w:hAnsi="Roboto" w:cs="Arial"/>
+          <w:lang w:eastAsia="en-US"/>
+        </w:rPr>
+        <w:t>”</w:t>
+      </w:r>
+      <w:r>
+        <w:rPr>
+          <w:rFonts w:ascii="Roboto" w:eastAsiaTheme="minorHAnsi" w:hAnsi="Roboto" w:cs="Arial"/>
+          <w:lang w:eastAsia="en-US"/>
+        </w:rPr>
+        <w:t xml:space="preserve"> από την οθόνη με τις πληροφορίες του οχήματος</w:t>
+      </w:r>
+    </w:p>
+    <w:p>
+      <w:pPr>
+        <w:pStyle w:val="NormalWeb"/>
+        <w:numPr>
+          <w:ilvl w:val="0"/>
+          <w:numId w:val="7"/>
+        </w:numPr>
+        <w:spacing w:before="0" w:beforeAutospacing="0" w:after="240" w:afterAutospacing="0"/>
+        <w:textAlignment w:val="baseline"/>
+        <w:rPr>
+          <w:rFonts w:ascii="Roboto" w:eastAsiaTheme="minorHAnsi" w:hAnsi="Roboto" w:cs="Arial"/>
+          <w:lang w:eastAsia="en-US"/>
+        </w:rPr>
+      </w:pPr>
+      <w:r>
+        <w:rPr>
+          <w:rFonts w:ascii="Roboto" w:eastAsiaTheme="minorHAnsi" w:hAnsi="Roboto" w:cs="Arial"/>
+          <w:lang w:eastAsia="en-US"/>
+        </w:rPr>
+        <w:t>Το σύστημα κλείνει την οθόνη με τις πληροφορίες και επιστρέφει στην οθόνη με τον χάρτη</w:t>
+      </w:r>
+    </w:p>
+    <w:p>
+      <w:pPr>
+        <w:pStyle w:val="NormalWeb"/>
+        <w:numPr>
+          <w:ilvl w:val="0"/>
+          <w:numId w:val="7"/>
+        </w:numPr>
+        <w:spacing w:before="0" w:beforeAutospacing="0" w:after="240" w:afterAutospacing="0"/>
+        <w:textAlignment w:val="baseline"/>
+        <w:rPr>
+          <w:rFonts w:ascii="Roboto" w:eastAsiaTheme="minorHAnsi" w:hAnsi="Roboto" w:cs="Arial"/>
+          <w:lang w:eastAsia="en-US"/>
+        </w:rPr>
+      </w:pPr>
+      <w:r>
+        <w:rPr>
+          <w:rFonts w:ascii="Roboto" w:eastAsiaTheme="minorHAnsi" w:hAnsi="Roboto" w:cs="Arial"/>
+          <w:lang w:eastAsia="en-US"/>
+        </w:rPr>
+        <w:t xml:space="preserve">Επιστροφή στο βήμα </w:t>
+      </w:r>
+      <w:r>
+        <w:rPr>
+          <w:rFonts w:ascii="Roboto" w:eastAsiaTheme="minorHAnsi" w:hAnsi="Roboto" w:cs="Arial"/>
+          <w:lang w:eastAsia="en-US"/>
+        </w:rPr>
+        <w:t>1</w:t>
+      </w:r>
+      <w:r>
+        <w:rPr>
+          <w:rFonts w:ascii="Roboto" w:eastAsiaTheme="minorHAnsi" w:hAnsi="Roboto" w:cs="Arial"/>
+          <w:lang w:eastAsia="en-US"/>
+        </w:rPr>
+        <w:t>2</w:t>
+      </w:r>
+      <w:r>
+        <w:rPr>
+          <w:rFonts w:ascii="Roboto" w:eastAsiaTheme="minorHAnsi" w:hAnsi="Roboto" w:cs="Arial"/>
+          <w:lang w:eastAsia="en-US"/>
+        </w:rPr>
+        <w:t xml:space="preserve"> της βασικής ροής</w:t>
+      </w:r>
+    </w:p>
+    <w:p>
+      <w:pPr>
+        <w:spacing w:line="360" w:lineRule="auto"/>
+        <w:rPr>
+          <w:rFonts w:ascii="Roboto" w:eastAsiaTheme="majorEastAsia" w:hAnsi="Roboto" w:cs="Arial"/>
+          <w:b/>
+          <w:bCs/>
+          <w:sz w:val="24"/>
+          <w:szCs w:val="24"/>
+        </w:rPr>
+      </w:pPr>
+      <w:r>
+        <w:rPr>
+          <w:rFonts w:ascii="Roboto" w:eastAsiaTheme="majorEastAsia" w:hAnsi="Roboto" w:cs="Arial"/>
+          <w:b/>
+          <w:bCs/>
+          <w:sz w:val="24"/>
+          <w:szCs w:val="24"/>
+        </w:rPr>
+        <w:t xml:space="preserve">Εναλλακτική Ροή </w:t>
+      </w:r>
+      <w:r>
+        <w:rPr>
+          <w:rFonts w:ascii="Roboto" w:eastAsiaTheme="majorEastAsia" w:hAnsi="Roboto" w:cs="Arial"/>
+          <w:b/>
+          <w:bCs/>
+          <w:sz w:val="24"/>
+          <w:szCs w:val="24"/>
+        </w:rPr>
+        <w:t xml:space="preserve">8 - </w:t>
+      </w:r>
+      <w:r>
+        <w:rPr>
+          <w:rFonts w:ascii="Roboto" w:eastAsiaTheme="majorEastAsia" w:hAnsi="Roboto" w:cs="Arial"/>
+          <w:b/>
+          <w:bCs/>
+          <w:sz w:val="24"/>
+          <w:szCs w:val="24"/>
+        </w:rPr>
+        <w:t xml:space="preserve">Κράτηση έγινε από άλλον </w:t>
+      </w:r>
+      <w:r>
+        <w:rPr>
+          <w:rFonts w:ascii="Roboto" w:eastAsiaTheme="majorEastAsia" w:hAnsi="Roboto" w:cs="Arial"/>
+          <w:b/>
+          <w:bCs/>
+          <w:sz w:val="24"/>
+          <w:szCs w:val="24"/>
+        </w:rPr>
+        <w:t>πελάτη</w:t>
+      </w:r>
+      <w:r>
+        <w:rPr>
+          <w:rFonts w:ascii="Roboto" w:eastAsiaTheme="majorEastAsia" w:hAnsi="Roboto" w:cs="Arial"/>
+          <w:b/>
+          <w:bCs/>
+          <w:sz w:val="24"/>
+          <w:szCs w:val="24"/>
+        </w:rPr>
+        <w:t xml:space="preserve"> (Βήμα</w:t>
+      </w:r>
+      <w:r>
+        <w:rPr>
+          <w:rFonts w:ascii="Roboto" w:eastAsiaTheme="majorEastAsia" w:hAnsi="Roboto" w:cs="Arial"/>
+          <w:b/>
+          <w:bCs/>
+          <w:sz w:val="24"/>
+          <w:szCs w:val="24"/>
+        </w:rPr>
+        <w:t xml:space="preserve"> 1</w:t>
+      </w:r>
+      <w:r>
+        <w:rPr>
+          <w:rFonts w:ascii="Roboto" w:eastAsiaTheme="majorEastAsia" w:hAnsi="Roboto" w:cs="Arial"/>
+          <w:b/>
+          <w:bCs/>
+          <w:sz w:val="24"/>
+          <w:szCs w:val="24"/>
+        </w:rPr>
+        <w:t>6</w:t>
+      </w:r>
+      <w:r>
+        <w:rPr>
+          <w:rFonts w:ascii="Roboto" w:eastAsiaTheme="majorEastAsia" w:hAnsi="Roboto" w:cs="Arial"/>
+          <w:b/>
+          <w:bCs/>
+          <w:sz w:val="24"/>
+          <w:szCs w:val="24"/>
+        </w:rPr>
+        <w:t>):</w:t>
+      </w:r>
+    </w:p>
+    <w:p>
+      <w:pPr>
+        <w:pStyle w:val="NormalWeb"/>
+        <w:numPr>
+          <w:ilvl w:val="0"/>
+          <w:numId w:val="84"/>
+        </w:numPr>
+        <w:spacing w:before="0" w:beforeAutospacing="0" w:after="240" w:afterAutospacing="0"/>
+        <w:textAlignment w:val="baseline"/>
+        <w:rPr>
+          <w:rFonts w:ascii="Roboto" w:eastAsiaTheme="minorHAnsi" w:hAnsi="Roboto" w:cs="Arial"/>
+          <w:lang w:eastAsia="en-US"/>
+        </w:rPr>
+      </w:pPr>
+      <w:r>
+        <w:rPr>
+          <w:rFonts w:ascii="Roboto" w:eastAsiaTheme="minorHAnsi" w:hAnsi="Roboto" w:cs="Arial"/>
+          <w:lang w:eastAsia="en-US"/>
+        </w:rPr>
+        <w:t xml:space="preserve">Το σύστημα </w:t>
+      </w:r>
+      <w:r>
+        <w:rPr>
+          <w:rFonts w:ascii="Roboto" w:eastAsiaTheme="minorHAnsi" w:hAnsi="Roboto" w:cs="Arial"/>
+          <w:lang w:eastAsia="en-US"/>
+        </w:rPr>
+        <w:t>διαπιστώνει</w:t>
+      </w:r>
+      <w:r>
+        <w:rPr>
+          <w:rFonts w:ascii="Roboto" w:eastAsiaTheme="minorHAnsi" w:hAnsi="Roboto" w:cs="Arial"/>
+          <w:lang w:eastAsia="en-US"/>
+        </w:rPr>
+        <w:t xml:space="preserve"> ότι η κράτηση για το επιλεγμένο μέσο είχε γίνει από διαφορετικό πελάτη</w:t>
+      </w:r>
+    </w:p>
+    <w:p>
+      <w:pPr>
+        <w:pStyle w:val="NormalWeb"/>
+        <w:numPr>
+          <w:ilvl w:val="0"/>
+          <w:numId w:val="84"/>
+        </w:numPr>
+        <w:spacing w:before="0" w:beforeAutospacing="0" w:after="240" w:afterAutospacing="0"/>
+        <w:textAlignment w:val="baseline"/>
+        <w:rPr>
+          <w:rFonts w:ascii="Roboto" w:eastAsiaTheme="minorHAnsi" w:hAnsi="Roboto" w:cs="Arial"/>
+          <w:lang w:eastAsia="en-US"/>
+        </w:rPr>
+      </w:pPr>
+      <w:r>
+        <w:rPr>
+          <w:rFonts w:ascii="Roboto" w:eastAsiaTheme="minorHAnsi" w:hAnsi="Roboto" w:cs="Arial"/>
+          <w:lang w:eastAsia="en-US"/>
+        </w:rPr>
+        <w:t>Το σύστημα</w:t>
+      </w:r>
+      <w:r>
+        <w:rPr>
+          <w:rFonts w:ascii="Roboto" w:eastAsiaTheme="minorHAnsi" w:hAnsi="Roboto" w:cs="Arial"/>
+          <w:lang w:eastAsia="en-US"/>
+        </w:rPr>
+        <w:t xml:space="preserve"> εμφανίζει κατάλληλο μήνυμα σφάλματος</w:t>
+      </w:r>
+    </w:p>
+    <w:p>
+      <w:pPr>
+        <w:pStyle w:val="NormalWeb"/>
+        <w:numPr>
+          <w:ilvl w:val="0"/>
+          <w:numId w:val="84"/>
         </w:numPr>
         <w:spacing w:before="0" w:beforeAutospacing="0" w:after="240" w:afterAutospacing="0"/>
         <w:textAlignment w:val="baseline"/>
@@ -2819,1827 +4611,57 @@
           <w:rFonts w:ascii="Roboto" w:eastAsiaTheme="minorHAnsi" w:hAnsi="Roboto" w:cs="Arial"/>
           <w:lang w:eastAsia="en-US"/>
         </w:rPr>
-        <w:t>αποθηκεύει</w:t>
-      </w:r>
-      <w:r>
-        <w:rPr>
-          <w:rFonts w:ascii="Roboto" w:eastAsiaTheme="minorHAnsi" w:hAnsi="Roboto" w:cs="Arial"/>
-          <w:lang w:eastAsia="en-US"/>
-        </w:rPr>
-        <w:t xml:space="preserve"> </w:t>
-      </w:r>
-      <w:r>
-        <w:rPr>
-          <w:rFonts w:ascii="Roboto" w:eastAsiaTheme="minorHAnsi" w:hAnsi="Roboto" w:cs="Arial"/>
-          <w:lang w:eastAsia="en-US"/>
-        </w:rPr>
-        <w:t>σ</w:t>
-      </w:r>
-      <w:r>
-        <w:rPr>
-          <w:rFonts w:ascii="Roboto" w:eastAsiaTheme="minorHAnsi" w:hAnsi="Roboto" w:cs="Arial"/>
-          <w:lang w:eastAsia="en-US"/>
-        </w:rPr>
-        <w:t xml:space="preserve">τη βάση δεδομένων την κράτηση που έχει κάνει ο </w:t>
-      </w:r>
-      <w:r>
-        <w:rPr>
-          <w:rFonts w:ascii="Roboto" w:eastAsiaTheme="minorHAnsi" w:hAnsi="Roboto" w:cs="Arial"/>
-          <w:lang w:eastAsia="en-US"/>
-        </w:rPr>
-        <w:t>πελάτης</w:t>
-      </w:r>
-      <w:r>
-        <w:rPr>
-          <w:rFonts w:ascii="Roboto" w:eastAsiaTheme="minorHAnsi" w:hAnsi="Roboto" w:cs="Arial"/>
-          <w:lang w:eastAsia="en-US"/>
-        </w:rPr>
-        <w:t>.</w:t>
-      </w:r>
-    </w:p>
-    <w:p>
-      <w:pPr>
-        <w:pStyle w:val="NormalWeb"/>
-        <w:numPr>
-          <w:ilvl w:val="0"/>
-          <w:numId w:val="4"/>
-        </w:numPr>
-        <w:spacing w:before="0" w:beforeAutospacing="0" w:after="240" w:afterAutospacing="0"/>
-        <w:textAlignment w:val="baseline"/>
-        <w:rPr>
-          <w:rFonts w:ascii="Roboto" w:eastAsiaTheme="minorHAnsi" w:hAnsi="Roboto" w:cs="Arial"/>
-          <w:lang w:eastAsia="en-US"/>
-        </w:rPr>
-      </w:pPr>
-      <w:r>
-        <w:rPr>
-          <w:rFonts w:ascii="Roboto" w:eastAsiaTheme="minorHAnsi" w:hAnsi="Roboto" w:cs="Arial"/>
-          <w:lang w:eastAsia="en-US"/>
-        </w:rPr>
-        <w:t xml:space="preserve">Το σύστημα </w:t>
-      </w:r>
-      <w:r>
-        <w:rPr>
-          <w:rFonts w:ascii="Roboto" w:eastAsiaTheme="minorHAnsi" w:hAnsi="Roboto" w:cs="Arial"/>
-          <w:lang w:eastAsia="en-US"/>
-        </w:rPr>
-        <w:t>εμφανίζει την οθόνη</w:t>
-      </w:r>
-      <w:r>
-        <w:rPr>
-          <w:rFonts w:ascii="Roboto" w:eastAsiaTheme="minorHAnsi" w:hAnsi="Roboto" w:cs="Arial"/>
-          <w:lang w:eastAsia="en-US"/>
-        </w:rPr>
-        <w:t xml:space="preserve"> </w:t>
-      </w:r>
-      <w:r>
-        <w:rPr>
-          <w:rFonts w:ascii="Roboto" w:eastAsiaTheme="minorHAnsi" w:hAnsi="Roboto" w:cs="Arial"/>
-          <w:lang w:eastAsia="en-US"/>
-        </w:rPr>
-        <w:t>“</w:t>
-      </w:r>
-      <w:r>
-        <w:rPr>
-          <w:rFonts w:ascii="Roboto" w:eastAsiaTheme="minorHAnsi" w:hAnsi="Roboto" w:cs="Arial"/>
-          <w:lang w:eastAsia="en-US"/>
-        </w:rPr>
-        <w:t>Ξεκλείδωμα Οχήματος</w:t>
-      </w:r>
-      <w:r>
-        <w:rPr>
-          <w:rFonts w:ascii="Roboto" w:eastAsiaTheme="minorHAnsi" w:hAnsi="Roboto" w:cs="Arial"/>
-          <w:lang w:eastAsia="en-US"/>
-        </w:rPr>
-        <w:t>”</w:t>
-      </w:r>
-    </w:p>
-    <w:p>
-      <w:pPr>
-        <w:spacing w:line="360" w:lineRule="auto"/>
-        <w:rPr>
-          <w:rFonts w:ascii="Roboto" w:eastAsiaTheme="majorEastAsia" w:hAnsi="Roboto" w:cs="Arial"/>
-          <w:b/>
-          <w:bCs/>
-          <w:sz w:val="24"/>
-          <w:szCs w:val="24"/>
-        </w:rPr>
-      </w:pPr>
-      <w:r>
-        <w:rPr>
-          <w:rFonts w:ascii="Roboto" w:eastAsiaTheme="majorEastAsia" w:hAnsi="Roboto" w:cs="Arial"/>
-          <w:b/>
-          <w:bCs/>
-          <w:sz w:val="24"/>
-          <w:szCs w:val="24"/>
-        </w:rPr>
-        <w:t xml:space="preserve">Εναλλακτική Ροή </w:t>
-      </w:r>
-      <w:r>
-        <w:rPr>
-          <w:rFonts w:ascii="Roboto" w:eastAsiaTheme="majorEastAsia" w:hAnsi="Roboto" w:cs="Arial"/>
-          <w:b/>
-          <w:bCs/>
-          <w:sz w:val="24"/>
-          <w:szCs w:val="24"/>
-        </w:rPr>
-        <w:t>1 - Ύπαρξη προηγούμενου χρέους</w:t>
-      </w:r>
-      <w:r>
-        <w:rPr>
-          <w:rFonts w:ascii="Roboto" w:eastAsiaTheme="majorEastAsia" w:hAnsi="Roboto" w:cs="Arial"/>
-          <w:b/>
-          <w:bCs/>
-          <w:sz w:val="24"/>
-          <w:szCs w:val="24"/>
-        </w:rPr>
-        <w:t xml:space="preserve"> (Βήμα </w:t>
-      </w:r>
-      <w:r>
-        <w:rPr>
-          <w:rFonts w:ascii="Roboto" w:eastAsiaTheme="majorEastAsia" w:hAnsi="Roboto" w:cs="Arial"/>
-          <w:b/>
-          <w:bCs/>
-          <w:sz w:val="24"/>
-          <w:szCs w:val="24"/>
-        </w:rPr>
-        <w:t>2</w:t>
-      </w:r>
-      <w:r>
-        <w:rPr>
-          <w:rFonts w:ascii="Roboto" w:eastAsiaTheme="majorEastAsia" w:hAnsi="Roboto" w:cs="Arial"/>
-          <w:b/>
-          <w:bCs/>
-          <w:sz w:val="24"/>
-          <w:szCs w:val="24"/>
-        </w:rPr>
-        <w:t>)</w:t>
-      </w:r>
-      <w:r>
-        <w:rPr>
-          <w:rFonts w:ascii="Roboto" w:eastAsiaTheme="majorEastAsia" w:hAnsi="Roboto" w:cs="Arial"/>
-          <w:b/>
-          <w:bCs/>
-          <w:sz w:val="24"/>
-          <w:szCs w:val="24"/>
-        </w:rPr>
-        <w:t>:</w:t>
-      </w:r>
-    </w:p>
-    <w:p>
-      <w:pPr>
-        <w:pStyle w:val="NormalWeb"/>
-        <w:numPr>
-          <w:ilvl w:val="0"/>
-          <w:numId w:val="9"/>
-        </w:numPr>
-        <w:spacing w:before="0" w:beforeAutospacing="0" w:after="240" w:afterAutospacing="0"/>
-        <w:textAlignment w:val="baseline"/>
-        <w:rPr>
-          <w:rFonts w:ascii="Roboto" w:eastAsiaTheme="minorHAnsi" w:hAnsi="Roboto" w:cs="Arial"/>
-          <w:lang w:eastAsia="en-US"/>
-        </w:rPr>
-      </w:pPr>
-      <w:r>
-        <w:rPr>
-          <w:rFonts w:ascii="Roboto" w:eastAsiaTheme="minorHAnsi" w:hAnsi="Roboto" w:cs="Arial"/>
-          <w:lang w:eastAsia="en-US"/>
-        </w:rPr>
-        <w:t xml:space="preserve">Το σύστημα διαπιστώνει ότι ο </w:t>
-      </w:r>
-      <w:r>
-        <w:rPr>
-          <w:rFonts w:ascii="Roboto" w:eastAsiaTheme="minorHAnsi" w:hAnsi="Roboto" w:cs="Arial"/>
-          <w:lang w:eastAsia="en-US"/>
-        </w:rPr>
-        <w:t xml:space="preserve">πελάτης </w:t>
-      </w:r>
-      <w:r>
-        <w:rPr>
-          <w:rFonts w:ascii="Roboto" w:eastAsiaTheme="minorHAnsi" w:hAnsi="Roboto" w:cs="Arial"/>
-          <w:lang w:eastAsia="en-US"/>
-        </w:rPr>
-        <w:t>έχει αρνητικό υπόλοιπο στο πορτοφόλι του λόγω χρέους από προηγούμενη μετακίνηση</w:t>
-      </w:r>
-    </w:p>
-    <w:p>
-      <w:pPr>
-        <w:pStyle w:val="NormalWeb"/>
-        <w:numPr>
-          <w:ilvl w:val="0"/>
-          <w:numId w:val="9"/>
-        </w:numPr>
-        <w:spacing w:before="0" w:beforeAutospacing="0" w:after="240" w:afterAutospacing="0"/>
-        <w:textAlignment w:val="baseline"/>
-        <w:rPr>
-          <w:rFonts w:ascii="Roboto" w:eastAsiaTheme="minorHAnsi" w:hAnsi="Roboto" w:cs="Arial"/>
-          <w:lang w:eastAsia="en-US"/>
-        </w:rPr>
-      </w:pPr>
-      <w:r>
-        <w:rPr>
-          <w:rFonts w:ascii="Roboto" w:eastAsiaTheme="minorHAnsi" w:hAnsi="Roboto" w:cs="Arial"/>
-          <w:lang w:eastAsia="en-US"/>
-        </w:rPr>
-        <w:t xml:space="preserve">Το σύστημα εμφανίζει προειδοποιητικό μήνυμα στον </w:t>
-      </w:r>
-      <w:r>
-        <w:rPr>
-          <w:rFonts w:ascii="Roboto" w:eastAsiaTheme="minorHAnsi" w:hAnsi="Roboto" w:cs="Arial"/>
-          <w:lang w:eastAsia="en-US"/>
-        </w:rPr>
-        <w:t>πελάτη</w:t>
-      </w:r>
-      <w:r>
-        <w:rPr>
-          <w:rFonts w:ascii="Roboto" w:eastAsiaTheme="minorHAnsi" w:hAnsi="Roboto" w:cs="Arial"/>
-          <w:lang w:eastAsia="en-US"/>
-        </w:rPr>
-        <w:t xml:space="preserve"> και </w:t>
-      </w:r>
-      <w:r>
-        <w:rPr>
-          <w:rFonts w:ascii="Roboto" w:eastAsiaTheme="minorHAnsi" w:hAnsi="Roboto" w:cs="Arial"/>
-          <w:lang w:eastAsia="en-US"/>
-        </w:rPr>
-        <w:t>τον προτρέπει να φορτίσει το πορτοφόλι του</w:t>
-      </w:r>
-    </w:p>
-    <w:p>
-      <w:pPr>
-        <w:pStyle w:val="NormalWeb"/>
-        <w:numPr>
-          <w:ilvl w:val="0"/>
-          <w:numId w:val="9"/>
-        </w:numPr>
-        <w:spacing w:before="0" w:beforeAutospacing="0" w:after="240" w:afterAutospacing="0"/>
-        <w:textAlignment w:val="baseline"/>
-        <w:rPr>
-          <w:rFonts w:ascii="Roboto" w:eastAsiaTheme="minorHAnsi" w:hAnsi="Roboto" w:cs="Arial"/>
-          <w:lang w:eastAsia="en-US"/>
-        </w:rPr>
-      </w:pPr>
-      <w:r>
-        <w:rPr>
-          <w:rFonts w:ascii="Roboto" w:eastAsiaTheme="minorHAnsi" w:hAnsi="Roboto" w:cs="Arial"/>
-          <w:lang w:eastAsia="en-US"/>
-        </w:rPr>
-        <w:t xml:space="preserve">Ο πελάτης επιλέγει να φορτίσει το πορτοφόλι του. Η ροή μεταφέρεται στην περίπτωση χρήσης </w:t>
-      </w:r>
-      <w:r>
-        <w:rPr>
-          <w:rFonts w:ascii="Roboto" w:eastAsiaTheme="minorHAnsi" w:hAnsi="Roboto" w:cs="Arial"/>
-          <w:lang w:eastAsia="en-US"/>
-        </w:rPr>
-        <w:t>“</w:t>
-      </w:r>
-      <w:r>
-        <w:rPr>
-          <w:rFonts w:ascii="Roboto" w:eastAsiaTheme="minorHAnsi" w:hAnsi="Roboto" w:cs="Arial"/>
-          <w:lang w:eastAsia="en-US"/>
-        </w:rPr>
-        <w:t>Φόρτιση Πορτοφολιού</w:t>
-      </w:r>
-      <w:r>
-        <w:rPr>
-          <w:rFonts w:ascii="Roboto" w:eastAsiaTheme="minorHAnsi" w:hAnsi="Roboto" w:cs="Arial"/>
-          <w:lang w:eastAsia="en-US"/>
-        </w:rPr>
-        <w:t>”</w:t>
-      </w:r>
-    </w:p>
-    <w:p>
-      <w:pPr>
-        <w:spacing w:line="360" w:lineRule="auto"/>
-        <w:rPr>
-          <w:rFonts w:ascii="Roboto" w:eastAsiaTheme="majorEastAsia" w:hAnsi="Roboto" w:cs="Arial"/>
-          <w:b/>
-          <w:bCs/>
-          <w:sz w:val="24"/>
-          <w:szCs w:val="24"/>
-        </w:rPr>
-      </w:pPr>
-      <w:r>
-        <w:rPr>
-          <w:rFonts w:ascii="Roboto" w:eastAsiaTheme="majorEastAsia" w:hAnsi="Roboto" w:cs="Arial"/>
-          <w:b/>
-          <w:bCs/>
-          <w:sz w:val="24"/>
-          <w:szCs w:val="24"/>
-        </w:rPr>
-        <w:t xml:space="preserve">Εναλλακτική Ροή </w:t>
-      </w:r>
-      <w:r>
-        <w:rPr>
-          <w:rFonts w:ascii="Roboto" w:eastAsiaTheme="majorEastAsia" w:hAnsi="Roboto" w:cs="Arial"/>
-          <w:b/>
-          <w:bCs/>
-          <w:sz w:val="24"/>
-          <w:szCs w:val="24"/>
-        </w:rPr>
-        <w:t xml:space="preserve">2 – Απαιτούμενο δίπλωμα </w:t>
-      </w:r>
-      <w:r>
-        <w:rPr>
-          <w:rFonts w:ascii="Roboto" w:eastAsiaTheme="majorEastAsia" w:hAnsi="Roboto" w:cs="Arial"/>
-          <w:b/>
-          <w:bCs/>
-          <w:sz w:val="24"/>
-          <w:szCs w:val="24"/>
-        </w:rPr>
-        <w:t xml:space="preserve">(Βήμα </w:t>
-      </w:r>
-      <w:r>
-        <w:rPr>
-          <w:rFonts w:ascii="Roboto" w:eastAsiaTheme="majorEastAsia" w:hAnsi="Roboto" w:cs="Arial"/>
-          <w:b/>
-          <w:bCs/>
-          <w:sz w:val="24"/>
-          <w:szCs w:val="24"/>
-        </w:rPr>
-        <w:t>5</w:t>
-      </w:r>
-      <w:r>
-        <w:rPr>
-          <w:rFonts w:ascii="Roboto" w:eastAsiaTheme="majorEastAsia" w:hAnsi="Roboto" w:cs="Arial"/>
-          <w:b/>
-          <w:bCs/>
-          <w:sz w:val="24"/>
-          <w:szCs w:val="24"/>
-        </w:rPr>
-        <w:t>)</w:t>
-      </w:r>
-      <w:r>
-        <w:rPr>
-          <w:rFonts w:ascii="Roboto" w:eastAsiaTheme="majorEastAsia" w:hAnsi="Roboto" w:cs="Arial"/>
-          <w:b/>
-          <w:bCs/>
-          <w:sz w:val="24"/>
-          <w:szCs w:val="24"/>
-        </w:rPr>
-        <w:t>:</w:t>
-      </w:r>
-    </w:p>
-    <w:p>
-      <w:pPr>
-        <w:pStyle w:val="NormalWeb"/>
-        <w:numPr>
-          <w:ilvl w:val="0"/>
-          <w:numId w:val="5"/>
-        </w:numPr>
-        <w:spacing w:before="0" w:beforeAutospacing="0" w:after="240" w:afterAutospacing="0"/>
-        <w:textAlignment w:val="baseline"/>
-        <w:rPr>
-          <w:rFonts w:ascii="Roboto" w:eastAsiaTheme="minorHAnsi" w:hAnsi="Roboto" w:cs="Arial"/>
-          <w:lang w:eastAsia="en-US"/>
-        </w:rPr>
-      </w:pPr>
-      <w:r>
-        <w:rPr>
-          <w:rFonts w:ascii="Roboto" w:eastAsiaTheme="minorHAnsi" w:hAnsi="Roboto" w:cs="Arial"/>
-          <w:lang w:eastAsia="en-US"/>
-        </w:rPr>
-        <w:t>Το σύστημα διαπιστώνει ότι το επιλεγμένο όχημα απαιτεί δίπλωμα (</w:t>
-      </w:r>
-      <w:r>
-        <w:rPr>
-          <w:rFonts w:ascii="Roboto" w:eastAsiaTheme="minorHAnsi" w:hAnsi="Roboto" w:cs="Arial"/>
-          <w:lang w:eastAsia="en-US"/>
-        </w:rPr>
-        <w:t>“</w:t>
-      </w:r>
-      <w:r>
-        <w:rPr>
-          <w:rFonts w:ascii="Roboto" w:eastAsiaTheme="minorHAnsi" w:hAnsi="Roboto" w:cs="Arial"/>
-          <w:lang w:eastAsia="en-US"/>
-        </w:rPr>
-        <w:t>Αυτοκίνητο</w:t>
-      </w:r>
-      <w:r>
-        <w:rPr>
-          <w:rFonts w:ascii="Roboto" w:eastAsiaTheme="minorHAnsi" w:hAnsi="Roboto" w:cs="Arial"/>
-          <w:lang w:eastAsia="en-US"/>
-        </w:rPr>
-        <w:t>”</w:t>
-      </w:r>
-      <w:r>
-        <w:rPr>
-          <w:rFonts w:ascii="Roboto" w:eastAsiaTheme="minorHAnsi" w:hAnsi="Roboto" w:cs="Arial"/>
-          <w:lang w:eastAsia="en-US"/>
-        </w:rPr>
-        <w:t xml:space="preserve"> ή </w:t>
-      </w:r>
-      <w:r>
-        <w:rPr>
-          <w:rFonts w:ascii="Roboto" w:eastAsiaTheme="minorHAnsi" w:hAnsi="Roboto" w:cs="Arial"/>
-          <w:lang w:eastAsia="en-US"/>
-        </w:rPr>
-        <w:t>“</w:t>
-      </w:r>
-      <w:r>
-        <w:rPr>
-          <w:rFonts w:ascii="Roboto" w:eastAsiaTheme="minorHAnsi" w:hAnsi="Roboto" w:cs="Arial"/>
-          <w:lang w:eastAsia="en-US"/>
-        </w:rPr>
-        <w:t>Μηχανάκι</w:t>
-      </w:r>
-      <w:r>
-        <w:rPr>
-          <w:rFonts w:ascii="Roboto" w:eastAsiaTheme="minorHAnsi" w:hAnsi="Roboto" w:cs="Arial"/>
-          <w:lang w:eastAsia="en-US"/>
-        </w:rPr>
-        <w:t>”</w:t>
-      </w:r>
-      <w:r>
-        <w:rPr>
-          <w:rFonts w:ascii="Roboto" w:eastAsiaTheme="minorHAnsi" w:hAnsi="Roboto" w:cs="Arial"/>
-          <w:lang w:eastAsia="en-US"/>
-        </w:rPr>
-        <w:t>)</w:t>
-      </w:r>
-    </w:p>
-    <w:p>
-      <w:pPr>
-        <w:pStyle w:val="NormalWeb"/>
-        <w:numPr>
-          <w:ilvl w:val="0"/>
-          <w:numId w:val="5"/>
-        </w:numPr>
-        <w:spacing w:before="0" w:beforeAutospacing="0" w:after="240" w:afterAutospacing="0"/>
-        <w:textAlignment w:val="baseline"/>
-        <w:rPr>
-          <w:rFonts w:ascii="Roboto" w:eastAsiaTheme="minorHAnsi" w:hAnsi="Roboto" w:cs="Arial"/>
-          <w:lang w:eastAsia="en-US"/>
-        </w:rPr>
-      </w:pPr>
-      <w:r>
-        <w:rPr>
-          <w:rFonts w:ascii="Roboto" w:eastAsiaTheme="minorHAnsi" w:hAnsi="Roboto" w:cs="Arial"/>
-          <w:lang w:eastAsia="en-US"/>
-        </w:rPr>
-        <w:t>Το σύστημα ελέγχει αν ο πελάτης έχει συνδέσει δίπλωμα οδήγησης με τον λογαριασμό του</w:t>
-      </w:r>
-    </w:p>
-    <w:p>
-      <w:pPr>
-        <w:pStyle w:val="NormalWeb"/>
-        <w:numPr>
-          <w:ilvl w:val="0"/>
-          <w:numId w:val="5"/>
-        </w:numPr>
-        <w:spacing w:before="0" w:beforeAutospacing="0" w:after="240" w:afterAutospacing="0"/>
-        <w:textAlignment w:val="baseline"/>
-        <w:rPr>
-          <w:rFonts w:ascii="Roboto" w:eastAsiaTheme="minorHAnsi" w:hAnsi="Roboto" w:cs="Arial"/>
-          <w:lang w:eastAsia="en-US"/>
-        </w:rPr>
-      </w:pPr>
-      <w:r>
-        <w:rPr>
-          <w:rFonts w:ascii="Roboto" w:eastAsiaTheme="minorHAnsi" w:hAnsi="Roboto" w:cs="Arial"/>
-          <w:lang w:eastAsia="en-US"/>
-        </w:rPr>
-        <w:t>Το σύστημα επιβεβαιώνει ότι ο πελάτης έχει συνδέσει δίπλωμα οδήγησης</w:t>
-      </w:r>
-    </w:p>
-    <w:p>
-      <w:pPr>
-        <w:pStyle w:val="NormalWeb"/>
-        <w:numPr>
-          <w:ilvl w:val="0"/>
-          <w:numId w:val="5"/>
-        </w:numPr>
-        <w:spacing w:before="0" w:beforeAutospacing="0" w:after="240" w:afterAutospacing="0"/>
-        <w:textAlignment w:val="baseline"/>
-        <w:rPr>
-          <w:rFonts w:ascii="Roboto" w:eastAsiaTheme="minorHAnsi" w:hAnsi="Roboto" w:cs="Arial"/>
-          <w:lang w:eastAsia="en-US"/>
-        </w:rPr>
-      </w:pPr>
-      <w:r>
-        <w:rPr>
-          <w:rFonts w:ascii="Roboto" w:eastAsiaTheme="minorHAnsi" w:hAnsi="Roboto" w:cs="Arial"/>
-          <w:lang w:eastAsia="en-US"/>
-        </w:rPr>
-        <w:t>Το σύστημα ελέγχει αν το δίπλωμα οδήγησης αφορά το επιλεγμένο μεταφορικό μέσο</w:t>
-      </w:r>
-    </w:p>
-    <w:p>
-      <w:pPr>
-        <w:pStyle w:val="NormalWeb"/>
-        <w:numPr>
-          <w:ilvl w:val="0"/>
-          <w:numId w:val="5"/>
-        </w:numPr>
-        <w:spacing w:before="0" w:beforeAutospacing="0" w:after="240" w:afterAutospacing="0"/>
-        <w:textAlignment w:val="baseline"/>
-        <w:rPr>
-          <w:rFonts w:ascii="Roboto" w:eastAsiaTheme="minorHAnsi" w:hAnsi="Roboto" w:cs="Arial"/>
-          <w:lang w:eastAsia="en-US"/>
-        </w:rPr>
-      </w:pPr>
-      <w:r>
-        <w:rPr>
-          <w:rFonts w:ascii="Roboto" w:eastAsiaTheme="minorHAnsi" w:hAnsi="Roboto" w:cs="Arial"/>
-          <w:lang w:eastAsia="en-US"/>
-        </w:rPr>
-        <w:t>Το σύστημα επιβεβαιώνει ότι το δίπλωμα οδήγησης αφορά το επιλεγμένο μεταφορικό μέσο</w:t>
-      </w:r>
-    </w:p>
-    <w:p>
-      <w:pPr>
-        <w:pStyle w:val="NormalWeb"/>
-        <w:numPr>
-          <w:ilvl w:val="0"/>
-          <w:numId w:val="5"/>
-        </w:numPr>
-        <w:spacing w:before="0" w:beforeAutospacing="0" w:after="240" w:afterAutospacing="0"/>
-        <w:textAlignment w:val="baseline"/>
-        <w:rPr>
-          <w:rFonts w:ascii="Roboto" w:eastAsiaTheme="minorHAnsi" w:hAnsi="Roboto" w:cs="Arial"/>
-          <w:lang w:eastAsia="en-US"/>
-        </w:rPr>
-      </w:pPr>
-      <w:r>
-        <w:rPr>
-          <w:rFonts w:ascii="Roboto" w:eastAsiaTheme="minorHAnsi" w:hAnsi="Roboto" w:cs="Arial"/>
-          <w:lang w:eastAsia="en-US"/>
-        </w:rPr>
-        <w:t>Επιστροφή στο βήμα 7 της βασικής ροής</w:t>
-      </w:r>
-    </w:p>
-    <w:p>
-      <w:pPr>
-        <w:spacing w:line="360" w:lineRule="auto"/>
-        <w:rPr>
-          <w:rFonts w:ascii="Roboto" w:eastAsiaTheme="majorEastAsia" w:hAnsi="Roboto" w:cs="Arial"/>
-          <w:b/>
-          <w:bCs/>
-          <w:sz w:val="24"/>
-          <w:szCs w:val="24"/>
-        </w:rPr>
-      </w:pPr>
-      <w:r>
-        <w:rPr>
-          <w:rFonts w:ascii="Roboto" w:eastAsiaTheme="majorEastAsia" w:hAnsi="Roboto" w:cs="Arial"/>
-          <w:b/>
-          <w:bCs/>
-          <w:sz w:val="24"/>
-          <w:szCs w:val="24"/>
-        </w:rPr>
-        <w:t xml:space="preserve">Εναλλακτική Ροή </w:t>
-      </w:r>
-      <w:r>
-        <w:rPr>
-          <w:rFonts w:ascii="Roboto" w:eastAsiaTheme="majorEastAsia" w:hAnsi="Roboto" w:cs="Arial"/>
-          <w:b/>
-          <w:bCs/>
-          <w:sz w:val="24"/>
-          <w:szCs w:val="24"/>
-        </w:rPr>
-        <w:t>3 - Μη ύπαρξη διπλώματος οδήγησης</w:t>
-      </w:r>
-      <w:r>
-        <w:rPr>
-          <w:rFonts w:ascii="Roboto" w:eastAsiaTheme="majorEastAsia" w:hAnsi="Roboto" w:cs="Arial"/>
-          <w:b/>
-          <w:bCs/>
-          <w:sz w:val="24"/>
-          <w:szCs w:val="24"/>
-        </w:rPr>
-        <w:t xml:space="preserve"> (</w:t>
-      </w:r>
-      <w:r>
-        <w:rPr>
-          <w:rFonts w:ascii="Roboto" w:eastAsiaTheme="majorEastAsia" w:hAnsi="Roboto" w:cs="Arial"/>
-          <w:b/>
-          <w:bCs/>
-          <w:sz w:val="24"/>
-          <w:szCs w:val="24"/>
-        </w:rPr>
-        <w:t xml:space="preserve">Εναλλακτική Ροή 2, </w:t>
-      </w:r>
-      <w:r>
-        <w:rPr>
-          <w:rFonts w:ascii="Roboto" w:eastAsiaTheme="majorEastAsia" w:hAnsi="Roboto" w:cs="Arial"/>
-          <w:b/>
-          <w:bCs/>
-          <w:sz w:val="24"/>
-          <w:szCs w:val="24"/>
-        </w:rPr>
-        <w:t xml:space="preserve">Βήμα </w:t>
-      </w:r>
-      <w:r>
-        <w:rPr>
-          <w:rFonts w:ascii="Roboto" w:eastAsiaTheme="majorEastAsia" w:hAnsi="Roboto" w:cs="Arial"/>
-          <w:b/>
-          <w:bCs/>
-          <w:sz w:val="24"/>
-          <w:szCs w:val="24"/>
-        </w:rPr>
-        <w:t>2</w:t>
-      </w:r>
-      <w:r>
-        <w:rPr>
-          <w:rFonts w:ascii="Roboto" w:eastAsiaTheme="majorEastAsia" w:hAnsi="Roboto" w:cs="Arial"/>
-          <w:b/>
-          <w:bCs/>
-          <w:sz w:val="24"/>
-          <w:szCs w:val="24"/>
-        </w:rPr>
-        <w:t>)</w:t>
-      </w:r>
-      <w:r>
-        <w:rPr>
-          <w:rFonts w:ascii="Roboto" w:eastAsiaTheme="majorEastAsia" w:hAnsi="Roboto" w:cs="Arial"/>
-          <w:b/>
-          <w:bCs/>
-          <w:sz w:val="24"/>
-          <w:szCs w:val="24"/>
-        </w:rPr>
-        <w:t>:</w:t>
-      </w:r>
-    </w:p>
-    <w:p>
-      <w:pPr>
-        <w:pStyle w:val="NormalWeb"/>
-        <w:numPr>
-          <w:ilvl w:val="0"/>
-          <w:numId w:val="8"/>
-        </w:numPr>
-        <w:spacing w:before="0" w:beforeAutospacing="0" w:after="240" w:afterAutospacing="0"/>
-        <w:textAlignment w:val="baseline"/>
-        <w:rPr>
-          <w:rFonts w:ascii="Roboto" w:eastAsiaTheme="minorHAnsi" w:hAnsi="Roboto" w:cs="Arial"/>
-          <w:lang w:eastAsia="en-US"/>
-        </w:rPr>
-      </w:pPr>
-      <w:r>
-        <w:rPr>
-          <w:rFonts w:ascii="Roboto" w:eastAsiaTheme="minorHAnsi" w:hAnsi="Roboto" w:cs="Arial"/>
-          <w:lang w:eastAsia="en-US"/>
-        </w:rPr>
-        <w:t xml:space="preserve">Το σύστημα διαπιστώνει ότι ο </w:t>
-      </w:r>
-      <w:r>
-        <w:rPr>
-          <w:rFonts w:ascii="Roboto" w:eastAsiaTheme="minorHAnsi" w:hAnsi="Roboto" w:cs="Arial"/>
-          <w:lang w:eastAsia="en-US"/>
-        </w:rPr>
-        <w:t>πελάτης δεν έχει συνδέσει δίπλωμα οδήγησης με τον λογαριασμό του</w:t>
-      </w:r>
-    </w:p>
-    <w:p>
-      <w:pPr>
-        <w:pStyle w:val="NormalWeb"/>
-        <w:numPr>
-          <w:ilvl w:val="0"/>
-          <w:numId w:val="8"/>
-        </w:numPr>
-        <w:spacing w:before="0" w:beforeAutospacing="0" w:after="240" w:afterAutospacing="0"/>
-        <w:textAlignment w:val="baseline"/>
-        <w:rPr>
-          <w:rFonts w:ascii="Roboto" w:eastAsiaTheme="minorHAnsi" w:hAnsi="Roboto" w:cs="Arial"/>
-          <w:lang w:eastAsia="en-US"/>
-        </w:rPr>
-      </w:pPr>
-      <w:r>
-        <w:rPr>
-          <w:rFonts w:ascii="Roboto" w:eastAsiaTheme="minorHAnsi" w:hAnsi="Roboto" w:cs="Arial"/>
-          <w:lang w:eastAsia="en-US"/>
-        </w:rPr>
-        <w:t xml:space="preserve">Το σύστημα </w:t>
-      </w:r>
-      <w:r>
-        <w:rPr>
-          <w:rFonts w:ascii="Roboto" w:eastAsiaTheme="minorHAnsi" w:hAnsi="Roboto" w:cs="Arial"/>
-          <w:lang w:eastAsia="en-US"/>
-        </w:rPr>
-        <w:t xml:space="preserve">εμφανίζει κατάλληλο μήνυμα στον πελάτη που τον </w:t>
-      </w:r>
-      <w:r>
-        <w:rPr>
-          <w:rFonts w:ascii="Roboto" w:eastAsiaTheme="minorHAnsi" w:hAnsi="Roboto" w:cs="Arial"/>
-          <w:lang w:eastAsia="en-US"/>
-        </w:rPr>
-        <w:t>ενημερώνει ότι δεν μπορεί να χρησιμοποιήσει το συγκεκριμένο όχημα χωρίς δίπλωμα οδήγησης</w:t>
-      </w:r>
-      <w:r>
-        <w:rPr>
-          <w:rFonts w:ascii="Roboto" w:eastAsiaTheme="minorHAnsi" w:hAnsi="Roboto" w:cs="Arial"/>
-          <w:lang w:eastAsia="en-US"/>
-        </w:rPr>
-        <w:t xml:space="preserve"> και του δίνει </w:t>
-      </w:r>
-      <w:r>
-        <w:rPr>
-          <w:rFonts w:ascii="Roboto" w:eastAsiaTheme="minorHAnsi" w:hAnsi="Roboto" w:cs="Arial"/>
-          <w:lang w:eastAsia="en-US"/>
-        </w:rPr>
-        <w:t xml:space="preserve">την επιλογή να </w:t>
-      </w:r>
-      <w:r>
-        <w:rPr>
-          <w:rFonts w:ascii="Roboto" w:eastAsiaTheme="minorHAnsi" w:hAnsi="Roboto" w:cs="Arial"/>
-          <w:lang w:eastAsia="en-US"/>
-        </w:rPr>
-        <w:t>το εισάγει</w:t>
-      </w:r>
-    </w:p>
-    <w:p>
-      <w:pPr>
-        <w:pStyle w:val="NormalWeb"/>
-        <w:numPr>
-          <w:ilvl w:val="0"/>
-          <w:numId w:val="8"/>
-        </w:numPr>
-        <w:spacing w:before="0" w:beforeAutospacing="0" w:after="240" w:afterAutospacing="0"/>
-        <w:textAlignment w:val="baseline"/>
-        <w:rPr>
-          <w:rFonts w:ascii="Roboto" w:eastAsiaTheme="minorHAnsi" w:hAnsi="Roboto" w:cs="Arial"/>
-          <w:lang w:eastAsia="en-US"/>
-        </w:rPr>
-      </w:pPr>
-      <w:r>
-        <w:rPr>
-          <w:rFonts w:ascii="Roboto" w:eastAsiaTheme="minorHAnsi" w:hAnsi="Roboto" w:cs="Arial"/>
-          <w:lang w:eastAsia="en-US"/>
-        </w:rPr>
-        <w:t>Ο πελάτης επιλέγει να εισάγει δίπλωμα.</w:t>
-      </w:r>
-    </w:p>
-    <w:p>
-      <w:pPr>
-        <w:pStyle w:val="NormalWeb"/>
-        <w:numPr>
-          <w:ilvl w:val="0"/>
-          <w:numId w:val="8"/>
-        </w:numPr>
-        <w:spacing w:before="0" w:beforeAutospacing="0" w:after="240" w:afterAutospacing="0"/>
-        <w:textAlignment w:val="baseline"/>
-        <w:rPr>
-          <w:rFonts w:ascii="Roboto" w:eastAsiaTheme="minorHAnsi" w:hAnsi="Roboto" w:cs="Arial"/>
-          <w:lang w:eastAsia="en-US"/>
-        </w:rPr>
-      </w:pPr>
-      <w:r>
-        <w:rPr>
-          <w:rFonts w:ascii="Roboto" w:eastAsiaTheme="minorHAnsi" w:hAnsi="Roboto" w:cs="Arial"/>
-          <w:lang w:eastAsia="en-US"/>
-        </w:rPr>
-        <w:lastRenderedPageBreak/>
-        <w:t xml:space="preserve">Το σύστημα εμφανίζει την οθόνη εισαγωγής διπλώματος. </w:t>
-      </w:r>
-      <w:r>
-        <w:rPr>
-          <w:rFonts w:ascii="Roboto" w:eastAsiaTheme="minorHAnsi" w:hAnsi="Roboto" w:cs="Arial"/>
-          <w:lang w:eastAsia="en-US"/>
-        </w:rPr>
-        <w:t>Η ροή μεταφέρεται στην περίπτωση χρήσης</w:t>
-      </w:r>
-      <w:r>
-        <w:rPr>
-          <w:rFonts w:ascii="Roboto" w:eastAsiaTheme="minorHAnsi" w:hAnsi="Roboto" w:cs="Arial"/>
-          <w:color w:val="000000" w:themeColor="text1"/>
-          <w:lang w:eastAsia="en-US"/>
-        </w:rPr>
-        <w:t xml:space="preserve"> </w:t>
-      </w:r>
-      <w:r>
-        <w:rPr>
-          <w:rFonts w:ascii="Roboto" w:eastAsiaTheme="minorHAnsi" w:hAnsi="Roboto" w:cs="Arial"/>
-          <w:u w:val="single"/>
-          <w:lang w:eastAsia="en-US"/>
-        </w:rPr>
-        <w:t>“</w:t>
-      </w:r>
-      <w:r>
-        <w:rPr>
-          <w:rFonts w:ascii="Roboto" w:eastAsiaTheme="minorHAnsi" w:hAnsi="Roboto" w:cs="Arial"/>
-          <w:color w:val="000000" w:themeColor="text1"/>
-          <w:u w:val="single"/>
-          <w:lang w:eastAsia="en-US"/>
-        </w:rPr>
-        <w:t>Εισαγωγή Διπλώματος Οδήγησης</w:t>
-      </w:r>
-      <w:r>
-        <w:rPr>
-          <w:rFonts w:ascii="Roboto" w:eastAsiaTheme="minorHAnsi" w:hAnsi="Roboto" w:cs="Arial"/>
-          <w:u w:val="single"/>
-          <w:lang w:eastAsia="en-US"/>
-        </w:rPr>
-        <w:t>”</w:t>
-      </w:r>
-      <w:r>
-        <w:rPr>
-          <w:rFonts w:ascii="Roboto" w:eastAsiaTheme="minorHAnsi" w:hAnsi="Roboto" w:cs="Arial"/>
-          <w:color w:val="000000" w:themeColor="text1"/>
-          <w:lang w:eastAsia="en-US"/>
-        </w:rPr>
-        <w:t>.</w:t>
-      </w:r>
-    </w:p>
-    <w:p>
-      <w:pPr>
-        <w:pStyle w:val="NormalWeb"/>
-        <w:numPr>
-          <w:ilvl w:val="0"/>
-          <w:numId w:val="8"/>
-        </w:numPr>
-        <w:spacing w:before="0" w:beforeAutospacing="0" w:after="240" w:afterAutospacing="0"/>
-        <w:textAlignment w:val="baseline"/>
-        <w:rPr>
-          <w:rFonts w:ascii="Roboto" w:eastAsiaTheme="minorHAnsi" w:hAnsi="Roboto" w:cs="Arial"/>
-          <w:lang w:eastAsia="en-US"/>
-        </w:rPr>
-      </w:pPr>
-      <w:r>
-        <w:rPr>
-          <w:rFonts w:ascii="Roboto" w:eastAsiaTheme="minorHAnsi" w:hAnsi="Roboto" w:cs="Arial"/>
-          <w:lang w:eastAsia="en-US"/>
-        </w:rPr>
-        <w:t>Επιστροφή στο βήμα 4 της εναλλακτικής ροής 2</w:t>
-      </w:r>
-    </w:p>
-    <w:p>
-      <w:pPr>
-        <w:spacing w:line="360" w:lineRule="auto"/>
-        <w:rPr>
-          <w:rFonts w:ascii="Roboto" w:eastAsiaTheme="majorEastAsia" w:hAnsi="Roboto" w:cs="Arial"/>
-          <w:b/>
-          <w:bCs/>
-          <w:sz w:val="24"/>
-          <w:szCs w:val="24"/>
-        </w:rPr>
-      </w:pPr>
-      <w:r>
-        <w:rPr>
-          <w:rFonts w:ascii="Roboto" w:eastAsiaTheme="majorEastAsia" w:hAnsi="Roboto" w:cs="Arial"/>
-          <w:b/>
-          <w:bCs/>
-          <w:sz w:val="24"/>
-          <w:szCs w:val="24"/>
-        </w:rPr>
-        <w:t xml:space="preserve">Εναλλακτική Ροή </w:t>
-      </w:r>
-      <w:r>
-        <w:rPr>
-          <w:rFonts w:ascii="Roboto" w:eastAsiaTheme="majorEastAsia" w:hAnsi="Roboto" w:cs="Arial"/>
-          <w:b/>
-          <w:bCs/>
-          <w:sz w:val="24"/>
-          <w:szCs w:val="24"/>
-        </w:rPr>
-        <w:t>4 - Μη εισαγωγή διπλώματος οδήγησης</w:t>
-      </w:r>
-      <w:r>
-        <w:rPr>
-          <w:rFonts w:ascii="Roboto" w:eastAsiaTheme="majorEastAsia" w:hAnsi="Roboto" w:cs="Arial"/>
-          <w:b/>
-          <w:bCs/>
-          <w:sz w:val="24"/>
-          <w:szCs w:val="24"/>
-        </w:rPr>
-        <w:t xml:space="preserve"> (</w:t>
-      </w:r>
-      <w:r>
-        <w:rPr>
-          <w:rFonts w:ascii="Roboto" w:eastAsiaTheme="majorEastAsia" w:hAnsi="Roboto" w:cs="Arial"/>
-          <w:b/>
-          <w:bCs/>
-          <w:sz w:val="24"/>
-          <w:szCs w:val="24"/>
-        </w:rPr>
-        <w:t xml:space="preserve">Εναλλακτική Ροή </w:t>
-      </w:r>
-      <w:r>
-        <w:rPr>
-          <w:rFonts w:ascii="Roboto" w:eastAsiaTheme="majorEastAsia" w:hAnsi="Roboto" w:cs="Arial"/>
-          <w:b/>
-          <w:bCs/>
-          <w:sz w:val="24"/>
-          <w:szCs w:val="24"/>
+        <w:t>αφαιρεί</w:t>
+      </w:r>
+      <w:r>
+        <w:rPr>
+          <w:rFonts w:ascii="Roboto" w:eastAsiaTheme="minorHAnsi" w:hAnsi="Roboto" w:cs="Arial"/>
+          <w:lang w:eastAsia="en-US"/>
+        </w:rPr>
+        <w:t xml:space="preserve"> το επιλεγμένο</w:t>
+      </w:r>
+      <w:r>
+        <w:rPr>
+          <w:rFonts w:ascii="Roboto" w:eastAsiaTheme="minorHAnsi" w:hAnsi="Roboto" w:cs="Arial"/>
+          <w:lang w:eastAsia="en-US"/>
+        </w:rPr>
+        <w:t xml:space="preserve"> όχημα από τις δυνατές επιλογές του χρήστη</w:t>
+      </w:r>
+    </w:p>
+    <w:p>
+      <w:pPr>
+        <w:pStyle w:val="NormalWeb"/>
+        <w:numPr>
+          <w:ilvl w:val="0"/>
+          <w:numId w:val="84"/>
+        </w:numPr>
+        <w:spacing w:before="0" w:beforeAutospacing="0" w:after="240" w:afterAutospacing="0"/>
+        <w:textAlignment w:val="baseline"/>
+        <w:rPr>
+          <w:rFonts w:ascii="Roboto" w:eastAsiaTheme="minorHAnsi" w:hAnsi="Roboto" w:cs="Arial"/>
+          <w:lang w:eastAsia="en-US"/>
+        </w:rPr>
+      </w:pPr>
+      <w:r>
+        <w:rPr>
+          <w:rFonts w:ascii="Roboto" w:eastAsiaTheme="minorHAnsi" w:hAnsi="Roboto" w:cs="Arial"/>
+          <w:lang w:eastAsia="en-US"/>
+        </w:rPr>
+        <w:t xml:space="preserve">Επιστροφή στο βήμα </w:t>
+      </w:r>
+      <w:r>
+        <w:rPr>
+          <w:rFonts w:ascii="Roboto" w:eastAsiaTheme="minorHAnsi" w:hAnsi="Roboto" w:cs="Arial"/>
+          <w:lang w:eastAsia="en-US"/>
+        </w:rPr>
+        <w:t>1</w:t>
+      </w:r>
+      <w:r>
+        <w:rPr>
+          <w:rFonts w:ascii="Roboto" w:eastAsiaTheme="minorHAnsi" w:hAnsi="Roboto" w:cs="Arial"/>
+          <w:lang w:eastAsia="en-US"/>
         </w:rPr>
         <w:t>3</w:t>
-      </w:r>
-      <w:r>
-        <w:rPr>
-          <w:rFonts w:ascii="Roboto" w:eastAsiaTheme="majorEastAsia" w:hAnsi="Roboto" w:cs="Arial"/>
-          <w:b/>
-          <w:bCs/>
-          <w:sz w:val="24"/>
-          <w:szCs w:val="24"/>
-        </w:rPr>
-        <w:t xml:space="preserve">, </w:t>
-      </w:r>
-      <w:r>
-        <w:rPr>
-          <w:rFonts w:ascii="Roboto" w:eastAsiaTheme="majorEastAsia" w:hAnsi="Roboto" w:cs="Arial"/>
-          <w:b/>
-          <w:bCs/>
-          <w:sz w:val="24"/>
-          <w:szCs w:val="24"/>
-        </w:rPr>
-        <w:t xml:space="preserve">Βήμα </w:t>
-      </w:r>
-      <w:r>
-        <w:rPr>
-          <w:rFonts w:ascii="Roboto" w:eastAsiaTheme="majorEastAsia" w:hAnsi="Roboto" w:cs="Arial"/>
-          <w:b/>
-          <w:bCs/>
-          <w:sz w:val="24"/>
-          <w:szCs w:val="24"/>
-        </w:rPr>
-        <w:t>3</w:t>
-      </w:r>
-      <w:r>
-        <w:rPr>
-          <w:rFonts w:ascii="Roboto" w:eastAsiaTheme="majorEastAsia" w:hAnsi="Roboto" w:cs="Arial"/>
-          <w:b/>
-          <w:bCs/>
-          <w:sz w:val="24"/>
-          <w:szCs w:val="24"/>
-        </w:rPr>
-        <w:t>)</w:t>
-      </w:r>
-      <w:r>
-        <w:rPr>
-          <w:rFonts w:ascii="Roboto" w:eastAsiaTheme="majorEastAsia" w:hAnsi="Roboto" w:cs="Arial"/>
-          <w:b/>
-          <w:bCs/>
-          <w:sz w:val="24"/>
-          <w:szCs w:val="24"/>
-        </w:rPr>
-        <w:t>:</w:t>
-      </w:r>
-    </w:p>
-    <w:p>
-      <w:pPr>
-        <w:pStyle w:val="NormalWeb"/>
-        <w:numPr>
-          <w:ilvl w:val="0"/>
-          <w:numId w:val="38"/>
-        </w:numPr>
-        <w:spacing w:before="0" w:beforeAutospacing="0" w:after="240" w:afterAutospacing="0"/>
-        <w:textAlignment w:val="baseline"/>
-        <w:rPr>
-          <w:rFonts w:ascii="Roboto" w:eastAsiaTheme="minorHAnsi" w:hAnsi="Roboto" w:cs="Arial"/>
-          <w:lang w:eastAsia="en-US"/>
-        </w:rPr>
-      </w:pPr>
-      <w:r>
-        <w:rPr>
-          <w:rFonts w:ascii="Roboto" w:eastAsiaTheme="minorHAnsi" w:hAnsi="Roboto" w:cs="Arial"/>
-          <w:lang w:eastAsia="en-US"/>
-        </w:rPr>
-        <w:t>Ο πελάτης επιλέγει να μην εισάγει δίπλωμα</w:t>
-      </w:r>
-    </w:p>
-    <w:p>
-      <w:pPr>
-        <w:pStyle w:val="NormalWeb"/>
-        <w:numPr>
-          <w:ilvl w:val="0"/>
-          <w:numId w:val="38"/>
-        </w:numPr>
-        <w:spacing w:before="0" w:beforeAutospacing="0" w:after="240" w:afterAutospacing="0"/>
-        <w:textAlignment w:val="baseline"/>
-        <w:rPr>
-          <w:rFonts w:ascii="Roboto" w:eastAsiaTheme="minorHAnsi" w:hAnsi="Roboto" w:cs="Arial"/>
-          <w:lang w:eastAsia="en-US"/>
-        </w:rPr>
-      </w:pPr>
-      <w:r>
-        <w:rPr>
-          <w:rFonts w:ascii="Roboto" w:eastAsiaTheme="minorHAnsi" w:hAnsi="Roboto" w:cs="Arial"/>
-          <w:lang w:eastAsia="en-US"/>
-        </w:rPr>
-        <w:t>Το σύστημα επιστρέφει τον πελάτη στην αρχική οθόνη</w:t>
-      </w:r>
-    </w:p>
-    <w:p>
-      <w:pPr>
-        <w:spacing w:line="360" w:lineRule="auto"/>
-        <w:rPr>
-          <w:rFonts w:ascii="Roboto" w:eastAsiaTheme="majorEastAsia" w:hAnsi="Roboto" w:cs="Arial"/>
-          <w:b/>
-          <w:bCs/>
-          <w:sz w:val="24"/>
-          <w:szCs w:val="24"/>
-        </w:rPr>
-      </w:pPr>
-      <w:r>
-        <w:rPr>
-          <w:rFonts w:ascii="Roboto" w:eastAsiaTheme="majorEastAsia" w:hAnsi="Roboto" w:cs="Arial"/>
-          <w:b/>
-          <w:bCs/>
-          <w:sz w:val="24"/>
-          <w:szCs w:val="24"/>
-        </w:rPr>
-        <w:t xml:space="preserve">Εναλλακτική Ροή </w:t>
-      </w:r>
-      <w:r>
-        <w:rPr>
-          <w:rFonts w:ascii="Roboto" w:eastAsiaTheme="majorEastAsia" w:hAnsi="Roboto" w:cs="Arial"/>
-          <w:b/>
-          <w:bCs/>
-          <w:sz w:val="24"/>
-          <w:szCs w:val="24"/>
-        </w:rPr>
-        <w:t xml:space="preserve">5 – Ανεπαρκές δίπλωμα </w:t>
-      </w:r>
-      <w:r>
-        <w:rPr>
-          <w:rFonts w:ascii="Roboto" w:eastAsiaTheme="majorEastAsia" w:hAnsi="Roboto" w:cs="Arial"/>
-          <w:b/>
-          <w:bCs/>
-          <w:sz w:val="24"/>
-          <w:szCs w:val="24"/>
-        </w:rPr>
-        <w:t>(</w:t>
-      </w:r>
-      <w:r>
-        <w:rPr>
-          <w:rFonts w:ascii="Roboto" w:eastAsiaTheme="majorEastAsia" w:hAnsi="Roboto" w:cs="Arial"/>
-          <w:b/>
-          <w:bCs/>
-          <w:sz w:val="24"/>
-          <w:szCs w:val="24"/>
-        </w:rPr>
-        <w:t xml:space="preserve">Εναλλακτική Ροή 2, </w:t>
-      </w:r>
-      <w:r>
-        <w:rPr>
-          <w:rFonts w:ascii="Roboto" w:eastAsiaTheme="majorEastAsia" w:hAnsi="Roboto" w:cs="Arial"/>
-          <w:b/>
-          <w:bCs/>
-          <w:sz w:val="24"/>
-          <w:szCs w:val="24"/>
-        </w:rPr>
-        <w:t xml:space="preserve">Βήμα </w:t>
-      </w:r>
-      <w:r>
-        <w:rPr>
-          <w:rFonts w:ascii="Roboto" w:eastAsiaTheme="majorEastAsia" w:hAnsi="Roboto" w:cs="Arial"/>
-          <w:b/>
-          <w:bCs/>
-          <w:sz w:val="24"/>
-          <w:szCs w:val="24"/>
-        </w:rPr>
-        <w:t>4</w:t>
-      </w:r>
-      <w:r>
-        <w:rPr>
-          <w:rFonts w:ascii="Roboto" w:eastAsiaTheme="majorEastAsia" w:hAnsi="Roboto" w:cs="Arial"/>
-          <w:b/>
-          <w:bCs/>
-          <w:sz w:val="24"/>
-          <w:szCs w:val="24"/>
-        </w:rPr>
-        <w:t>)</w:t>
-      </w:r>
-      <w:r>
-        <w:rPr>
-          <w:rFonts w:ascii="Roboto" w:eastAsiaTheme="majorEastAsia" w:hAnsi="Roboto" w:cs="Arial"/>
-          <w:b/>
-          <w:bCs/>
-          <w:sz w:val="24"/>
-          <w:szCs w:val="24"/>
-        </w:rPr>
-        <w:t>:</w:t>
-      </w:r>
-    </w:p>
-    <w:p>
-      <w:pPr>
-        <w:pStyle w:val="NormalWeb"/>
-        <w:numPr>
-          <w:ilvl w:val="0"/>
-          <w:numId w:val="70"/>
-        </w:numPr>
-        <w:spacing w:before="0" w:beforeAutospacing="0" w:after="240" w:afterAutospacing="0"/>
-        <w:textAlignment w:val="baseline"/>
-        <w:rPr>
-          <w:rFonts w:ascii="Roboto" w:eastAsiaTheme="minorHAnsi" w:hAnsi="Roboto" w:cs="Arial"/>
-          <w:lang w:eastAsia="en-US"/>
-        </w:rPr>
-      </w:pPr>
-      <w:r>
-        <w:rPr>
-          <w:rFonts w:ascii="Roboto" w:eastAsiaTheme="minorHAnsi" w:hAnsi="Roboto" w:cs="Arial"/>
-          <w:lang w:eastAsia="en-US"/>
-        </w:rPr>
-        <w:t>Το σύστημα διαπιστώνει ότι το δίπλωμα του πελάτη δεν μπορεί να χρησιμοποιηθεί για το επιλεγμένο μέσο</w:t>
-      </w:r>
-    </w:p>
-    <w:p>
-      <w:pPr>
-        <w:pStyle w:val="NormalWeb"/>
-        <w:numPr>
-          <w:ilvl w:val="0"/>
-          <w:numId w:val="70"/>
-        </w:numPr>
-        <w:spacing w:before="0" w:beforeAutospacing="0" w:after="240" w:afterAutospacing="0"/>
-        <w:textAlignment w:val="baseline"/>
-        <w:rPr>
-          <w:rFonts w:ascii="Roboto" w:eastAsiaTheme="minorHAnsi" w:hAnsi="Roboto" w:cs="Arial"/>
-          <w:lang w:eastAsia="en-US"/>
-        </w:rPr>
-      </w:pPr>
-      <w:r>
-        <w:rPr>
-          <w:rFonts w:ascii="Roboto" w:eastAsiaTheme="minorHAnsi" w:hAnsi="Roboto" w:cs="Arial"/>
-          <w:lang w:eastAsia="en-US"/>
-        </w:rPr>
-        <w:t>Το σύστημα εμφανίζει κατάλληλο μήνυμα σφάλματος στον πελάτη και επιστρέφει στην αρχική οθόνη</w:t>
-      </w:r>
-    </w:p>
-    <w:p>
-      <w:pPr>
-        <w:spacing w:line="360" w:lineRule="auto"/>
-        <w:rPr>
-          <w:rFonts w:ascii="Roboto" w:eastAsiaTheme="majorEastAsia" w:hAnsi="Roboto" w:cs="Arial"/>
-          <w:b/>
-          <w:bCs/>
-          <w:sz w:val="24"/>
-          <w:szCs w:val="24"/>
-        </w:rPr>
-      </w:pPr>
-      <w:r>
-        <w:rPr>
-          <w:rFonts w:ascii="Roboto" w:eastAsiaTheme="majorEastAsia" w:hAnsi="Roboto" w:cs="Arial"/>
-          <w:b/>
-          <w:bCs/>
-          <w:sz w:val="24"/>
-          <w:szCs w:val="24"/>
-        </w:rPr>
-        <w:t xml:space="preserve">Εναλλακτική Ροή </w:t>
-      </w:r>
-      <w:r>
-        <w:rPr>
-          <w:rFonts w:ascii="Roboto" w:eastAsiaTheme="majorEastAsia" w:hAnsi="Roboto" w:cs="Arial"/>
-          <w:b/>
-          <w:bCs/>
-          <w:sz w:val="24"/>
-          <w:szCs w:val="24"/>
-        </w:rPr>
-        <w:t xml:space="preserve">6 - Μη εύρεση μεταφορικών μέσων </w:t>
-      </w:r>
-      <w:r>
-        <w:rPr>
-          <w:rFonts w:ascii="Roboto" w:eastAsiaTheme="majorEastAsia" w:hAnsi="Roboto" w:cs="Arial"/>
-          <w:b/>
-          <w:bCs/>
-          <w:sz w:val="24"/>
-          <w:szCs w:val="24"/>
-        </w:rPr>
-        <w:t>(Βήμα</w:t>
-      </w:r>
-      <w:r>
-        <w:rPr>
-          <w:rFonts w:ascii="Roboto" w:eastAsiaTheme="majorEastAsia" w:hAnsi="Roboto" w:cs="Arial"/>
-          <w:b/>
-          <w:bCs/>
-          <w:sz w:val="24"/>
-          <w:szCs w:val="24"/>
-        </w:rPr>
-        <w:t xml:space="preserve"> </w:t>
-      </w:r>
-      <w:r>
-        <w:rPr>
-          <w:rFonts w:ascii="Roboto" w:eastAsiaTheme="majorEastAsia" w:hAnsi="Roboto" w:cs="Arial"/>
-          <w:b/>
-          <w:bCs/>
-          <w:sz w:val="24"/>
-          <w:szCs w:val="24"/>
-        </w:rPr>
-        <w:t>9</w:t>
-      </w:r>
-      <w:r>
-        <w:rPr>
-          <w:rFonts w:ascii="Roboto" w:eastAsiaTheme="majorEastAsia" w:hAnsi="Roboto" w:cs="Arial"/>
-          <w:b/>
-          <w:bCs/>
-          <w:sz w:val="24"/>
-          <w:szCs w:val="24"/>
-        </w:rPr>
-        <w:t>):</w:t>
-      </w:r>
-    </w:p>
-    <w:p>
-      <w:pPr>
-        <w:pStyle w:val="NormalWeb"/>
-        <w:numPr>
-          <w:ilvl w:val="0"/>
-          <w:numId w:val="6"/>
-        </w:numPr>
-        <w:spacing w:before="0" w:beforeAutospacing="0" w:after="240" w:afterAutospacing="0"/>
-        <w:textAlignment w:val="baseline"/>
-        <w:rPr>
-          <w:rFonts w:ascii="Roboto" w:eastAsiaTheme="minorHAnsi" w:hAnsi="Roboto" w:cs="Arial"/>
-          <w:lang w:eastAsia="en-US"/>
-        </w:rPr>
-      </w:pPr>
-      <w:r>
-        <w:rPr>
-          <w:rFonts w:ascii="Roboto" w:eastAsiaTheme="minorHAnsi" w:hAnsi="Roboto" w:cs="Arial"/>
-          <w:lang w:eastAsia="en-US"/>
-        </w:rPr>
-        <w:t>Το σύστημα δεν μπόρεσε να βρει καθόλου μεταφορικά μέσα που να ανήκουν στην επιλεγμένη κατηγορία και να βρίσκονται σε μια ορισμένη ακτίνα από τον πελάτη</w:t>
-      </w:r>
-    </w:p>
-    <w:p>
-      <w:pPr>
-        <w:pStyle w:val="NormalWeb"/>
-        <w:numPr>
-          <w:ilvl w:val="0"/>
-          <w:numId w:val="6"/>
-        </w:numPr>
-        <w:spacing w:before="0" w:beforeAutospacing="0" w:after="240" w:afterAutospacing="0"/>
-        <w:textAlignment w:val="baseline"/>
-        <w:rPr>
-          <w:rFonts w:ascii="Roboto" w:eastAsiaTheme="minorHAnsi" w:hAnsi="Roboto" w:cs="Arial"/>
-          <w:lang w:eastAsia="en-US"/>
-        </w:rPr>
-      </w:pPr>
-      <w:r>
-        <w:rPr>
-          <w:rFonts w:ascii="Roboto" w:eastAsiaTheme="minorHAnsi" w:hAnsi="Roboto" w:cs="Arial"/>
-          <w:lang w:eastAsia="en-US"/>
-        </w:rPr>
-        <w:t>Το σύστημα</w:t>
-      </w:r>
-      <w:r>
-        <w:rPr>
-          <w:rFonts w:ascii="Roboto" w:eastAsiaTheme="minorHAnsi" w:hAnsi="Roboto" w:cs="Arial"/>
-          <w:lang w:eastAsia="en-US"/>
-        </w:rPr>
-        <w:t xml:space="preserve"> επιστρέφει στην οθόνη </w:t>
-      </w:r>
-      <w:r>
-        <w:rPr>
-          <w:rFonts w:ascii="Roboto" w:eastAsiaTheme="minorHAnsi" w:hAnsi="Roboto" w:cs="Arial"/>
-          <w:lang w:eastAsia="en-US"/>
-        </w:rPr>
-        <w:t>“</w:t>
-      </w:r>
-      <w:r>
-        <w:rPr>
-          <w:rFonts w:ascii="Roboto" w:eastAsiaTheme="minorHAnsi" w:hAnsi="Roboto" w:cs="Arial"/>
-          <w:lang w:eastAsia="en-US"/>
-        </w:rPr>
-        <w:t>Εντός Πόλη</w:t>
-      </w:r>
-      <w:r>
-        <w:rPr>
-          <w:rFonts w:ascii="Roboto" w:eastAsiaTheme="minorHAnsi" w:hAnsi="Roboto" w:cs="Arial"/>
-          <w:lang w:eastAsia="en-US"/>
-        </w:rPr>
-        <w:t>ς</w:t>
-      </w:r>
-      <w:r>
-        <w:rPr>
-          <w:rFonts w:ascii="Roboto" w:eastAsiaTheme="minorHAnsi" w:hAnsi="Roboto" w:cs="Arial"/>
-          <w:lang w:eastAsia="en-US"/>
-        </w:rPr>
-        <w:t>”</w:t>
-      </w:r>
-      <w:r>
-        <w:rPr>
-          <w:rFonts w:ascii="Roboto" w:eastAsiaTheme="minorHAnsi" w:hAnsi="Roboto" w:cs="Arial"/>
-          <w:lang w:eastAsia="en-US"/>
-        </w:rPr>
-        <w:t xml:space="preserve">, εμφανίζοντας και </w:t>
-      </w:r>
-      <w:r>
-        <w:rPr>
-          <w:rFonts w:ascii="Roboto" w:eastAsiaTheme="minorHAnsi" w:hAnsi="Roboto" w:cs="Arial"/>
-          <w:lang w:eastAsia="en-US"/>
-        </w:rPr>
-        <w:t>κατάλληλο μήνυμα σφάλματος</w:t>
-      </w:r>
-    </w:p>
-    <w:p>
-      <w:pPr>
-        <w:pStyle w:val="NormalWeb"/>
-        <w:numPr>
-          <w:ilvl w:val="0"/>
-          <w:numId w:val="6"/>
-        </w:numPr>
-        <w:spacing w:before="0" w:beforeAutospacing="0" w:after="240" w:afterAutospacing="0"/>
-        <w:textAlignment w:val="baseline"/>
-        <w:rPr>
-          <w:rFonts w:ascii="Roboto" w:eastAsiaTheme="minorHAnsi" w:hAnsi="Roboto" w:cs="Arial"/>
-          <w:lang w:eastAsia="en-US"/>
-        </w:rPr>
-      </w:pPr>
-      <w:r>
-        <w:rPr>
-          <w:rFonts w:ascii="Roboto" w:eastAsiaTheme="minorHAnsi" w:hAnsi="Roboto" w:cs="Arial"/>
-          <w:lang w:eastAsia="en-US"/>
-        </w:rPr>
-        <w:t xml:space="preserve">Επιστροφή στο βήμα </w:t>
-      </w:r>
-      <w:r>
-        <w:rPr>
-          <w:rFonts w:ascii="Roboto" w:eastAsiaTheme="minorHAnsi" w:hAnsi="Roboto" w:cs="Arial"/>
-          <w:lang w:eastAsia="en-US"/>
-        </w:rPr>
-        <w:t>4</w:t>
-      </w:r>
-      <w:r>
-        <w:rPr>
-          <w:rFonts w:ascii="Roboto" w:eastAsiaTheme="minorHAnsi" w:hAnsi="Roboto" w:cs="Arial"/>
-          <w:lang w:eastAsia="en-US"/>
-        </w:rPr>
-        <w:t xml:space="preserve"> της βασικής ροής</w:t>
-      </w:r>
-    </w:p>
-    <w:p>
-      <w:pPr>
-        <w:spacing w:line="360" w:lineRule="auto"/>
-        <w:rPr>
-          <w:rFonts w:ascii="Roboto" w:eastAsiaTheme="majorEastAsia" w:hAnsi="Roboto" w:cs="Arial"/>
-          <w:b/>
-          <w:bCs/>
-          <w:sz w:val="24"/>
-          <w:szCs w:val="24"/>
-        </w:rPr>
-      </w:pPr>
-      <w:r>
-        <w:rPr>
-          <w:rFonts w:ascii="Roboto" w:eastAsiaTheme="majorEastAsia" w:hAnsi="Roboto" w:cs="Arial"/>
-          <w:b/>
-          <w:bCs/>
-          <w:sz w:val="24"/>
-          <w:szCs w:val="24"/>
-        </w:rPr>
-        <w:t xml:space="preserve">Εναλλακτική Ροή </w:t>
-      </w:r>
-      <w:r>
-        <w:rPr>
-          <w:rFonts w:ascii="Roboto" w:eastAsiaTheme="majorEastAsia" w:hAnsi="Roboto" w:cs="Arial"/>
-          <w:b/>
-          <w:bCs/>
-          <w:sz w:val="24"/>
-          <w:szCs w:val="24"/>
-        </w:rPr>
-        <w:t xml:space="preserve">7 </w:t>
-      </w:r>
-      <w:r>
-        <w:rPr>
-          <w:rFonts w:ascii="Roboto" w:eastAsiaTheme="majorEastAsia" w:hAnsi="Roboto" w:cs="Arial"/>
-          <w:b/>
-          <w:bCs/>
-          <w:sz w:val="24"/>
-          <w:szCs w:val="24"/>
-        </w:rPr>
-        <w:t>–</w:t>
-      </w:r>
-      <w:r>
-        <w:rPr>
-          <w:rFonts w:ascii="Roboto" w:eastAsiaTheme="majorEastAsia" w:hAnsi="Roboto" w:cs="Arial"/>
-          <w:b/>
-          <w:bCs/>
-          <w:sz w:val="24"/>
-          <w:szCs w:val="24"/>
-        </w:rPr>
-        <w:t xml:space="preserve"> </w:t>
-      </w:r>
-      <w:r>
-        <w:rPr>
-          <w:rFonts w:ascii="Roboto" w:eastAsiaTheme="majorEastAsia" w:hAnsi="Roboto" w:cs="Arial"/>
-          <w:b/>
-          <w:bCs/>
-          <w:sz w:val="24"/>
-          <w:szCs w:val="24"/>
-        </w:rPr>
-        <w:t xml:space="preserve">Ακύρωση </w:t>
-      </w:r>
-      <w:r>
-        <w:rPr>
-          <w:rFonts w:ascii="Roboto" w:eastAsiaTheme="majorEastAsia" w:hAnsi="Roboto" w:cs="Arial"/>
-          <w:b/>
-          <w:bCs/>
-          <w:sz w:val="24"/>
-          <w:szCs w:val="24"/>
-        </w:rPr>
-        <w:t>επιλογής</w:t>
-      </w:r>
-      <w:r>
-        <w:rPr>
-          <w:rFonts w:ascii="Roboto" w:eastAsiaTheme="majorEastAsia" w:hAnsi="Roboto" w:cs="Arial"/>
-          <w:b/>
-          <w:bCs/>
-          <w:sz w:val="24"/>
-          <w:szCs w:val="24"/>
-        </w:rPr>
-        <w:t xml:space="preserve"> (Βήμα</w:t>
-      </w:r>
-      <w:r>
-        <w:rPr>
-          <w:rFonts w:ascii="Roboto" w:eastAsiaTheme="majorEastAsia" w:hAnsi="Roboto" w:cs="Arial"/>
-          <w:b/>
-          <w:bCs/>
-          <w:sz w:val="24"/>
-          <w:szCs w:val="24"/>
-        </w:rPr>
-        <w:t xml:space="preserve"> </w:t>
-      </w:r>
-      <w:r>
-        <w:rPr>
-          <w:rFonts w:ascii="Roboto" w:eastAsiaTheme="majorEastAsia" w:hAnsi="Roboto" w:cs="Arial"/>
-          <w:b/>
-          <w:bCs/>
-          <w:sz w:val="24"/>
-          <w:szCs w:val="24"/>
-        </w:rPr>
-        <w:t>1</w:t>
-      </w:r>
-      <w:r>
-        <w:rPr>
-          <w:rFonts w:ascii="Roboto" w:eastAsiaTheme="majorEastAsia" w:hAnsi="Roboto" w:cs="Arial"/>
-          <w:b/>
-          <w:bCs/>
-          <w:sz w:val="24"/>
-          <w:szCs w:val="24"/>
-        </w:rPr>
-        <w:t>3</w:t>
-      </w:r>
-      <w:r>
-        <w:rPr>
-          <w:rFonts w:ascii="Roboto" w:eastAsiaTheme="majorEastAsia" w:hAnsi="Roboto" w:cs="Arial"/>
-          <w:b/>
-          <w:bCs/>
-          <w:sz w:val="24"/>
-          <w:szCs w:val="24"/>
-        </w:rPr>
-        <w:t>):</w:t>
-      </w:r>
-    </w:p>
-    <w:p>
-      <w:pPr>
-        <w:pStyle w:val="NormalWeb"/>
-        <w:numPr>
-          <w:ilvl w:val="0"/>
-          <w:numId w:val="7"/>
-        </w:numPr>
-        <w:spacing w:before="0" w:beforeAutospacing="0" w:after="240" w:afterAutospacing="0"/>
-        <w:textAlignment w:val="baseline"/>
-        <w:rPr>
-          <w:rFonts w:ascii="Roboto" w:eastAsiaTheme="minorHAnsi" w:hAnsi="Roboto" w:cs="Arial"/>
-          <w:lang w:eastAsia="en-US"/>
-        </w:rPr>
-      </w:pPr>
-      <w:r>
-        <w:rPr>
-          <w:rFonts w:ascii="Roboto" w:eastAsiaTheme="minorHAnsi" w:hAnsi="Roboto" w:cs="Arial"/>
-          <w:lang w:eastAsia="en-US"/>
-        </w:rPr>
-        <w:t>Ο πελάτης</w:t>
-      </w:r>
-      <w:r>
-        <w:rPr>
-          <w:rFonts w:ascii="Roboto" w:eastAsiaTheme="minorHAnsi" w:hAnsi="Roboto" w:cs="Arial"/>
-          <w:lang w:eastAsia="en-US"/>
-        </w:rPr>
-        <w:t xml:space="preserve"> </w:t>
-      </w:r>
-      <w:r>
-        <w:rPr>
-          <w:rFonts w:ascii="Roboto" w:eastAsiaTheme="minorHAnsi" w:hAnsi="Roboto" w:cs="Arial"/>
-          <w:lang w:eastAsia="en-US"/>
-        </w:rPr>
-        <w:t xml:space="preserve">επιλέγει </w:t>
-      </w:r>
-      <w:r>
-        <w:rPr>
-          <w:rFonts w:ascii="Roboto" w:eastAsiaTheme="minorHAnsi" w:hAnsi="Roboto" w:cs="Arial"/>
-          <w:lang w:eastAsia="en-US"/>
-        </w:rPr>
-        <w:t>“</w:t>
-      </w:r>
-      <w:r>
-        <w:rPr>
-          <w:rFonts w:ascii="Roboto" w:eastAsiaTheme="minorHAnsi" w:hAnsi="Roboto" w:cs="Arial"/>
-          <w:lang w:eastAsia="en-US"/>
-        </w:rPr>
-        <w:t>Ακύρωση</w:t>
-      </w:r>
-      <w:r>
-        <w:rPr>
-          <w:rFonts w:ascii="Roboto" w:eastAsiaTheme="minorHAnsi" w:hAnsi="Roboto" w:cs="Arial"/>
-          <w:lang w:eastAsia="en-US"/>
-        </w:rPr>
-        <w:t>”</w:t>
-      </w:r>
-      <w:r>
-        <w:rPr>
-          <w:rFonts w:ascii="Roboto" w:eastAsiaTheme="minorHAnsi" w:hAnsi="Roboto" w:cs="Arial"/>
-          <w:lang w:eastAsia="en-US"/>
-        </w:rPr>
-        <w:t xml:space="preserve"> από την οθόνη με τις πληροφορίες του οχήματος</w:t>
-      </w:r>
-    </w:p>
-    <w:p>
-      <w:pPr>
-        <w:pStyle w:val="NormalWeb"/>
-        <w:numPr>
-          <w:ilvl w:val="0"/>
-          <w:numId w:val="7"/>
-        </w:numPr>
-        <w:spacing w:before="0" w:beforeAutospacing="0" w:after="240" w:afterAutospacing="0"/>
-        <w:textAlignment w:val="baseline"/>
-        <w:rPr>
-          <w:rFonts w:ascii="Roboto" w:eastAsiaTheme="minorHAnsi" w:hAnsi="Roboto" w:cs="Arial"/>
-          <w:lang w:eastAsia="en-US"/>
-        </w:rPr>
-      </w:pPr>
-      <w:r>
-        <w:rPr>
-          <w:rFonts w:ascii="Roboto" w:eastAsiaTheme="minorHAnsi" w:hAnsi="Roboto" w:cs="Arial"/>
-          <w:lang w:eastAsia="en-US"/>
-        </w:rPr>
-        <w:t>Το σύστημα κλείνει την οθόνη με τις πληροφορίες και επιστρέφει στην οθόνη με τον χάρτη</w:t>
-      </w:r>
-    </w:p>
-    <w:p>
-      <w:pPr>
-        <w:pStyle w:val="NormalWeb"/>
-        <w:numPr>
-          <w:ilvl w:val="0"/>
-          <w:numId w:val="7"/>
-        </w:numPr>
-        <w:spacing w:before="0" w:beforeAutospacing="0" w:after="240" w:afterAutospacing="0"/>
-        <w:textAlignment w:val="baseline"/>
-        <w:rPr>
-          <w:rFonts w:ascii="Roboto" w:eastAsiaTheme="minorHAnsi" w:hAnsi="Roboto" w:cs="Arial"/>
-          <w:lang w:eastAsia="en-US"/>
-        </w:rPr>
-      </w:pPr>
-      <w:r>
-        <w:rPr>
-          <w:rFonts w:ascii="Roboto" w:eastAsiaTheme="minorHAnsi" w:hAnsi="Roboto" w:cs="Arial"/>
-          <w:lang w:eastAsia="en-US"/>
-        </w:rPr>
-        <w:t xml:space="preserve">Επιστροφή στο βήμα </w:t>
-      </w:r>
-      <w:r>
-        <w:rPr>
-          <w:rFonts w:ascii="Roboto" w:eastAsiaTheme="minorHAnsi" w:hAnsi="Roboto" w:cs="Arial"/>
-          <w:lang w:eastAsia="en-US"/>
-        </w:rPr>
-        <w:t>1</w:t>
-      </w:r>
-      <w:r>
-        <w:rPr>
-          <w:rFonts w:ascii="Roboto" w:eastAsiaTheme="minorHAnsi" w:hAnsi="Roboto" w:cs="Arial"/>
-          <w:lang w:eastAsia="en-US"/>
-        </w:rPr>
-        <w:t>1</w:t>
-      </w:r>
-      <w:r>
-        <w:rPr>
-          <w:rFonts w:ascii="Roboto" w:eastAsiaTheme="minorHAnsi" w:hAnsi="Roboto" w:cs="Arial"/>
-          <w:lang w:eastAsia="en-US"/>
-        </w:rPr>
-        <w:t xml:space="preserve"> της βασικής ροής</w:t>
-      </w:r>
-    </w:p>
-    <w:p>
-      <w:pPr>
-        <w:spacing w:line="360" w:lineRule="auto"/>
-        <w:rPr>
-          <w:rFonts w:ascii="Roboto" w:eastAsiaTheme="majorEastAsia" w:hAnsi="Roboto" w:cs="Arial"/>
-          <w:b/>
-          <w:bCs/>
-          <w:sz w:val="24"/>
-          <w:szCs w:val="24"/>
-        </w:rPr>
-      </w:pPr>
-      <w:r>
-        <w:rPr>
-          <w:rFonts w:ascii="Roboto" w:eastAsiaTheme="majorEastAsia" w:hAnsi="Roboto" w:cs="Arial"/>
-          <w:b/>
-          <w:bCs/>
-          <w:sz w:val="24"/>
-          <w:szCs w:val="24"/>
-        </w:rPr>
-        <w:t xml:space="preserve">Εναλλακτική Ροή </w:t>
-      </w:r>
-      <w:r>
-        <w:rPr>
-          <w:rFonts w:ascii="Roboto" w:eastAsiaTheme="majorEastAsia" w:hAnsi="Roboto" w:cs="Arial"/>
-          <w:b/>
-          <w:bCs/>
-          <w:sz w:val="24"/>
-          <w:szCs w:val="24"/>
-        </w:rPr>
-        <w:t xml:space="preserve">8 - </w:t>
-      </w:r>
-      <w:r>
-        <w:rPr>
-          <w:rFonts w:ascii="Roboto" w:eastAsiaTheme="majorEastAsia" w:hAnsi="Roboto" w:cs="Arial"/>
-          <w:b/>
-          <w:bCs/>
-          <w:sz w:val="24"/>
-          <w:szCs w:val="24"/>
-        </w:rPr>
-        <w:t xml:space="preserve">Κράτηση έγινε από άλλον </w:t>
-      </w:r>
-      <w:r>
-        <w:rPr>
-          <w:rFonts w:ascii="Roboto" w:eastAsiaTheme="majorEastAsia" w:hAnsi="Roboto" w:cs="Arial"/>
-          <w:b/>
-          <w:bCs/>
-          <w:sz w:val="24"/>
-          <w:szCs w:val="24"/>
-        </w:rPr>
-        <w:t>πελάτη</w:t>
-      </w:r>
-      <w:r>
-        <w:rPr>
-          <w:rFonts w:ascii="Roboto" w:eastAsiaTheme="majorEastAsia" w:hAnsi="Roboto" w:cs="Arial"/>
-          <w:b/>
-          <w:bCs/>
-          <w:sz w:val="24"/>
-          <w:szCs w:val="24"/>
-        </w:rPr>
-        <w:t xml:space="preserve"> (Βήμα</w:t>
-      </w:r>
-      <w:r>
-        <w:rPr>
-          <w:rFonts w:ascii="Roboto" w:eastAsiaTheme="majorEastAsia" w:hAnsi="Roboto" w:cs="Arial"/>
-          <w:b/>
-          <w:bCs/>
-          <w:sz w:val="24"/>
-          <w:szCs w:val="24"/>
-        </w:rPr>
-        <w:t xml:space="preserve"> 1</w:t>
-      </w:r>
-      <w:r>
-        <w:rPr>
-          <w:rFonts w:ascii="Roboto" w:eastAsiaTheme="majorEastAsia" w:hAnsi="Roboto" w:cs="Arial"/>
-          <w:b/>
-          <w:bCs/>
-          <w:sz w:val="24"/>
-          <w:szCs w:val="24"/>
-        </w:rPr>
-        <w:t>5</w:t>
-      </w:r>
-      <w:r>
-        <w:rPr>
-          <w:rFonts w:ascii="Roboto" w:eastAsiaTheme="majorEastAsia" w:hAnsi="Roboto" w:cs="Arial"/>
-          <w:b/>
-          <w:bCs/>
-          <w:sz w:val="24"/>
-          <w:szCs w:val="24"/>
-        </w:rPr>
-        <w:t>):</w:t>
-      </w:r>
-    </w:p>
-    <w:p>
-      <w:pPr>
-        <w:pStyle w:val="NormalWeb"/>
-        <w:numPr>
-          <w:ilvl w:val="0"/>
-          <w:numId w:val="84"/>
-        </w:numPr>
-        <w:spacing w:before="0" w:beforeAutospacing="0" w:after="240" w:afterAutospacing="0"/>
-        <w:textAlignment w:val="baseline"/>
-        <w:rPr>
-          <w:rFonts w:ascii="Roboto" w:eastAsiaTheme="minorHAnsi" w:hAnsi="Roboto" w:cs="Arial"/>
-          <w:lang w:eastAsia="en-US"/>
-        </w:rPr>
-      </w:pPr>
-      <w:r>
-        <w:rPr>
-          <w:rFonts w:ascii="Roboto" w:eastAsiaTheme="minorHAnsi" w:hAnsi="Roboto" w:cs="Arial"/>
-          <w:lang w:eastAsia="en-US"/>
-        </w:rPr>
-        <w:t xml:space="preserve">Το σύστημα </w:t>
-      </w:r>
-      <w:r>
-        <w:rPr>
-          <w:rFonts w:ascii="Roboto" w:eastAsiaTheme="minorHAnsi" w:hAnsi="Roboto" w:cs="Arial"/>
-          <w:lang w:eastAsia="en-US"/>
-        </w:rPr>
-        <w:t>διαπιστώνει</w:t>
-      </w:r>
-      <w:r>
-        <w:rPr>
-          <w:rFonts w:ascii="Roboto" w:eastAsiaTheme="minorHAnsi" w:hAnsi="Roboto" w:cs="Arial"/>
-          <w:lang w:eastAsia="en-US"/>
-        </w:rPr>
-        <w:t xml:space="preserve"> ότι η κράτηση για το επιλεγμένο μέσο είχε γίνει από διαφορετικό πελάτη</w:t>
-      </w:r>
-    </w:p>
-    <w:p>
-      <w:pPr>
-        <w:pStyle w:val="NormalWeb"/>
-        <w:numPr>
-          <w:ilvl w:val="0"/>
-          <w:numId w:val="84"/>
-        </w:numPr>
-        <w:spacing w:before="0" w:beforeAutospacing="0" w:after="240" w:afterAutospacing="0"/>
-        <w:textAlignment w:val="baseline"/>
-        <w:rPr>
-          <w:rFonts w:ascii="Roboto" w:eastAsiaTheme="minorHAnsi" w:hAnsi="Roboto" w:cs="Arial"/>
-          <w:lang w:eastAsia="en-US"/>
-        </w:rPr>
-      </w:pPr>
-      <w:r>
-        <w:rPr>
-          <w:rFonts w:ascii="Roboto" w:eastAsiaTheme="minorHAnsi" w:hAnsi="Roboto" w:cs="Arial"/>
-          <w:lang w:eastAsia="en-US"/>
-        </w:rPr>
-        <w:t>Το σύστημα</w:t>
-      </w:r>
-      <w:r>
-        <w:rPr>
-          <w:rFonts w:ascii="Roboto" w:eastAsiaTheme="minorHAnsi" w:hAnsi="Roboto" w:cs="Arial"/>
-          <w:lang w:eastAsia="en-US"/>
-        </w:rPr>
-        <w:t xml:space="preserve"> εμφανίζει κατάλληλο μήνυμα σφάλματος</w:t>
-      </w:r>
-    </w:p>
-    <w:p>
-      <w:pPr>
-        <w:pStyle w:val="NormalWeb"/>
-        <w:numPr>
-          <w:ilvl w:val="0"/>
-          <w:numId w:val="84"/>
-        </w:numPr>
-        <w:spacing w:before="0" w:beforeAutospacing="0" w:after="240" w:afterAutospacing="0"/>
-        <w:textAlignment w:val="baseline"/>
-        <w:rPr>
-          <w:rFonts w:ascii="Roboto" w:eastAsiaTheme="minorHAnsi" w:hAnsi="Roboto" w:cs="Arial"/>
-          <w:lang w:eastAsia="en-US"/>
-        </w:rPr>
-      </w:pPr>
-      <w:r>
-        <w:rPr>
-          <w:rFonts w:ascii="Roboto" w:eastAsiaTheme="minorHAnsi" w:hAnsi="Roboto" w:cs="Arial"/>
-          <w:lang w:eastAsia="en-US"/>
-        </w:rPr>
-        <w:lastRenderedPageBreak/>
-        <w:t xml:space="preserve">Το σύστημα </w:t>
-      </w:r>
-      <w:r>
-        <w:rPr>
-          <w:rFonts w:ascii="Roboto" w:eastAsiaTheme="minorHAnsi" w:hAnsi="Roboto" w:cs="Arial"/>
-          <w:lang w:eastAsia="en-US"/>
-        </w:rPr>
-        <w:t>αφαιρεί</w:t>
-      </w:r>
-      <w:r>
-        <w:rPr>
-          <w:rFonts w:ascii="Roboto" w:eastAsiaTheme="minorHAnsi" w:hAnsi="Roboto" w:cs="Arial"/>
-          <w:lang w:eastAsia="en-US"/>
-        </w:rPr>
-        <w:t xml:space="preserve"> το επιλεγμένο</w:t>
-      </w:r>
-      <w:r>
-        <w:rPr>
-          <w:rFonts w:ascii="Roboto" w:eastAsiaTheme="minorHAnsi" w:hAnsi="Roboto" w:cs="Arial"/>
-          <w:lang w:eastAsia="en-US"/>
-        </w:rPr>
-        <w:t xml:space="preserve"> όχημα από τις δυνατές επιλογές του χρήστη</w:t>
-      </w:r>
-    </w:p>
-    <w:p>
-      <w:pPr>
-        <w:pStyle w:val="NormalWeb"/>
-        <w:numPr>
-          <w:ilvl w:val="0"/>
-          <w:numId w:val="84"/>
-        </w:numPr>
-        <w:spacing w:before="0" w:beforeAutospacing="0" w:after="240" w:afterAutospacing="0"/>
-        <w:textAlignment w:val="baseline"/>
-        <w:rPr>
-          <w:rFonts w:ascii="Roboto" w:eastAsiaTheme="minorHAnsi" w:hAnsi="Roboto" w:cs="Arial"/>
-          <w:lang w:eastAsia="en-US"/>
-        </w:rPr>
-      </w:pPr>
-      <w:r>
-        <w:rPr>
-          <w:rFonts w:ascii="Roboto" w:eastAsiaTheme="minorHAnsi" w:hAnsi="Roboto" w:cs="Arial"/>
-          <w:lang w:eastAsia="en-US"/>
-        </w:rPr>
-        <w:t xml:space="preserve">Επιστροφή στο βήμα </w:t>
-      </w:r>
-      <w:r>
-        <w:rPr>
-          <w:rFonts w:ascii="Roboto" w:eastAsiaTheme="minorHAnsi" w:hAnsi="Roboto" w:cs="Arial"/>
-          <w:lang w:eastAsia="en-US"/>
-        </w:rPr>
-        <w:t>1</w:t>
-      </w:r>
-      <w:r>
-        <w:rPr>
-          <w:rFonts w:ascii="Roboto" w:eastAsiaTheme="minorHAnsi" w:hAnsi="Roboto" w:cs="Arial"/>
-          <w:lang w:eastAsia="en-US"/>
-        </w:rPr>
-        <w:t>2</w:t>
       </w:r>
       <w:r>
         <w:rPr>

</xml_diff>

<commit_message>
One done, 13 to go
</commit_message>
<xml_diff>
--- a/Part_2/Use_Case/Use-cases-v0.2.docx
+++ b/Part_2/Use_Case/Use-cases-v0.2.docx
@@ -2992,23 +2992,10 @@
       <w:r>
         <w:rPr>
           <w:rFonts w:ascii="Roboto" w:eastAsiaTheme="minorHAnsi" w:hAnsi="Roboto" w:cs="Arial"/>
-          <w:lang w:eastAsia="en-US"/>
-        </w:rPr>
-        <w:t>“</w:t>
-      </w:r>
-      <w:r>
-        <w:rPr>
-          <w:rFonts w:ascii="Roboto" w:eastAsiaTheme="minorHAnsi" w:hAnsi="Roboto" w:cs="Arial"/>
-          <w:lang w:eastAsia="en-US"/>
-        </w:rPr>
-        <w:t>Ξεκλείδωμα Οχήματος</w:t>
-      </w:r>
-      <w:r>
-        <w:rPr>
-          <w:rFonts w:ascii="Roboto" w:eastAsiaTheme="minorHAnsi" w:hAnsi="Roboto" w:cs="Arial"/>
-          <w:lang w:eastAsia="en-US"/>
-        </w:rPr>
-        <w:t>”</w:t>
+          <w:u w:val="single"/>
+          <w:lang w:eastAsia="en-US"/>
+        </w:rPr>
+        <w:t>“Ξεκλείδωμα Οχήματος”</w:t>
       </w:r>
     </w:p>
     <w:p>
@@ -22430,7 +22417,6 @@
           <w:color w:val="002060"/>
           <w:sz w:val="32"/>
           <w:szCs w:val="32"/>
-          <w:lang w:val="en-US"/>
         </w:rPr>
       </w:pPr>
     </w:p>
@@ -33331,10 +33317,6 @@
 </file>
 
 <file path=customXml/item1.xml><?xml version="1.0" encoding="utf-8"?>
-<b:Sources xmlns:b="http://schemas.openxmlformats.org/officeDocument/2006/bibliography" xmlns="http://schemas.openxmlformats.org/officeDocument/2006/bibliography" SelectedStyle="\APASixthEditionOfficeOnline.xsl" StyleName="APA" Version="6"/>
-</file>
-
-<file path=customXml/item2.xml><?xml version="1.0" encoding="utf-8"?>
 <?mso-contentType ?>
 <FormTemplates xmlns="http://schemas.microsoft.com/sharepoint/v3/contenttype/forms">
   <Display>DocumentLibraryForm</Display>
@@ -33343,7 +33325,19 @@
 </FormTemplates>
 </file>
 
+<file path=customXml/item2.xml><?xml version="1.0" encoding="utf-8"?>
+<b:Sources xmlns:b="http://schemas.openxmlformats.org/officeDocument/2006/bibliography" xmlns="http://schemas.openxmlformats.org/officeDocument/2006/bibliography" SelectedStyle="\APASixthEditionOfficeOnline.xsl" StyleName="APA" Version="6"/>
+</file>
+
 <file path=customXml/item3.xml><?xml version="1.0" encoding="utf-8"?>
+<p:properties xmlns:p="http://schemas.microsoft.com/office/2006/metadata/properties" xmlns:xsi="http://www.w3.org/2001/XMLSchema-instance" xmlns:pc="http://schemas.microsoft.com/office/infopath/2007/PartnerControls">
+  <documentManagement>
+    <_activity xmlns="3709f02d-cc66-4813-a9e4-2b20e786096d" xsi:nil="true"/>
+  </documentManagement>
+</p:properties>
+</file>
+
+<file path=customXml/item4.xml><?xml version="1.0" encoding="utf-8"?>
 <ct:contentTypeSchema xmlns:ct="http://schemas.microsoft.com/office/2006/metadata/contentType" xmlns:ma="http://schemas.microsoft.com/office/2006/metadata/properties/metaAttributes" ct:_="" ma:_="" ma:contentTypeName="Έγγραφο" ma:contentTypeID="0x01010060F78B29854D8348B3E0502C2FD2C070" ma:contentTypeVersion="6" ma:contentTypeDescription="Δημιουργία νέου εγγράφου" ma:contentTypeScope="" ma:versionID="abd8cfbc6c3ba1a1b829c10f42826215">
   <xsd:schema xmlns:xsd="http://www.w3.org/2001/XMLSchema" xmlns:xs="http://www.w3.org/2001/XMLSchema" xmlns:p="http://schemas.microsoft.com/office/2006/metadata/properties" xmlns:ns3="3709f02d-cc66-4813-a9e4-2b20e786096d" targetNamespace="http://schemas.microsoft.com/office/2006/metadata/properties" ma:root="true" ma:fieldsID="649479a4783327125dd4b7b55ad5a14a" ns3:_="">
     <xsd:import namespace="3709f02d-cc66-4813-a9e4-2b20e786096d"/>
@@ -33499,15 +33493,15 @@
 </ct:contentTypeSchema>
 </file>
 
-<file path=customXml/item4.xml><?xml version="1.0" encoding="utf-8"?>
-<p:properties xmlns:p="http://schemas.microsoft.com/office/2006/metadata/properties" xmlns:xsi="http://www.w3.org/2001/XMLSchema-instance" xmlns:pc="http://schemas.microsoft.com/office/infopath/2007/PartnerControls">
-  <documentManagement>
-    <_activity xmlns="3709f02d-cc66-4813-a9e4-2b20e786096d" xsi:nil="true"/>
-  </documentManagement>
-</p:properties>
+<file path=customXml/itemProps1.xml><?xml version="1.0" encoding="utf-8"?>
+<ds:datastoreItem xmlns:ds="http://schemas.openxmlformats.org/officeDocument/2006/customXml" ds:itemID="{1721360A-4359-4244-A01A-0C30C234BAEE}">
+  <ds:schemaRefs>
+    <ds:schemaRef ds:uri="http://schemas.microsoft.com/sharepoint/v3/contenttype/forms"/>
+  </ds:schemaRefs>
+</ds:datastoreItem>
 </file>
 
-<file path=customXml/itemProps1.xml><?xml version="1.0" encoding="utf-8"?>
+<file path=customXml/itemProps2.xml><?xml version="1.0" encoding="utf-8"?>
 <ds:datastoreItem xmlns:ds="http://schemas.openxmlformats.org/officeDocument/2006/customXml" ds:itemID="{3267C1CF-D52F-4445-B915-38752AF972FB}">
   <ds:schemaRefs>
     <ds:schemaRef ds:uri="http://schemas.openxmlformats.org/officeDocument/2006/bibliography"/>
@@ -33515,15 +33509,17 @@
 </ds:datastoreItem>
 </file>
 
-<file path=customXml/itemProps2.xml><?xml version="1.0" encoding="utf-8"?>
-<ds:datastoreItem xmlns:ds="http://schemas.openxmlformats.org/officeDocument/2006/customXml" ds:itemID="{1721360A-4359-4244-A01A-0C30C234BAEE}">
+<file path=customXml/itemProps3.xml><?xml version="1.0" encoding="utf-8"?>
+<ds:datastoreItem xmlns:ds="http://schemas.openxmlformats.org/officeDocument/2006/customXml" ds:itemID="{B8578C1C-2064-4501-B370-7E325AE2AD57}">
   <ds:schemaRefs>
-    <ds:schemaRef ds:uri="http://schemas.microsoft.com/sharepoint/v3/contenttype/forms"/>
+    <ds:schemaRef ds:uri="http://schemas.microsoft.com/office/2006/metadata/properties"/>
+    <ds:schemaRef ds:uri="http://schemas.microsoft.com/office/infopath/2007/PartnerControls"/>
+    <ds:schemaRef ds:uri="3709f02d-cc66-4813-a9e4-2b20e786096d"/>
   </ds:schemaRefs>
 </ds:datastoreItem>
 </file>
 
-<file path=customXml/itemProps3.xml><?xml version="1.0" encoding="utf-8"?>
+<file path=customXml/itemProps4.xml><?xml version="1.0" encoding="utf-8"?>
 <ds:datastoreItem xmlns:ds="http://schemas.openxmlformats.org/officeDocument/2006/customXml" ds:itemID="{9FFD1A67-94CA-48C6-9426-AF4B10134AFB}">
   <ds:schemaRefs>
     <ds:schemaRef ds:uri="http://schemas.microsoft.com/office/2006/metadata/contentType"/>
@@ -33539,14 +33535,4 @@
     <ds:schemaRef ds:uri="http://schemas.microsoft.com/internal/obd"/>
   </ds:schemaRefs>
 </ds:datastoreItem>
-</file>
-
-<file path=customXml/itemProps4.xml><?xml version="1.0" encoding="utf-8"?>
-<ds:datastoreItem xmlns:ds="http://schemas.openxmlformats.org/officeDocument/2006/customXml" ds:itemID="{B8578C1C-2064-4501-B370-7E325AE2AD57}">
-  <ds:schemaRefs>
-    <ds:schemaRef ds:uri="http://schemas.microsoft.com/office/2006/metadata/properties"/>
-    <ds:schemaRef ds:uri="http://schemas.microsoft.com/office/infopath/2007/PartnerControls"/>
-    <ds:schemaRef ds:uri="3709f02d-cc66-4813-a9e4-2b20e786096d"/>
-  </ds:schemaRefs>
-</ds:datastoreItem>
 </file>
</xml_diff>